<commit_message>
Cambio Nomenclatura , entregable 1
</commit_message>
<xml_diff>
--- a/Avance Tarea 16 Abril/_PPROY_TS_V1.0.docx
+++ b/Avance Tarea 16 Abril/_PPROY_TS_V1.0.docx
@@ -1,6 +1,6 @@
 
 <file path=word/document.xml><?xml version="1.0" encoding="utf-8"?>
-<w:document xmlns:wpc="http://schemas.microsoft.com/office/word/2010/wordprocessingCanvas" xmlns:mc="http://schemas.openxmlformats.org/markup-compatibility/2006" xmlns:o="urn:schemas-microsoft-com:office:office" xmlns:r="http://schemas.openxmlformats.org/officeDocument/2006/relationships" xmlns:m="http://schemas.openxmlformats.org/officeDocument/2006/math" xmlns:v="urn:schemas-microsoft-com:vml" xmlns:wp14="http://schemas.microsoft.com/office/word/2010/wordprocessingDrawing" xmlns:wp="http://schemas.openxmlformats.org/drawingml/2006/wordprocessingDrawing" xmlns:w10="urn:schemas-microsoft-com:office:word" xmlns:w="http://schemas.openxmlformats.org/wordprocessingml/2006/main" xmlns:w14="http://schemas.microsoft.com/office/word/2010/wordml" xmlns:w15="http://schemas.microsoft.com/office/word/2012/wordml" xmlns:wpg="http://schemas.microsoft.com/office/word/2010/wordprocessingGroup" xmlns:wpi="http://schemas.microsoft.com/office/word/2010/wordprocessingInk" xmlns:wne="http://schemas.microsoft.com/office/word/2006/wordml" xmlns:wps="http://schemas.microsoft.com/office/word/2010/wordprocessingShape" mc:Ignorable="w14 w15 wp14">
+<w:document xmlns:wpc="http://schemas.microsoft.com/office/word/2010/wordprocessingCanvas" xmlns:cx="http://schemas.microsoft.com/office/drawing/2014/chartex" xmlns:cx1="http://schemas.microsoft.com/office/drawing/2015/9/8/chartex" xmlns:cx2="http://schemas.microsoft.com/office/drawing/2015/10/21/chartex" xmlns:cx3="http://schemas.microsoft.com/office/drawing/2016/5/9/chartex" xmlns:cx4="http://schemas.microsoft.com/office/drawing/2016/5/10/chartex" xmlns:cx5="http://schemas.microsoft.com/office/drawing/2016/5/11/chartex" xmlns:cx6="http://schemas.microsoft.com/office/drawing/2016/5/12/chartex" xmlns:cx7="http://schemas.microsoft.com/office/drawing/2016/5/13/chartex" xmlns:cx8="http://schemas.microsoft.com/office/drawing/2016/5/14/chartex" xmlns:mc="http://schemas.openxmlformats.org/markup-compatibility/2006" xmlns:aink="http://schemas.microsoft.com/office/drawing/2016/ink" xmlns:am3d="http://schemas.microsoft.com/office/drawing/2017/model3d" xmlns:o="urn:schemas-microsoft-com:office:office" xmlns:r="http://schemas.openxmlformats.org/officeDocument/2006/relationships" xmlns:m="http://schemas.openxmlformats.org/officeDocument/2006/math" xmlns:v="urn:schemas-microsoft-com:vml" xmlns:wp14="http://schemas.microsoft.com/office/word/2010/wordprocessingDrawing" xmlns:wp="http://schemas.openxmlformats.org/drawingml/2006/wordprocessingDrawing" xmlns:w10="urn:schemas-microsoft-com:office:word" xmlns:w="http://schemas.openxmlformats.org/wordprocessingml/2006/main" xmlns:w14="http://schemas.microsoft.com/office/word/2010/wordml" xmlns:w15="http://schemas.microsoft.com/office/word/2012/wordml" xmlns:w16cid="http://schemas.microsoft.com/office/word/2016/wordml/cid" xmlns:w16se="http://schemas.microsoft.com/office/word/2015/wordml/symex" xmlns:wpg="http://schemas.microsoft.com/office/word/2010/wordprocessingGroup" xmlns:wpi="http://schemas.microsoft.com/office/word/2010/wordprocessingInk" xmlns:wne="http://schemas.microsoft.com/office/word/2006/wordml" xmlns:wps="http://schemas.microsoft.com/office/word/2010/wordprocessingShape" mc:Ignorable="w14 w15 w16se w16cid wp14">
   <w:body>
     <w:sdt>
       <w:sdtPr>
@@ -275,12 +275,12 @@
               </mc:Choice>
               <mc:Fallback>
                 <w:pict>
-                  <v:group w14:anchorId="44AE01A4" id="Grupo 149" o:spid="_x0000_s1026" style="position:absolute;margin-left:0;margin-top:0;width:8in;height:95.7pt;z-index:251692032;mso-width-percent:941;mso-height-percent:121;mso-top-percent:23;mso-position-horizontal:center;mso-position-horizontal-relative:page;mso-position-vertical-relative:page;mso-width-percent:941;mso-height-percent:121;mso-top-percent:23" coordorigin="" coordsize="73152,12161" o:gfxdata="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">
-                    <v:shape id="Rectángulo 51" o:spid="_x0000_s1027" style="position:absolute;width:73152;height:11303;visibility:visible;mso-wrap-style:square;v-text-anchor:middle" coordsize="7312660,1129665" o:gfxdata="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" path="m,l7312660,r,1129665l3619500,733425,,1091565,,xe" fillcolor="#5b9bd5 [3204]" stroked="f" strokeweight="1pt">
+                  <v:group w14:anchorId="6E9E0461" id="Grupo 149" o:spid="_x0000_s1026" style="position:absolute;margin-left:0;margin-top:0;width:8in;height:95.7pt;z-index:251692032;mso-width-percent:941;mso-height-percent:121;mso-top-percent:23;mso-position-horizontal:center;mso-position-horizontal-relative:page;mso-position-vertical-relative:page;mso-width-percent:941;mso-height-percent:121;mso-top-percent:23" coordorigin="" coordsize="73152,12161" o:gfxdata="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">
+                    <v:shape id="Rectángulo 51" o:spid="_x0000_s1027" style="position:absolute;width:73152;height:11303;visibility:visible;mso-wrap-style:square;v-text-anchor:middle" coordsize="7312660,1129665" o:gfxdata="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" path="m,l7312660,r,1129665l3619500,733425,,1091565,,xe" fillcolor="#5b9bd5 [3204]" stroked="f" strokeweight="1pt">
                       <v:stroke joinstyle="miter"/>
                       <v:path arrowok="t" o:connecttype="custom" o:connectlocs="0,0;7315200,0;7315200,1130373;3620757,733885;0,1092249;0,0" o:connectangles="0,0,0,0,0,0"/>
                     </v:shape>
-                    <v:rect id="Rectángulo 151" o:spid="_x0000_s1028" style="position:absolute;width:73152;height:12161;visibility:visible;mso-wrap-style:square;v-text-anchor:middle" o:gfxdata="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" stroked="f" strokeweight="1pt">
+                    <v:rect id="Rectángulo 151" o:spid="_x0000_s1028" style="position:absolute;width:73152;height:12161;visibility:visible;mso-wrap-style:square;v-text-anchor:middle" o:gfxdata="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" stroked="f" strokeweight="1pt">
                       <v:fill r:id="rId7" o:title="" recolor="t" rotate="t" type="frame"/>
                     </v:rect>
                     <w10:wrap anchorx="page" anchory="page"/>
@@ -374,7 +374,7 @@
                                     <w:sz w:val="18"/>
                                     <w:lang w:val="es-ES" w:eastAsia="es-ES"/>
                                   </w:rPr>
-                                  <w:t>TS_v1.0_año</w:t>
+                                  <w:t>TS_v1.0_2018</w:t>
                                 </w:r>
                                 <w:r>
                                   <w:rPr>
@@ -512,7 +512,7 @@
                               <w:sz w:val="18"/>
                               <w:lang w:val="es-ES" w:eastAsia="es-ES"/>
                             </w:rPr>
-                            <w:t>TS_v1.0_año</w:t>
+                            <w:t>TS_v1.0_2018</w:t>
                           </w:r>
                           <w:r>
                             <w:rPr>
@@ -950,6 +950,7 @@
                                   <w:dataBinding w:prefixMappings="xmlns:ns0='http://purl.org/dc/elements/1.1/' xmlns:ns1='http://schemas.openxmlformats.org/package/2006/metadata/core-properties' " w:xpath="/ns1:coreProperties[1]/ns0:subject[1]" w:storeItemID="{6C3C8BC8-F283-45AE-878A-BAB7291924A1}"/>
                                   <w:text/>
                                 </w:sdtPr>
+                                <w:sdtEndPr/>
                                 <w:sdtContent>
                                   <w:p>
                                     <w:pPr>
@@ -1041,6 +1042,7 @@
                             <w:dataBinding w:prefixMappings="xmlns:ns0='http://purl.org/dc/elements/1.1/' xmlns:ns1='http://schemas.openxmlformats.org/package/2006/metadata/core-properties' " w:xpath="/ns1:coreProperties[1]/ns0:subject[1]" w:storeItemID="{6C3C8BC8-F283-45AE-878A-BAB7291924A1}"/>
                             <w:text/>
                           </w:sdtPr>
+                          <w:sdtEndPr/>
                           <w:sdtContent>
                             <w:p>
                               <w:pPr>
@@ -1134,7 +1136,7 @@
       <w:sdtContent>
         <w:p>
           <w:pPr>
-            <w:pStyle w:val="TtulodeTDC"/>
+            <w:pStyle w:val="TtuloTDC"/>
           </w:pPr>
           <w:r>
             <w:t>Contenido</w:t>
@@ -5817,7 +5819,15 @@
         <w:t xml:space="preserve">. </w:t>
       </w:r>
       <w:r>
-        <w:t xml:space="preserve">Esto debido, a un sistema de “logeo” donde únicamente los antes mencionados podrán acceder teniendo privacidad de las actividades </w:t>
+        <w:t>Esto debido, a un sistema de “</w:t>
+      </w:r>
+      <w:proofErr w:type="spellStart"/>
+      <w:r>
+        <w:t>logeo</w:t>
+      </w:r>
+      <w:proofErr w:type="spellEnd"/>
+      <w:r>
+        <w:t xml:space="preserve">” donde únicamente los antes mencionados podrán acceder teniendo privacidad de las actividades </w:t>
       </w:r>
       <w:r>
         <w:t>del hotel</w:t>
@@ -6053,7 +6063,55 @@
                 <w:rFonts w:ascii="Calibri" w:hAnsi="Calibri" w:cs="Arial"/>
                 <w:color w:val="000000"/>
               </w:rPr>
-              <w:t>Sigla de las palabras en inglés: “Work Breakdown Structure” con que se identifica a la Estructura de División del Trabajo (EDT) de alto nivel, para estimar el alcance de un proyecto.</w:t>
+              <w:t>Sigla de las palabras en inglés: “</w:t>
+            </w:r>
+            <w:proofErr w:type="spellStart"/>
+            <w:r>
+              <w:rPr>
+                <w:rFonts w:ascii="Calibri" w:hAnsi="Calibri" w:cs="Arial"/>
+                <w:color w:val="000000"/>
+              </w:rPr>
+              <w:t>Work</w:t>
+            </w:r>
+            <w:proofErr w:type="spellEnd"/>
+            <w:r>
+              <w:rPr>
+                <w:rFonts w:ascii="Calibri" w:hAnsi="Calibri" w:cs="Arial"/>
+                <w:color w:val="000000"/>
+              </w:rPr>
+              <w:t xml:space="preserve"> </w:t>
+            </w:r>
+            <w:proofErr w:type="spellStart"/>
+            <w:r>
+              <w:rPr>
+                <w:rFonts w:ascii="Calibri" w:hAnsi="Calibri" w:cs="Arial"/>
+                <w:color w:val="000000"/>
+              </w:rPr>
+              <w:t>Breakdown</w:t>
+            </w:r>
+            <w:proofErr w:type="spellEnd"/>
+            <w:r>
+              <w:rPr>
+                <w:rFonts w:ascii="Calibri" w:hAnsi="Calibri" w:cs="Arial"/>
+                <w:color w:val="000000"/>
+              </w:rPr>
+              <w:t xml:space="preserve"> </w:t>
+            </w:r>
+            <w:proofErr w:type="spellStart"/>
+            <w:r>
+              <w:rPr>
+                <w:rFonts w:ascii="Calibri" w:hAnsi="Calibri" w:cs="Arial"/>
+                <w:color w:val="000000"/>
+              </w:rPr>
+              <w:t>Structure</w:t>
+            </w:r>
+            <w:proofErr w:type="spellEnd"/>
+            <w:r>
+              <w:rPr>
+                <w:rFonts w:ascii="Calibri" w:hAnsi="Calibri" w:cs="Arial"/>
+                <w:color w:val="000000"/>
+              </w:rPr>
+              <w:t>” con que se identifica a la Estructura de División del Trabajo (EDT) de alto nivel, para estimar el alcance de un proyecto.</w:t>
             </w:r>
           </w:p>
         </w:tc>
@@ -6292,7 +6350,23 @@
                 <w:rFonts w:ascii="Calibri" w:hAnsi="Calibri" w:cs="Arial"/>
                 <w:color w:val="000000"/>
               </w:rPr>
-              <w:t>Área de proceso de Requirements Management.</w:t>
+              <w:t xml:space="preserve">Área de proceso de </w:t>
+            </w:r>
+            <w:proofErr w:type="spellStart"/>
+            <w:r>
+              <w:rPr>
+                <w:rFonts w:ascii="Calibri" w:hAnsi="Calibri" w:cs="Arial"/>
+                <w:color w:val="000000"/>
+              </w:rPr>
+              <w:t>Requirements</w:t>
+            </w:r>
+            <w:proofErr w:type="spellEnd"/>
+            <w:r>
+              <w:rPr>
+                <w:rFonts w:ascii="Calibri" w:hAnsi="Calibri" w:cs="Arial"/>
+                <w:color w:val="000000"/>
+              </w:rPr>
+              <w:t xml:space="preserve"> Management.</w:t>
             </w:r>
           </w:p>
         </w:tc>
@@ -7484,7 +7558,15 @@
       </w:pPr>
       <w:r>
         <w:lastRenderedPageBreak/>
-        <w:t>Los requerimientos se desarrollarán de acuerdo a 3 módulos</w:t>
+        <w:t xml:space="preserve">Los requerimientos se desarrollarán </w:t>
+      </w:r>
+      <w:proofErr w:type="gramStart"/>
+      <w:r>
+        <w:t>de acuerdo a</w:t>
+      </w:r>
+      <w:proofErr w:type="gramEnd"/>
+      <w:r>
+        <w:t xml:space="preserve"> 3 módulos</w:t>
       </w:r>
     </w:p>
     <w:tbl>
@@ -7671,13 +7753,27 @@
               <w:rPr>
                 <w:rFonts w:cs="Arial"/>
               </w:rPr>
-              <w:t xml:space="preserve">Acceso al sistema </w:t>
-            </w:r>
+              <w:t xml:space="preserve">Acceso al </w:t>
+            </w:r>
+            <w:proofErr w:type="gramStart"/>
             <w:r>
               <w:rPr>
                 <w:rFonts w:cs="Arial"/>
               </w:rPr>
-              <w:t xml:space="preserve"> al ingresar datos correctos.</w:t>
+              <w:t xml:space="preserve">sistema </w:t>
+            </w:r>
+            <w:r>
+              <w:rPr>
+                <w:rFonts w:cs="Arial"/>
+              </w:rPr>
+              <w:t xml:space="preserve"> al</w:t>
+            </w:r>
+            <w:proofErr w:type="gramEnd"/>
+            <w:r>
+              <w:rPr>
+                <w:rFonts w:cs="Arial"/>
+              </w:rPr>
+              <w:t xml:space="preserve"> ingresar datos correctos.</w:t>
             </w:r>
           </w:p>
         </w:tc>
@@ -7906,13 +8002,7 @@
               <w:rPr>
                 <w:rFonts w:cs="Arial"/>
               </w:rPr>
-              <w:t xml:space="preserve">Registro de </w:t>
-            </w:r>
-            <w:r>
-              <w:rPr>
-                <w:rFonts w:cs="Arial"/>
-              </w:rPr>
-              <w:t>automóviles</w:t>
+              <w:t>Registro de automóviles</w:t>
             </w:r>
           </w:p>
         </w:tc>
@@ -7963,13 +8053,7 @@
               <w:rPr>
                 <w:rFonts w:cs="Arial"/>
               </w:rPr>
-              <w:t>automóviles</w:t>
-            </w:r>
-            <w:r>
-              <w:rPr>
-                <w:rFonts w:cs="Arial"/>
-              </w:rPr>
-              <w:t xml:space="preserve"> registrados</w:t>
+              <w:t>automóviles registrados</w:t>
             </w:r>
           </w:p>
         </w:tc>
@@ -8017,13 +8101,7 @@
               <w:rPr>
                 <w:rFonts w:cs="Arial"/>
               </w:rPr>
-              <w:t xml:space="preserve">Eliminación de </w:t>
-            </w:r>
-            <w:r>
-              <w:rPr>
-                <w:rFonts w:cs="Arial"/>
-              </w:rPr>
-              <w:t>automóviles registrados</w:t>
+              <w:t>Eliminación de automóviles registrados</w:t>
             </w:r>
           </w:p>
         </w:tc>
@@ -8173,7 +8251,21 @@
               <w:rPr>
                 <w:rFonts w:cs="Arial"/>
               </w:rPr>
-              <w:t>Buscar de acuerdo a los parámetros que se requiera.</w:t>
+              <w:t xml:space="preserve">Buscar </w:t>
+            </w:r>
+            <w:proofErr w:type="gramStart"/>
+            <w:r>
+              <w:rPr>
+                <w:rFonts w:cs="Arial"/>
+              </w:rPr>
+              <w:t>de acuerdo a</w:t>
+            </w:r>
+            <w:proofErr w:type="gramEnd"/>
+            <w:r>
+              <w:rPr>
+                <w:rFonts w:cs="Arial"/>
+              </w:rPr>
+              <w:t xml:space="preserve"> los parámetros que se requiera.</w:t>
             </w:r>
           </w:p>
         </w:tc>
@@ -8209,7 +8301,15 @@
         <w:ind w:left="2130"/>
       </w:pPr>
       <w:r>
-        <w:t xml:space="preserve">Los requerimientos se desarrollarán de acuerdo a </w:t>
+        <w:t xml:space="preserve">Los requerimientos se desarrollarán </w:t>
+      </w:r>
+      <w:proofErr w:type="gramStart"/>
+      <w:r>
+        <w:t>de acuerdo a</w:t>
+      </w:r>
+      <w:proofErr w:type="gramEnd"/>
+      <w:r>
+        <w:t xml:space="preserve"> </w:t>
       </w:r>
       <w:r>
         <w:t>5</w:t>
@@ -8411,7 +8511,21 @@
               <w:rPr>
                 <w:rFonts w:cs="Arial"/>
               </w:rPr>
-              <w:t>Acceso al sistema  al ingresar datos correctos.</w:t>
+              <w:t xml:space="preserve">Acceso al </w:t>
+            </w:r>
+            <w:proofErr w:type="gramStart"/>
+            <w:r>
+              <w:rPr>
+                <w:rFonts w:cs="Arial"/>
+              </w:rPr>
+              <w:t>sistema  al</w:t>
+            </w:r>
+            <w:proofErr w:type="gramEnd"/>
+            <w:r>
+              <w:rPr>
+                <w:rFonts w:cs="Arial"/>
+              </w:rPr>
+              <w:t xml:space="preserve"> ingresar datos correctos.</w:t>
             </w:r>
           </w:p>
         </w:tc>
@@ -8912,7 +9026,21 @@
               <w:rPr>
                 <w:rFonts w:cs="Arial"/>
               </w:rPr>
-              <w:t xml:space="preserve">  a. Buscar de acuerdo a los parámetros que se requiera.</w:t>
+              <w:t xml:space="preserve">  a. Buscar </w:t>
+            </w:r>
+            <w:proofErr w:type="gramStart"/>
+            <w:r>
+              <w:rPr>
+                <w:rFonts w:cs="Arial"/>
+              </w:rPr>
+              <w:t>de acuerdo a</w:t>
+            </w:r>
+            <w:proofErr w:type="gramEnd"/>
+            <w:r>
+              <w:rPr>
+                <w:rFonts w:cs="Arial"/>
+              </w:rPr>
+              <w:t xml:space="preserve"> los parámetros que se requiera.</w:t>
             </w:r>
           </w:p>
         </w:tc>
@@ -9797,7 +9925,25 @@
           <w:color w:val="000000"/>
           <w:shd w:val="clear" w:color="auto" w:fill="FFFFFF"/>
         </w:rPr>
-        <w:t>archivos de datos y sus atributos, sin que esto afecte la capa de interfaz. Esta capa intermedia hace posible que este sistema esconda a sus usuarios, la complejidad inherente del procesamiento de sus datos y haga posible que éste sistema sea mucho más fácil de mantener y de reutilizar.</w:t>
+        <w:t xml:space="preserve">archivos de datos y sus atributos, sin que esto afecte la capa de interfaz. Esta capa intermedia hace posible que este sistema esconda a sus usuarios, la complejidad inherente del procesamiento de sus datos y haga posible que </w:t>
+      </w:r>
+      <w:proofErr w:type="gramStart"/>
+      <w:r>
+        <w:rPr>
+          <w:rFonts w:cs="Arial"/>
+          <w:color w:val="000000"/>
+          <w:shd w:val="clear" w:color="auto" w:fill="FFFFFF"/>
+        </w:rPr>
+        <w:t>éste</w:t>
+      </w:r>
+      <w:proofErr w:type="gramEnd"/>
+      <w:r>
+        <w:rPr>
+          <w:rFonts w:cs="Arial"/>
+          <w:color w:val="000000"/>
+          <w:shd w:val="clear" w:color="auto" w:fill="FFFFFF"/>
+        </w:rPr>
+        <w:t xml:space="preserve"> sistema sea mucho más fácil de mantener y de reutilizar.</w:t>
       </w:r>
       <w:r>
         <w:rPr>
@@ -10141,7 +10287,7 @@
           </mc:Choice>
           <mc:Fallback>
             <w:pict>
-              <v:line w14:anchorId="0A20A020" id="Conector recto 11" o:spid="_x0000_s1026" style="position:absolute;z-index:251634688;visibility:visible;mso-wrap-style:square;mso-wrap-distance-left:9pt;mso-wrap-distance-top:0;mso-wrap-distance-right:9pt;mso-wrap-distance-bottom:0;mso-position-horizontal:center;mso-position-horizontal-relative:margin;mso-position-vertical:absolute;mso-position-vertical-relative:text" from="0,9.4pt" to=".75pt,37.15pt" o:gfxdata="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" strokecolor="#5b9bd5 [3204]" strokeweight=".5pt">
+              <v:line w14:anchorId="422E3FF4" id="Conector recto 11" o:spid="_x0000_s1026" style="position:absolute;z-index:251634688;visibility:visible;mso-wrap-style:square;mso-wrap-distance-left:9pt;mso-wrap-distance-top:0;mso-wrap-distance-right:9pt;mso-wrap-distance-bottom:0;mso-position-horizontal:center;mso-position-horizontal-relative:margin;mso-position-vertical:absolute;mso-position-vertical-relative:text" from="0,9.4pt" to=".75pt,37.15pt" o:gfxdata="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" strokecolor="#5b9bd5 [3204]" strokeweight=".5pt">
                 <v:stroke joinstyle="miter"/>
                 <w10:wrap anchorx="margin"/>
               </v:line>
@@ -10352,7 +10498,7 @@
           </mc:Choice>
           <mc:Fallback>
             <w:pict>
-              <v:line w14:anchorId="41273978" id="Conector recto 12" o:spid="_x0000_s1026" style="position:absolute;z-index:251636736;visibility:visible;mso-wrap-style:square;mso-width-percent:0;mso-height-percent:0;mso-wrap-distance-left:9pt;mso-wrap-distance-top:0;mso-wrap-distance-right:9pt;mso-wrap-distance-bottom:0;mso-position-horizontal:absolute;mso-position-horizontal-relative:margin;mso-position-vertical:absolute;mso-position-vertical-relative:text;mso-width-percent:0;mso-height-percent:0;mso-width-relative:margin;mso-height-relative:margin" from="26.4pt,13.15pt" to="439.65pt,13.9pt" o:gfxdata="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" strokecolor="#5b9bd5 [3204]" strokeweight=".5pt">
+              <v:line w14:anchorId="0E28B444" id="Conector recto 12" o:spid="_x0000_s1026" style="position:absolute;z-index:251636736;visibility:visible;mso-wrap-style:square;mso-width-percent:0;mso-height-percent:0;mso-wrap-distance-left:9pt;mso-wrap-distance-top:0;mso-wrap-distance-right:9pt;mso-wrap-distance-bottom:0;mso-position-horizontal:absolute;mso-position-horizontal-relative:margin;mso-position-vertical:absolute;mso-position-vertical-relative:text;mso-width-percent:0;mso-height-percent:0;mso-width-relative:margin;mso-height-relative:margin" from="26.4pt,13.15pt" to="439.65pt,13.9pt" o:gfxdata="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" strokecolor="#5b9bd5 [3204]" strokeweight=".5pt">
                 <v:stroke joinstyle="miter"/>
                 <w10:wrap anchorx="margin"/>
               </v:line>
@@ -10417,7 +10563,7 @@
           </mc:Choice>
           <mc:Fallback>
             <w:pict>
-              <v:line w14:anchorId="5E5C42EE" id="Conector recto 24" o:spid="_x0000_s1026" style="position:absolute;z-index:251652096;visibility:visible;mso-wrap-style:square;mso-wrap-distance-left:9pt;mso-wrap-distance-top:0;mso-wrap-distance-right:9pt;mso-wrap-distance-bottom:0;mso-position-horizontal:absolute;mso-position-horizontal-relative:margin;mso-position-vertical:absolute;mso-position-vertical-relative:text" from="439.65pt,14.25pt" to="440.4pt,42pt" o:gfxdata="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" strokecolor="#5b9bd5 [3204]" strokeweight=".5pt">
+              <v:line w14:anchorId="795FF870" id="Conector recto 24" o:spid="_x0000_s1026" style="position:absolute;z-index:251652096;visibility:visible;mso-wrap-style:square;mso-wrap-distance-left:9pt;mso-wrap-distance-top:0;mso-wrap-distance-right:9pt;mso-wrap-distance-bottom:0;mso-position-horizontal:absolute;mso-position-horizontal-relative:margin;mso-position-vertical:absolute;mso-position-vertical-relative:text" from="439.65pt,14.25pt" to="440.4pt,42pt" o:gfxdata="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" strokecolor="#5b9bd5 [3204]" strokeweight=".5pt">
                 <v:stroke joinstyle="miter"/>
                 <w10:wrap anchorx="margin"/>
               </v:line>
@@ -10482,7 +10628,7 @@
           </mc:Choice>
           <mc:Fallback>
             <w:pict>
-              <v:line w14:anchorId="3F38C3D6" id="Conector recto 22" o:spid="_x0000_s1026" style="position:absolute;z-index:251649024;visibility:visible;mso-wrap-style:square;mso-wrap-distance-left:9pt;mso-wrap-distance-top:0;mso-wrap-distance-right:9pt;mso-wrap-distance-bottom:0;mso-position-horizontal:absolute;mso-position-horizontal-relative:margin;mso-position-vertical:absolute;mso-position-vertical-relative:text" from="220.2pt,14.95pt" to="220.95pt,42.7pt" o:gfxdata="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" strokecolor="#5b9bd5 [3204]" strokeweight=".5pt">
+              <v:line w14:anchorId="0688EDCB" id="Conector recto 22" o:spid="_x0000_s1026" style="position:absolute;z-index:251649024;visibility:visible;mso-wrap-style:square;mso-wrap-distance-left:9pt;mso-wrap-distance-top:0;mso-wrap-distance-right:9pt;mso-wrap-distance-bottom:0;mso-position-horizontal:absolute;mso-position-horizontal-relative:margin;mso-position-vertical:absolute;mso-position-vertical-relative:text" from="220.2pt,14.95pt" to="220.95pt,42.7pt" o:gfxdata="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" strokecolor="#5b9bd5 [3204]" strokeweight=".5pt">
                 <v:stroke joinstyle="miter"/>
                 <w10:wrap anchorx="margin"/>
               </v:line>
@@ -10547,7 +10693,7 @@
           </mc:Choice>
           <mc:Fallback>
             <w:pict>
-              <v:line w14:anchorId="430B5F0C" id="Conector recto 23" o:spid="_x0000_s1026" style="position:absolute;z-index:251651072;visibility:visible;mso-wrap-style:square;mso-wrap-distance-left:9pt;mso-wrap-distance-top:0;mso-wrap-distance-right:9pt;mso-wrap-distance-bottom:0;mso-position-horizontal:absolute;mso-position-horizontal-relative:margin;mso-position-vertical:absolute;mso-position-vertical-relative:text" from="339pt,13.45pt" to="339.75pt,41.2pt" o:gfxdata="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" strokecolor="#5b9bd5 [3204]" strokeweight=".5pt">
+              <v:line w14:anchorId="6CB01C43" id="Conector recto 23" o:spid="_x0000_s1026" style="position:absolute;z-index:251651072;visibility:visible;mso-wrap-style:square;mso-wrap-distance-left:9pt;mso-wrap-distance-top:0;mso-wrap-distance-right:9pt;mso-wrap-distance-bottom:0;mso-position-horizontal:absolute;mso-position-horizontal-relative:margin;mso-position-vertical:absolute;mso-position-vertical-relative:text" from="339pt,13.45pt" to="339.75pt,41.2pt" o:gfxdata="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" strokecolor="#5b9bd5 [3204]" strokeweight=".5pt">
                 <v:stroke joinstyle="miter"/>
                 <w10:wrap anchorx="margin"/>
               </v:line>
@@ -10612,7 +10758,7 @@
           </mc:Choice>
           <mc:Fallback>
             <w:pict>
-              <v:line w14:anchorId="0912CAC4" id="Conector recto 21" o:spid="_x0000_s1026" style="position:absolute;z-index:251645952;visibility:visible;mso-wrap-style:square;mso-wrap-distance-left:9pt;mso-wrap-distance-top:0;mso-wrap-distance-right:9pt;mso-wrap-distance-bottom:0;mso-position-horizontal:absolute;mso-position-horizontal-relative:margin;mso-position-vertical:absolute;mso-position-vertical-relative:text" from="128.25pt,13.45pt" to="129pt,41.2pt" o:gfxdata="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" strokecolor="#5b9bd5 [3204]" strokeweight=".5pt">
+              <v:line w14:anchorId="183C2156" id="Conector recto 21" o:spid="_x0000_s1026" style="position:absolute;z-index:251645952;visibility:visible;mso-wrap-style:square;mso-wrap-distance-left:9pt;mso-wrap-distance-top:0;mso-wrap-distance-right:9pt;mso-wrap-distance-bottom:0;mso-position-horizontal:absolute;mso-position-horizontal-relative:margin;mso-position-vertical:absolute;mso-position-vertical-relative:text" from="128.25pt,13.45pt" to="129pt,41.2pt" o:gfxdata="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" strokecolor="#5b9bd5 [3204]" strokeweight=".5pt">
                 <v:stroke joinstyle="miter"/>
                 <w10:wrap anchorx="margin"/>
               </v:line>
@@ -10677,7 +10823,7 @@
           </mc:Choice>
           <mc:Fallback>
             <w:pict>
-              <v:line w14:anchorId="6F6C84B1" id="Conector recto 14" o:spid="_x0000_s1026" style="position:absolute;z-index:251637760;visibility:visible;mso-wrap-style:square;mso-wrap-distance-left:9pt;mso-wrap-distance-top:0;mso-wrap-distance-right:9pt;mso-wrap-distance-bottom:0;mso-position-horizontal:absolute;mso-position-horizontal-relative:margin;mso-position-vertical:absolute;mso-position-vertical-relative:text" from="27pt,14.2pt" to="27.75pt,41.95pt" o:gfxdata="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" strokecolor="#5b9bd5 [3204]" strokeweight=".5pt">
+              <v:line w14:anchorId="4C8FF149" id="Conector recto 14" o:spid="_x0000_s1026" style="position:absolute;z-index:251637760;visibility:visible;mso-wrap-style:square;mso-wrap-distance-left:9pt;mso-wrap-distance-top:0;mso-wrap-distance-right:9pt;mso-wrap-distance-bottom:0;mso-position-horizontal:absolute;mso-position-horizontal-relative:margin;mso-position-vertical:absolute;mso-position-vertical-relative:text" from="27pt,14.2pt" to="27.75pt,41.95pt" o:gfxdata="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" strokecolor="#5b9bd5 [3204]" strokeweight=".5pt">
                 <v:stroke joinstyle="miter"/>
                 <w10:wrap anchorx="margin"/>
               </v:line>
@@ -10704,7 +10850,7 @@
         <mc:AlternateContent>
           <mc:Choice Requires="wps">
             <w:drawing>
-              <wp:anchor distT="0" distB="0" distL="114300" distR="114300" simplePos="0" relativeHeight="251639808" behindDoc="0" locked="0" layoutInCell="1" allowOverlap="1" wp14:anchorId="29C539C1" wp14:editId="0E456AB2">
+              <wp:anchor distT="0" distB="0" distL="114300" distR="114300" simplePos="0" relativeHeight="251638784" behindDoc="0" locked="0" layoutInCell="1" allowOverlap="1" wp14:anchorId="29C539C1" wp14:editId="0E456AB2">
                 <wp:simplePos x="0" y="0"/>
                 <wp:positionH relativeFrom="margin">
                   <wp:posOffset>3823335</wp:posOffset>
@@ -10805,7 +10951,7 @@
           </mc:Choice>
           <mc:Fallback>
             <w:pict>
-              <v:rect w14:anchorId="29C539C1" id="Rectángulo 19" o:spid="_x0000_s1030" style="position:absolute;left:0;text-align:left;margin-left:301.05pt;margin-top:18.95pt;width:86.25pt;height:33pt;z-index:251639808;visibility:visible;mso-wrap-style:square;mso-width-percent:0;mso-height-percent:0;mso-wrap-distance-left:9pt;mso-wrap-distance-top:0;mso-wrap-distance-right:9pt;mso-wrap-distance-bottom:0;mso-position-horizontal:absolute;mso-position-horizontal-relative:margin;mso-position-vertical:absolute;mso-position-vertical-relative:text;mso-width-percent:0;mso-height-percent:0;mso-width-relative:margin;mso-height-relative:margin;v-text-anchor:middle" o:gfxdata="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" fillcolor="#5b9bd5 [3204]" strokecolor="#1f4d78 [1604]" strokeweight="1pt">
+              <v:rect w14:anchorId="29C539C1" id="Rectángulo 19" o:spid="_x0000_s1030" style="position:absolute;left:0;text-align:left;margin-left:301.05pt;margin-top:18.95pt;width:86.25pt;height:33pt;z-index:251638784;visibility:visible;mso-wrap-style:square;mso-width-percent:0;mso-height-percent:0;mso-wrap-distance-left:9pt;mso-wrap-distance-top:0;mso-wrap-distance-right:9pt;mso-wrap-distance-bottom:0;mso-position-horizontal:absolute;mso-position-horizontal-relative:margin;mso-position-vertical:absolute;mso-position-vertical-relative:text;mso-width-percent:0;mso-height-percent:0;mso-width-relative:margin;mso-height-relative:margin;v-text-anchor:middle" o:gfxdata="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" fillcolor="#5b9bd5 [3204]" strokecolor="#1f4d78 [1604]" strokeweight="1pt">
                 <v:textbox>
                   <w:txbxContent>
                     <w:p>
@@ -10859,7 +11005,7 @@
         <mc:AlternateContent>
           <mc:Choice Requires="wps">
             <w:drawing>
-              <wp:anchor distT="0" distB="0" distL="114300" distR="114300" simplePos="0" relativeHeight="251632640" behindDoc="0" locked="0" layoutInCell="1" allowOverlap="1" wp14:anchorId="783CD4C4" wp14:editId="50BB4C1A">
+              <wp:anchor distT="0" distB="0" distL="114300" distR="114300" simplePos="0" relativeHeight="251633664" behindDoc="0" locked="0" layoutInCell="1" allowOverlap="1" wp14:anchorId="783CD4C4" wp14:editId="50BB4C1A">
                 <wp:simplePos x="0" y="0"/>
                 <wp:positionH relativeFrom="margin">
                   <wp:posOffset>2432685</wp:posOffset>
@@ -10960,7 +11106,7 @@
           </mc:Choice>
           <mc:Fallback>
             <w:pict>
-              <v:rect w14:anchorId="783CD4C4" id="Rectángulo 18" o:spid="_x0000_s1031" style="position:absolute;left:0;text-align:left;margin-left:191.55pt;margin-top:18.95pt;width:86.25pt;height:33.75pt;z-index:251632640;visibility:visible;mso-wrap-style:square;mso-width-percent:0;mso-height-percent:0;mso-wrap-distance-left:9pt;mso-wrap-distance-top:0;mso-wrap-distance-right:9pt;mso-wrap-distance-bottom:0;mso-position-horizontal:absolute;mso-position-horizontal-relative:margin;mso-position-vertical:absolute;mso-position-vertical-relative:text;mso-width-percent:0;mso-height-percent:0;mso-width-relative:margin;mso-height-relative:margin;v-text-anchor:middle" o:gfxdata="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" fillcolor="#5b9bd5 [3204]" strokecolor="#1f4d78 [1604]" strokeweight="1pt">
+              <v:rect w14:anchorId="783CD4C4" id="Rectángulo 18" o:spid="_x0000_s1031" style="position:absolute;left:0;text-align:left;margin-left:191.55pt;margin-top:18.95pt;width:86.25pt;height:33.75pt;z-index:251633664;visibility:visible;mso-wrap-style:square;mso-width-percent:0;mso-height-percent:0;mso-wrap-distance-left:9pt;mso-wrap-distance-top:0;mso-wrap-distance-right:9pt;mso-wrap-distance-bottom:0;mso-position-horizontal:absolute;mso-position-horizontal-relative:margin;mso-position-vertical:absolute;mso-position-vertical-relative:text;mso-width-percent:0;mso-height-percent:0;mso-width-relative:margin;mso-height-relative:margin;v-text-anchor:middle" o:gfxdata="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" fillcolor="#5b9bd5 [3204]" strokecolor="#1f4d78 [1604]" strokeweight="1pt">
                 <v:textbox>
                   <w:txbxContent>
                     <w:p>
@@ -11014,7 +11160,7 @@
         <mc:AlternateContent>
           <mc:Choice Requires="wps">
             <w:drawing>
-              <wp:anchor distT="0" distB="0" distL="114300" distR="114300" simplePos="0" relativeHeight="251622400" behindDoc="0" locked="0" layoutInCell="1" allowOverlap="1" wp14:anchorId="3C6366AD" wp14:editId="4C66BD89">
+              <wp:anchor distT="0" distB="0" distL="114300" distR="114300" simplePos="0" relativeHeight="251621376" behindDoc="0" locked="0" layoutInCell="1" allowOverlap="1" wp14:anchorId="3C6366AD" wp14:editId="4C66BD89">
                 <wp:simplePos x="0" y="0"/>
                 <wp:positionH relativeFrom="margin">
                   <wp:posOffset>1089660</wp:posOffset>
@@ -11115,7 +11261,7 @@
           </mc:Choice>
           <mc:Fallback>
             <w:pict>
-              <v:rect w14:anchorId="3C6366AD" id="Rectángulo 17" o:spid="_x0000_s1032" style="position:absolute;left:0;text-align:left;margin-left:85.8pt;margin-top:18.95pt;width:86.25pt;height:36pt;z-index:251622400;visibility:visible;mso-wrap-style:square;mso-width-percent:0;mso-height-percent:0;mso-wrap-distance-left:9pt;mso-wrap-distance-top:0;mso-wrap-distance-right:9pt;mso-wrap-distance-bottom:0;mso-position-horizontal:absolute;mso-position-horizontal-relative:margin;mso-position-vertical:absolute;mso-position-vertical-relative:text;mso-width-percent:0;mso-height-percent:0;mso-width-relative:margin;mso-height-relative:margin;v-text-anchor:middle" o:gfxdata="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" fillcolor="#5b9bd5 [3204]" strokecolor="#1f4d78 [1604]" strokeweight="1pt">
+              <v:rect w14:anchorId="3C6366AD" id="Rectángulo 17" o:spid="_x0000_s1032" style="position:absolute;left:0;text-align:left;margin-left:85.8pt;margin-top:18.95pt;width:86.25pt;height:36pt;z-index:251621376;visibility:visible;mso-wrap-style:square;mso-width-percent:0;mso-height-percent:0;mso-wrap-distance-left:9pt;mso-wrap-distance-top:0;mso-wrap-distance-right:9pt;mso-wrap-distance-bottom:0;mso-position-horizontal:absolute;mso-position-horizontal-relative:margin;mso-position-vertical:absolute;mso-position-vertical-relative:text;mso-width-percent:0;mso-height-percent:0;mso-width-relative:margin;mso-height-relative:margin;v-text-anchor:middle" o:gfxdata="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" fillcolor="#5b9bd5 [3204]" strokecolor="#1f4d78 [1604]" strokeweight="1pt">
                 <v:textbox>
                   <w:txbxContent>
                     <w:p>
@@ -11169,7 +11315,7 @@
         <mc:AlternateContent>
           <mc:Choice Requires="wps">
             <w:drawing>
-              <wp:anchor distT="0" distB="0" distL="114300" distR="114300" simplePos="0" relativeHeight="251645952" behindDoc="0" locked="0" layoutInCell="1" allowOverlap="1" wp14:anchorId="1C81FD93" wp14:editId="41E9AAD9">
+              <wp:anchor distT="0" distB="0" distL="114300" distR="114300" simplePos="0" relativeHeight="251646976" behindDoc="0" locked="0" layoutInCell="1" allowOverlap="1" wp14:anchorId="1C81FD93" wp14:editId="41E9AAD9">
                 <wp:simplePos x="0" y="0"/>
                 <wp:positionH relativeFrom="page">
                   <wp:posOffset>6248400</wp:posOffset>
@@ -11259,7 +11405,7 @@
           </mc:Choice>
           <mc:Fallback>
             <w:pict>
-              <v:rect w14:anchorId="1C81FD93" id="Rectángulo 20" o:spid="_x0000_s1033" style="position:absolute;left:0;text-align:left;margin-left:492pt;margin-top:19.15pt;width:86.25pt;height:25.5pt;z-index:251645952;visibility:visible;mso-wrap-style:square;mso-width-percent:0;mso-wrap-distance-left:9pt;mso-wrap-distance-top:0;mso-wrap-distance-right:9pt;mso-wrap-distance-bottom:0;mso-position-horizontal:absolute;mso-position-horizontal-relative:page;mso-position-vertical:absolute;mso-position-vertical-relative:text;mso-width-percent:0;mso-width-relative:margin;v-text-anchor:middle" o:gfxdata="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" fillcolor="#5b9bd5 [3204]" strokecolor="#1f4d78 [1604]" strokeweight="1pt">
+              <v:rect w14:anchorId="1C81FD93" id="Rectángulo 20" o:spid="_x0000_s1033" style="position:absolute;left:0;text-align:left;margin-left:492pt;margin-top:19.15pt;width:86.25pt;height:25.5pt;z-index:251646976;visibility:visible;mso-wrap-style:square;mso-width-percent:0;mso-wrap-distance-left:9pt;mso-wrap-distance-top:0;mso-wrap-distance-right:9pt;mso-wrap-distance-bottom:0;mso-position-horizontal:absolute;mso-position-horizontal-relative:page;mso-position-vertical:absolute;mso-position-vertical-relative:text;mso-width-percent:0;mso-width-relative:margin;v-text-anchor:middle" o:gfxdata="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" fillcolor="#5b9bd5 [3204]" strokecolor="#1f4d78 [1604]" strokeweight="1pt">
                 <v:textbox>
                   <w:txbxContent>
                     <w:p>
@@ -11514,7 +11660,7 @@
           </mc:Choice>
           <mc:Fallback>
             <w:pict>
-              <v:line w14:anchorId="04C074C1" id="Conector recto 38" o:spid="_x0000_s1026" style="position:absolute;z-index:251662336;visibility:visible;mso-wrap-style:square;mso-wrap-distance-left:9pt;mso-wrap-distance-top:0;mso-wrap-distance-right:9pt;mso-wrap-distance-bottom:0;mso-position-horizontal:absolute;mso-position-horizontal-relative:margin;mso-position-vertical:absolute;mso-position-vertical-relative:text" from="129pt,20.95pt" to="129.75pt,48.7pt" o:gfxdata="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" strokecolor="#5b9bd5 [3204]" strokeweight=".5pt">
+              <v:line w14:anchorId="173D0DE6" id="Conector recto 38" o:spid="_x0000_s1026" style="position:absolute;z-index:251662336;visibility:visible;mso-wrap-style:square;mso-wrap-distance-left:9pt;mso-wrap-distance-top:0;mso-wrap-distance-right:9pt;mso-wrap-distance-bottom:0;mso-position-horizontal:absolute;mso-position-horizontal-relative:margin;mso-position-vertical:absolute;mso-position-vertical-relative:text" from="129pt,20.95pt" to="129.75pt,48.7pt" o:gfxdata="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" strokecolor="#5b9bd5 [3204]" strokeweight=".5pt">
                 <v:stroke joinstyle="miter"/>
                 <w10:wrap anchorx="margin"/>
               </v:line>
@@ -11579,7 +11725,7 @@
           </mc:Choice>
           <mc:Fallback>
             <w:pict>
-              <v:line w14:anchorId="6B7162C3" id="Conector recto 36" o:spid="_x0000_s1026" style="position:absolute;z-index:251660288;visibility:visible;mso-wrap-style:square;mso-wrap-distance-left:9pt;mso-wrap-distance-top:0;mso-wrap-distance-right:9pt;mso-wrap-distance-bottom:0;mso-position-horizontal:absolute;mso-position-horizontal-relative:margin;mso-position-vertical:absolute;mso-position-vertical-relative:text" from="27.45pt,19.95pt" to="28.2pt,47.7pt" o:gfxdata="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" strokecolor="#5b9bd5 [3204]" strokeweight=".5pt">
+              <v:line w14:anchorId="6C9F0B36" id="Conector recto 36" o:spid="_x0000_s1026" style="position:absolute;z-index:251660288;visibility:visible;mso-wrap-style:square;mso-wrap-distance-left:9pt;mso-wrap-distance-top:0;mso-wrap-distance-right:9pt;mso-wrap-distance-bottom:0;mso-position-horizontal:absolute;mso-position-horizontal-relative:margin;mso-position-vertical:absolute;mso-position-vertical-relative:text" from="27.45pt,19.95pt" to="28.2pt,47.7pt" o:gfxdata="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" strokecolor="#5b9bd5 [3204]" strokeweight=".5pt">
                 <v:stroke joinstyle="miter"/>
                 <w10:wrap anchorx="margin"/>
               </v:line>
@@ -11644,7 +11790,7 @@
           </mc:Choice>
           <mc:Fallback>
             <w:pict>
-              <v:line w14:anchorId="37DD2037" id="Conector recto 41" o:spid="_x0000_s1026" style="position:absolute;z-index:251664384;visibility:visible;mso-wrap-style:square;mso-wrap-distance-left:9pt;mso-wrap-distance-top:0;mso-wrap-distance-right:9pt;mso-wrap-distance-bottom:0;mso-position-horizontal:absolute;mso-position-horizontal-relative:margin;mso-position-vertical:absolute;mso-position-vertical-relative:text" from="340.5pt,22.5pt" to="341.25pt,50.25pt" o:gfxdata="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" strokecolor="#5b9bd5 [3204]" strokeweight=".5pt">
+              <v:line w14:anchorId="3B57CB14" id="Conector recto 41" o:spid="_x0000_s1026" style="position:absolute;z-index:251664384;visibility:visible;mso-wrap-style:square;mso-wrap-distance-left:9pt;mso-wrap-distance-top:0;mso-wrap-distance-right:9pt;mso-wrap-distance-bottom:0;mso-position-horizontal:absolute;mso-position-horizontal-relative:margin;mso-position-vertical:absolute;mso-position-vertical-relative:text" from="340.5pt,22.5pt" to="341.25pt,50.25pt" o:gfxdata="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" strokecolor="#5b9bd5 [3204]" strokeweight=".5pt">
                 <v:stroke joinstyle="miter"/>
                 <w10:wrap anchorx="margin"/>
               </v:line>
@@ -11709,7 +11855,7 @@
           </mc:Choice>
           <mc:Fallback>
             <w:pict>
-              <v:line w14:anchorId="24135C0E" id="Conector recto 40" o:spid="_x0000_s1026" style="position:absolute;z-index:251663360;visibility:visible;mso-wrap-style:square;mso-wrap-distance-left:9pt;mso-wrap-distance-top:0;mso-wrap-distance-right:9pt;mso-wrap-distance-bottom:0;mso-position-horizontal:absolute;mso-position-horizontal-relative:margin;mso-position-vertical:absolute;mso-position-vertical-relative:text" from="222pt,20.95pt" to="222.75pt,48.7pt" o:gfxdata="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" strokecolor="#5b9bd5 [3204]" strokeweight=".5pt">
+              <v:line w14:anchorId="1C1B843B" id="Conector recto 40" o:spid="_x0000_s1026" style="position:absolute;z-index:251663360;visibility:visible;mso-wrap-style:square;mso-wrap-distance-left:9pt;mso-wrap-distance-top:0;mso-wrap-distance-right:9pt;mso-wrap-distance-bottom:0;mso-position-horizontal:absolute;mso-position-horizontal-relative:margin;mso-position-vertical:absolute;mso-position-vertical-relative:text" from="222pt,20.95pt" to="222.75pt,48.7pt" o:gfxdata="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" strokecolor="#5b9bd5 [3204]" strokeweight=".5pt">
                 <v:stroke joinstyle="miter"/>
                 <w10:wrap anchorx="margin"/>
               </v:line>
@@ -11779,7 +11925,7 @@
           </mc:Choice>
           <mc:Fallback>
             <w:pict>
-              <v:line w14:anchorId="3E29CEF5" id="Conector recto 42" o:spid="_x0000_s1026" style="position:absolute;z-index:251666432;visibility:visible;mso-wrap-style:square;mso-wrap-distance-left:9pt;mso-wrap-distance-top:0;mso-wrap-distance-right:9pt;mso-wrap-distance-bottom:0;mso-position-horizontal:absolute;mso-position-horizontal-relative:margin;mso-position-vertical:absolute;mso-position-vertical-relative:text" from="441.15pt,.75pt" to="441.9pt,28.5pt" o:gfxdata="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" strokecolor="#5b9bd5 [3204]" strokeweight=".5pt">
+              <v:line w14:anchorId="39184C4D" id="Conector recto 42" o:spid="_x0000_s1026" style="position:absolute;z-index:251666432;visibility:visible;mso-wrap-style:square;mso-wrap-distance-left:9pt;mso-wrap-distance-top:0;mso-wrap-distance-right:9pt;mso-wrap-distance-bottom:0;mso-position-horizontal:absolute;mso-position-horizontal-relative:margin;mso-position-vertical:absolute;mso-position-vertical-relative:text" from="441.15pt,.75pt" to="441.9pt,28.5pt" o:gfxdata="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" strokecolor="#5b9bd5 [3204]" strokeweight=".5pt">
                 <v:stroke joinstyle="miter"/>
                 <w10:wrap anchorx="margin"/>
               </v:line>
@@ -12006,13 +12152,7 @@
                               <w:rPr>
                                 <w:lang w:val="es-ES"/>
                               </w:rPr>
-                              <w:t xml:space="preserve">Administración de </w:t>
-                            </w:r>
-                            <w:r>
-                              <w:rPr>
-                                <w:lang w:val="es-ES"/>
-                              </w:rPr>
-                              <w:t>automóviles</w:t>
+                              <w:t>Administración de automóviles</w:t>
                             </w:r>
                           </w:p>
                           <w:p>
@@ -12072,13 +12212,7 @@
                         <w:rPr>
                           <w:lang w:val="es-ES"/>
                         </w:rPr>
-                        <w:t xml:space="preserve">Administración de </w:t>
-                      </w:r>
-                      <w:r>
-                        <w:rPr>
-                          <w:lang w:val="es-ES"/>
-                        </w:rPr>
-                        <w:t>automóviles</w:t>
+                        <w:t>Administración de automóviles</w:t>
                       </w:r>
                     </w:p>
                     <w:p>
@@ -12296,13 +12430,7 @@
                               <w:rPr>
                                 <w:lang w:val="es-ES"/>
                               </w:rPr>
-                              <w:t xml:space="preserve">Administración de </w:t>
-                            </w:r>
-                            <w:r>
-                              <w:rPr>
-                                <w:lang w:val="es-ES"/>
-                              </w:rPr>
-                              <w:t>habitaciones</w:t>
+                              <w:t>Administración de habitaciones</w:t>
                             </w:r>
                           </w:p>
                           <w:p>
@@ -12354,13 +12482,7 @@
                         <w:rPr>
                           <w:lang w:val="es-ES"/>
                         </w:rPr>
-                        <w:t xml:space="preserve">Administración de </w:t>
-                      </w:r>
-                      <w:r>
-                        <w:rPr>
-                          <w:lang w:val="es-ES"/>
-                        </w:rPr>
-                        <w:t>habitaciones</w:t>
+                        <w:t>Administración de habitaciones</w:t>
                       </w:r>
                     </w:p>
                     <w:p>
@@ -12562,7 +12684,7 @@
         <mc:AlternateContent>
           <mc:Choice Requires="wps">
             <w:drawing>
-              <wp:anchor distT="0" distB="0" distL="114300" distR="114300" simplePos="0" relativeHeight="251664384" behindDoc="0" locked="0" layoutInCell="1" allowOverlap="1" wp14:anchorId="1ACED8D7" wp14:editId="0C6178A4">
+              <wp:anchor distT="0" distB="0" distL="114300" distR="114300" simplePos="0" relativeHeight="251665408" behindDoc="0" locked="0" layoutInCell="1" allowOverlap="1" wp14:anchorId="1ACED8D7" wp14:editId="0C6178A4">
                 <wp:simplePos x="0" y="0"/>
                 <wp:positionH relativeFrom="margin">
                   <wp:posOffset>5629275</wp:posOffset>
@@ -12611,7 +12733,7 @@
           </mc:Choice>
           <mc:Fallback>
             <w:pict>
-              <v:line w14:anchorId="0D2309E7" id="Conector recto 5" o:spid="_x0000_s1026" style="position:absolute;z-index:251664384;visibility:visible;mso-wrap-style:square;mso-wrap-distance-left:9pt;mso-wrap-distance-top:0;mso-wrap-distance-right:9pt;mso-wrap-distance-bottom:0;mso-position-horizontal:absolute;mso-position-horizontal-relative:margin;mso-position-vertical:absolute;mso-position-vertical-relative:text" from="443.25pt,19.45pt" to="444pt,47.2pt" o:gfxdata="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" strokecolor="#5b9bd5 [3204]" strokeweight=".5pt">
+              <v:line w14:anchorId="1C5892B2" id="Conector recto 5" o:spid="_x0000_s1026" style="position:absolute;z-index:251665408;visibility:visible;mso-wrap-style:square;mso-wrap-distance-left:9pt;mso-wrap-distance-top:0;mso-wrap-distance-right:9pt;mso-wrap-distance-bottom:0;mso-position-horizontal:absolute;mso-position-horizontal-relative:margin;mso-position-vertical:absolute;mso-position-vertical-relative:text" from="443.25pt,19.45pt" to="444pt,47.2pt" o:gfxdata="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" strokecolor="#5b9bd5 [3204]" strokeweight=".5pt">
                 <v:stroke joinstyle="miter"/>
                 <w10:wrap anchorx="margin"/>
               </v:line>
@@ -12627,7 +12749,7 @@
         <mc:AlternateContent>
           <mc:Choice Requires="wps">
             <w:drawing>
-              <wp:anchor distT="0" distB="0" distL="114300" distR="114300" simplePos="0" relativeHeight="251660288" behindDoc="0" locked="0" layoutInCell="1" allowOverlap="1" wp14:anchorId="6CC2A91B" wp14:editId="02DE7450">
+              <wp:anchor distT="0" distB="0" distL="114300" distR="114300" simplePos="0" relativeHeight="251661312" behindDoc="0" locked="0" layoutInCell="1" allowOverlap="1" wp14:anchorId="6CC2A91B" wp14:editId="02DE7450">
                 <wp:simplePos x="0" y="0"/>
                 <wp:positionH relativeFrom="margin">
                   <wp:posOffset>2880360</wp:posOffset>
@@ -12682,7 +12804,7 @@
           </mc:Choice>
           <mc:Fallback>
             <w:pict>
-              <v:line w14:anchorId="4F4EB8C0" id="Conector recto 44" o:spid="_x0000_s1026" style="position:absolute;z-index:251660288;visibility:visible;mso-wrap-style:square;mso-width-percent:0;mso-height-percent:0;mso-wrap-distance-left:9pt;mso-wrap-distance-top:0;mso-wrap-distance-right:9pt;mso-wrap-distance-bottom:0;mso-position-horizontal:absolute;mso-position-horizontal-relative:margin;mso-position-vertical:absolute;mso-position-vertical-relative:text;mso-width-percent:0;mso-height-percent:0;mso-width-relative:margin;mso-height-relative:margin" from="226.8pt,21.25pt" to="226.8pt,62.5pt" o:gfxdata="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" strokecolor="#5b9bd5 [3204]" strokeweight=".5pt">
+              <v:line w14:anchorId="2CEDB8FB" id="Conector recto 44" o:spid="_x0000_s1026" style="position:absolute;z-index:251661312;visibility:visible;mso-wrap-style:square;mso-width-percent:0;mso-height-percent:0;mso-wrap-distance-left:9pt;mso-wrap-distance-top:0;mso-wrap-distance-right:9pt;mso-wrap-distance-bottom:0;mso-position-horizontal:absolute;mso-position-horizontal-relative:margin;mso-position-vertical:absolute;mso-position-vertical-relative:text;mso-width-percent:0;mso-height-percent:0;mso-width-relative:margin;mso-height-relative:margin" from="226.8pt,21.25pt" to="226.8pt,62.5pt" o:gfxdata="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" strokecolor="#5b9bd5 [3204]" strokeweight=".5pt">
                 <v:stroke joinstyle="miter"/>
                 <w10:wrap anchorx="margin"/>
               </v:line>
@@ -12698,7 +12820,7 @@
         <mc:AlternateContent>
           <mc:Choice Requires="wps">
             <w:drawing>
-              <wp:anchor distT="0" distB="0" distL="114300" distR="114300" simplePos="0" relativeHeight="251652096" behindDoc="0" locked="0" layoutInCell="1" allowOverlap="1" wp14:anchorId="2B20CC26" wp14:editId="2444924B">
+              <wp:anchor distT="0" distB="0" distL="114300" distR="114300" simplePos="0" relativeHeight="251653120" behindDoc="0" locked="0" layoutInCell="1" allowOverlap="1" wp14:anchorId="2B20CC26" wp14:editId="2444924B">
                 <wp:simplePos x="0" y="0"/>
                 <wp:positionH relativeFrom="margin">
                   <wp:posOffset>1657350</wp:posOffset>
@@ -12747,7 +12869,7 @@
           </mc:Choice>
           <mc:Fallback>
             <w:pict>
-              <v:line w14:anchorId="68B78884" id="Conector recto 39" o:spid="_x0000_s1026" style="position:absolute;z-index:251652096;visibility:visible;mso-wrap-style:square;mso-wrap-distance-left:9pt;mso-wrap-distance-top:0;mso-wrap-distance-right:9pt;mso-wrap-distance-bottom:0;mso-position-horizontal:absolute;mso-position-horizontal-relative:margin;mso-position-vertical:absolute;mso-position-vertical-relative:text" from="130.5pt,18.75pt" to="131.25pt,46.5pt" o:gfxdata="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" strokecolor="#5b9bd5 [3204]" strokeweight=".5pt">
+              <v:line w14:anchorId="59E46F6F" id="Conector recto 39" o:spid="_x0000_s1026" style="position:absolute;z-index:251653120;visibility:visible;mso-wrap-style:square;mso-wrap-distance-left:9pt;mso-wrap-distance-top:0;mso-wrap-distance-right:9pt;mso-wrap-distance-bottom:0;mso-position-horizontal:absolute;mso-position-horizontal-relative:margin;mso-position-vertical:absolute;mso-position-vertical-relative:text" from="130.5pt,18.75pt" to="131.25pt,46.5pt" o:gfxdata="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" strokecolor="#5b9bd5 [3204]" strokeweight=".5pt">
                 <v:stroke joinstyle="miter"/>
                 <w10:wrap anchorx="margin"/>
               </v:line>
@@ -12763,7 +12885,7 @@
         <mc:AlternateContent>
           <mc:Choice Requires="wps">
             <w:drawing>
-              <wp:anchor distT="0" distB="0" distL="114300" distR="114300" simplePos="0" relativeHeight="251643904" behindDoc="0" locked="0" layoutInCell="1" allowOverlap="1" wp14:anchorId="75AD1279" wp14:editId="0BAA93E3">
+              <wp:anchor distT="0" distB="0" distL="114300" distR="114300" simplePos="0" relativeHeight="251642880" behindDoc="0" locked="0" layoutInCell="1" allowOverlap="1" wp14:anchorId="75AD1279" wp14:editId="0BAA93E3">
                 <wp:simplePos x="0" y="0"/>
                 <wp:positionH relativeFrom="margin">
                   <wp:posOffset>361950</wp:posOffset>
@@ -12812,7 +12934,7 @@
           </mc:Choice>
           <mc:Fallback>
             <w:pict>
-              <v:line w14:anchorId="69EBF5FF" id="Conector recto 37" o:spid="_x0000_s1026" style="position:absolute;z-index:251643904;visibility:visible;mso-wrap-style:square;mso-wrap-distance-left:9pt;mso-wrap-distance-top:0;mso-wrap-distance-right:9pt;mso-wrap-distance-bottom:0;mso-position-horizontal:absolute;mso-position-horizontal-relative:margin;mso-position-vertical:absolute;mso-position-vertical-relative:text" from="28.5pt,16.5pt" to="29.25pt,44.25pt" o:gfxdata="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" strokecolor="#5b9bd5 [3204]" strokeweight=".5pt">
+              <v:line w14:anchorId="45ED7ABE" id="Conector recto 37" o:spid="_x0000_s1026" style="position:absolute;z-index:251642880;visibility:visible;mso-wrap-style:square;mso-wrap-distance-left:9pt;mso-wrap-distance-top:0;mso-wrap-distance-right:9pt;mso-wrap-distance-bottom:0;mso-position-horizontal:absolute;mso-position-horizontal-relative:margin;mso-position-vertical:absolute;mso-position-vertical-relative:text" from="28.5pt,16.5pt" to="29.25pt,44.25pt" o:gfxdata="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" strokecolor="#5b9bd5 [3204]" strokeweight=".5pt">
                 <v:stroke joinstyle="miter"/>
                 <w10:wrap anchorx="margin"/>
               </v:line>
@@ -12828,7 +12950,7 @@
         <mc:AlternateContent>
           <mc:Choice Requires="wps">
             <w:drawing>
-              <wp:anchor distT="0" distB="0" distL="114300" distR="114300" simplePos="0" relativeHeight="251655168" behindDoc="0" locked="0" layoutInCell="1" allowOverlap="1" wp14:anchorId="29F81C8B" wp14:editId="2E6BD95D">
+              <wp:anchor distT="0" distB="0" distL="114300" distR="114300" simplePos="0" relativeHeight="251656192" behindDoc="0" locked="0" layoutInCell="1" allowOverlap="1" wp14:anchorId="29F81C8B" wp14:editId="2E6BD95D">
                 <wp:simplePos x="0" y="0"/>
                 <wp:positionH relativeFrom="margin">
                   <wp:posOffset>4349115</wp:posOffset>
@@ -12877,7 +12999,7 @@
           </mc:Choice>
           <mc:Fallback>
             <w:pict>
-              <v:line w14:anchorId="07005FCE" id="Conector recto 43" o:spid="_x0000_s1026" style="position:absolute;z-index:251655168;visibility:visible;mso-wrap-style:square;mso-wrap-distance-left:9pt;mso-wrap-distance-top:0;mso-wrap-distance-right:9pt;mso-wrap-distance-bottom:0;mso-position-horizontal:absolute;mso-position-horizontal-relative:margin;mso-position-vertical:absolute;mso-position-vertical-relative:text" from="342.45pt,19.95pt" to="343.2pt,47.7pt" o:gfxdata="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" strokecolor="#5b9bd5 [3204]" strokeweight=".5pt">
+              <v:line w14:anchorId="350393B7" id="Conector recto 43" o:spid="_x0000_s1026" style="position:absolute;z-index:251656192;visibility:visible;mso-wrap-style:square;mso-wrap-distance-left:9pt;mso-wrap-distance-top:0;mso-wrap-distance-right:9pt;mso-wrap-distance-bottom:0;mso-position-horizontal:absolute;mso-position-horizontal-relative:margin;mso-position-vertical:absolute;mso-position-vertical-relative:text" from="342.45pt,19.95pt" to="343.2pt,47.7pt" o:gfxdata="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" strokecolor="#5b9bd5 [3204]" strokeweight=".5pt">
                 <v:stroke joinstyle="miter"/>
                 <w10:wrap anchorx="margin"/>
               </v:line>
@@ -12898,7 +13020,7 @@
         <mc:AlternateContent>
           <mc:Choice Requires="wps">
             <w:drawing>
-              <wp:anchor distT="0" distB="0" distL="114300" distR="114300" simplePos="0" relativeHeight="251634688" behindDoc="0" locked="0" layoutInCell="1" allowOverlap="1" wp14:anchorId="18ED8F05" wp14:editId="6C946D42">
+              <wp:anchor distT="0" distB="0" distL="114300" distR="114300" simplePos="0" relativeHeight="251635712" behindDoc="0" locked="0" layoutInCell="1" allowOverlap="1" wp14:anchorId="18ED8F05" wp14:editId="6C946D42">
                 <wp:simplePos x="0" y="0"/>
                 <wp:positionH relativeFrom="margin">
                   <wp:posOffset>-127635</wp:posOffset>
@@ -12951,8 +13073,22 @@
                               <w:rPr>
                                 <w:lang w:val="es-ES"/>
                               </w:rPr>
-                              <w:t>Validación de logueo</w:t>
+                              <w:t xml:space="preserve">Validación de </w:t>
                             </w:r>
+                            <w:proofErr w:type="spellStart"/>
+                            <w:r>
+                              <w:rPr>
+                                <w:lang w:val="es-ES"/>
+                              </w:rPr>
+                              <w:t>log</w:t>
+                            </w:r>
+                            <w:r>
+                              <w:rPr>
+                                <w:lang w:val="es-ES"/>
+                              </w:rPr>
+                              <w:t>eo</w:t>
+                            </w:r>
+                            <w:proofErr w:type="spellEnd"/>
                           </w:p>
                           <w:p>
                             <w:pPr>
@@ -12997,7 +13133,7 @@
           </mc:Choice>
           <mc:Fallback>
             <w:pict>
-              <v:rect w14:anchorId="18ED8F05" id="Rectángulo 33" o:spid="_x0000_s1040" style="position:absolute;left:0;text-align:left;margin-left:-10.05pt;margin-top:22.9pt;width:86.25pt;height:38.25pt;z-index:251634688;visibility:visible;mso-wrap-style:square;mso-width-percent:0;mso-height-percent:0;mso-wrap-distance-left:9pt;mso-wrap-distance-top:0;mso-wrap-distance-right:9pt;mso-wrap-distance-bottom:0;mso-position-horizontal:absolute;mso-position-horizontal-relative:margin;mso-position-vertical:absolute;mso-position-vertical-relative:text;mso-width-percent:0;mso-height-percent:0;mso-width-relative:margin;mso-height-relative:margin;v-text-anchor:middle" o:gfxdata="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" fillcolor="white [3201]" strokecolor="#70ad47 [3209]" strokeweight="1pt">
+              <v:rect w14:anchorId="18ED8F05" id="Rectángulo 33" o:spid="_x0000_s1040" style="position:absolute;left:0;text-align:left;margin-left:-10.05pt;margin-top:22.9pt;width:86.25pt;height:38.25pt;z-index:251635712;visibility:visible;mso-wrap-style:square;mso-width-percent:0;mso-height-percent:0;mso-wrap-distance-left:9pt;mso-wrap-distance-top:0;mso-wrap-distance-right:9pt;mso-wrap-distance-bottom:0;mso-position-horizontal:absolute;mso-position-horizontal-relative:margin;mso-position-vertical:absolute;mso-position-vertical-relative:text;mso-width-percent:0;mso-height-percent:0;mso-width-relative:margin;mso-height-relative:margin;v-text-anchor:middle" o:gfxdata="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" fillcolor="white [3201]" strokecolor="#70ad47 [3209]" strokeweight="1pt">
                 <v:textbox>
                   <w:txbxContent>
                     <w:p>
@@ -13011,8 +13147,22 @@
                         <w:rPr>
                           <w:lang w:val="es-ES"/>
                         </w:rPr>
-                        <w:t>Validación de logueo</w:t>
+                        <w:t xml:space="preserve">Validación de </w:t>
                       </w:r>
+                      <w:proofErr w:type="spellStart"/>
+                      <w:r>
+                        <w:rPr>
+                          <w:lang w:val="es-ES"/>
+                        </w:rPr>
+                        <w:t>log</w:t>
+                      </w:r>
+                      <w:r>
+                        <w:rPr>
+                          <w:lang w:val="es-ES"/>
+                        </w:rPr>
+                        <w:t>eo</w:t>
+                      </w:r>
+                      <w:proofErr w:type="spellEnd"/>
                     </w:p>
                     <w:p>
                       <w:pPr>
@@ -13056,7 +13206,7 @@
         <mc:AlternateContent>
           <mc:Choice Requires="wps">
             <w:drawing>
-              <wp:anchor distT="0" distB="0" distL="114300" distR="114300" simplePos="0" relativeHeight="251677696" behindDoc="0" locked="0" layoutInCell="1" allowOverlap="1" wp14:anchorId="5C1F4EF4" wp14:editId="3824D59C">
+              <wp:anchor distT="0" distB="0" distL="114300" distR="114300" simplePos="0" relativeHeight="251676672" behindDoc="0" locked="0" layoutInCell="1" allowOverlap="1" wp14:anchorId="5C1F4EF4" wp14:editId="3824D59C">
                 <wp:simplePos x="0" y="0"/>
                 <wp:positionH relativeFrom="margin">
                   <wp:posOffset>5086350</wp:posOffset>
@@ -13147,7 +13297,7 @@
           </mc:Choice>
           <mc:Fallback>
             <w:pict>
-              <v:rect w14:anchorId="5C1F4EF4" id="Rectángulo 6" o:spid="_x0000_s1041" style="position:absolute;left:0;text-align:left;margin-left:400.5pt;margin-top:.7pt;width:86.25pt;height:36pt;z-index:251677696;visibility:visible;mso-wrap-style:square;mso-width-percent:0;mso-height-percent:0;mso-wrap-distance-left:9pt;mso-wrap-distance-top:0;mso-wrap-distance-right:9pt;mso-wrap-distance-bottom:0;mso-position-horizontal:absolute;mso-position-horizontal-relative:margin;mso-position-vertical:absolute;mso-position-vertical-relative:text;mso-width-percent:0;mso-height-percent:0;mso-width-relative:margin;mso-height-relative:margin;v-text-anchor:middle" o:gfxdata="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" fillcolor="white [3201]" strokecolor="#70ad47 [3209]" strokeweight="1pt">
+              <v:rect w14:anchorId="5C1F4EF4" id="Rectángulo 6" o:spid="_x0000_s1041" style="position:absolute;left:0;text-align:left;margin-left:400.5pt;margin-top:.7pt;width:86.25pt;height:36pt;z-index:251676672;visibility:visible;mso-wrap-style:square;mso-width-percent:0;mso-height-percent:0;mso-wrap-distance-left:9pt;mso-wrap-distance-top:0;mso-wrap-distance-right:9pt;mso-wrap-distance-bottom:0;mso-position-horizontal:absolute;mso-position-horizontal-relative:margin;mso-position-vertical:absolute;mso-position-vertical-relative:text;mso-width-percent:0;mso-height-percent:0;mso-width-relative:margin;mso-height-relative:margin;v-text-anchor:middle" o:gfxdata="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" fillcolor="white [3201]" strokecolor="#70ad47 [3209]" strokeweight="1pt">
                 <v:textbox>
                   <w:txbxContent>
                     <w:p>
@@ -13193,7 +13343,7 @@
         <mc:AlternateContent>
           <mc:Choice Requires="wps">
             <w:drawing>
-              <wp:anchor distT="0" distB="0" distL="114300" distR="114300" simplePos="0" relativeHeight="251629568" behindDoc="0" locked="0" layoutInCell="1" allowOverlap="1" wp14:anchorId="00F2C039" wp14:editId="7BC4E9E0">
+              <wp:anchor distT="0" distB="0" distL="114300" distR="114300" simplePos="0" relativeHeight="251628544" behindDoc="0" locked="0" layoutInCell="1" allowOverlap="1" wp14:anchorId="00F2C039" wp14:editId="7BC4E9E0">
                 <wp:simplePos x="0" y="0"/>
                 <wp:positionH relativeFrom="margin">
                   <wp:posOffset>1110615</wp:posOffset>
@@ -13284,7 +13434,7 @@
           </mc:Choice>
           <mc:Fallback>
             <w:pict>
-              <v:rect w14:anchorId="00F2C039" id="Rectángulo 32" o:spid="_x0000_s1042" style="position:absolute;left:0;text-align:left;margin-left:87.45pt;margin-top:.45pt;width:86.25pt;height:36pt;z-index:251629568;visibility:visible;mso-wrap-style:square;mso-width-percent:0;mso-height-percent:0;mso-wrap-distance-left:9pt;mso-wrap-distance-top:0;mso-wrap-distance-right:9pt;mso-wrap-distance-bottom:0;mso-position-horizontal:absolute;mso-position-horizontal-relative:margin;mso-position-vertical:absolute;mso-position-vertical-relative:text;mso-width-percent:0;mso-height-percent:0;mso-width-relative:margin;mso-height-relative:margin;v-text-anchor:middle" o:gfxdata="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" fillcolor="white [3201]" strokecolor="#70ad47 [3209]" strokeweight="1pt">
+              <v:rect w14:anchorId="00F2C039" id="Rectángulo 32" o:spid="_x0000_s1042" style="position:absolute;left:0;text-align:left;margin-left:87.45pt;margin-top:.45pt;width:86.25pt;height:36pt;z-index:251628544;visibility:visible;mso-wrap-style:square;mso-width-percent:0;mso-height-percent:0;mso-wrap-distance-left:9pt;mso-wrap-distance-top:0;mso-wrap-distance-right:9pt;mso-wrap-distance-bottom:0;mso-position-horizontal:absolute;mso-position-horizontal-relative:margin;mso-position-vertical:absolute;mso-position-vertical-relative:text;mso-width-percent:0;mso-height-percent:0;mso-width-relative:margin;mso-height-relative:margin;v-text-anchor:middle" o:gfxdata="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" fillcolor="white [3201]" strokecolor="#70ad47 [3209]" strokeweight="1pt">
                 <v:textbox>
                   <w:txbxContent>
                     <w:p>
@@ -13330,7 +13480,7 @@
         <mc:AlternateContent>
           <mc:Choice Requires="wps">
             <w:drawing>
-              <wp:anchor distT="0" distB="0" distL="114300" distR="114300" simplePos="0" relativeHeight="251626496" behindDoc="0" locked="0" layoutInCell="1" allowOverlap="1" wp14:anchorId="4C4D25CB" wp14:editId="46AFC605">
+              <wp:anchor distT="0" distB="0" distL="114300" distR="114300" simplePos="0" relativeHeight="251625472" behindDoc="0" locked="0" layoutInCell="1" allowOverlap="1" wp14:anchorId="4C4D25CB" wp14:editId="46AFC605">
                 <wp:simplePos x="0" y="0"/>
                 <wp:positionH relativeFrom="margin">
                   <wp:posOffset>2447925</wp:posOffset>
@@ -13429,7 +13579,7 @@
           </mc:Choice>
           <mc:Fallback>
             <w:pict>
-              <v:rect w14:anchorId="4C4D25CB" id="Rectángulo 31" o:spid="_x0000_s1043" style="position:absolute;left:0;text-align:left;margin-left:192.75pt;margin-top:15.45pt;width:86.25pt;height:40.5pt;z-index:251626496;visibility:visible;mso-wrap-style:square;mso-width-percent:0;mso-height-percent:0;mso-wrap-distance-left:9pt;mso-wrap-distance-top:0;mso-wrap-distance-right:9pt;mso-wrap-distance-bottom:0;mso-position-horizontal:absolute;mso-position-horizontal-relative:margin;mso-position-vertical:absolute;mso-position-vertical-relative:text;mso-width-percent:0;mso-height-percent:0;mso-width-relative:margin;mso-height-relative:margin;v-text-anchor:middle" o:gfxdata="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" fillcolor="white [3201]" strokecolor="#70ad47 [3209]" strokeweight="1pt">
+              <v:rect w14:anchorId="4C4D25CB" id="Rectángulo 31" o:spid="_x0000_s1043" style="position:absolute;left:0;text-align:left;margin-left:192.75pt;margin-top:15.45pt;width:86.25pt;height:40.5pt;z-index:251625472;visibility:visible;mso-wrap-style:square;mso-width-percent:0;mso-height-percent:0;mso-wrap-distance-left:9pt;mso-wrap-distance-top:0;mso-wrap-distance-right:9pt;mso-wrap-distance-bottom:0;mso-position-horizontal:absolute;mso-position-horizontal-relative:margin;mso-position-vertical:absolute;mso-position-vertical-relative:text;mso-width-percent:0;mso-height-percent:0;mso-width-relative:margin;mso-height-relative:margin;v-text-anchor:middle" o:gfxdata="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" fillcolor="white [3201]" strokecolor="#70ad47 [3209]" strokeweight="1pt">
                 <v:textbox>
                   <w:txbxContent>
                     <w:p>
@@ -13483,7 +13633,7 @@
         <mc:AlternateContent>
           <mc:Choice Requires="wps">
             <w:drawing>
-              <wp:anchor distT="0" distB="0" distL="114300" distR="114300" simplePos="0" relativeHeight="251618304" behindDoc="0" locked="0" layoutInCell="1" allowOverlap="1" wp14:anchorId="604C8F85" wp14:editId="742ADC1F">
+              <wp:anchor distT="0" distB="0" distL="114300" distR="114300" simplePos="0" relativeHeight="251617280" behindDoc="0" locked="0" layoutInCell="1" allowOverlap="1" wp14:anchorId="604C8F85" wp14:editId="742ADC1F">
                 <wp:simplePos x="0" y="0"/>
                 <wp:positionH relativeFrom="margin">
                   <wp:posOffset>3872865</wp:posOffset>
@@ -13574,7 +13724,7 @@
           </mc:Choice>
           <mc:Fallback>
             <w:pict>
-              <v:rect w14:anchorId="604C8F85" id="Rectángulo 29" o:spid="_x0000_s1044" style="position:absolute;left:0;text-align:left;margin-left:304.95pt;margin-top:2.7pt;width:86.25pt;height:36pt;z-index:251618304;visibility:visible;mso-wrap-style:square;mso-width-percent:0;mso-height-percent:0;mso-wrap-distance-left:9pt;mso-wrap-distance-top:0;mso-wrap-distance-right:9pt;mso-wrap-distance-bottom:0;mso-position-horizontal:absolute;mso-position-horizontal-relative:margin;mso-position-vertical:absolute;mso-position-vertical-relative:text;mso-width-percent:0;mso-height-percent:0;mso-width-relative:margin;mso-height-relative:margin;v-text-anchor:middle" o:gfxdata="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" fillcolor="white [3201]" strokecolor="#70ad47 [3209]" strokeweight="1pt">
+              <v:rect w14:anchorId="604C8F85" id="Rectángulo 29" o:spid="_x0000_s1044" style="position:absolute;left:0;text-align:left;margin-left:304.95pt;margin-top:2.7pt;width:86.25pt;height:36pt;z-index:251617280;visibility:visible;mso-wrap-style:square;mso-width-percent:0;mso-height-percent:0;mso-wrap-distance-left:9pt;mso-wrap-distance-top:0;mso-wrap-distance-right:9pt;mso-wrap-distance-bottom:0;mso-position-horizontal:absolute;mso-position-horizontal-relative:margin;mso-position-vertical:absolute;mso-position-vertical-relative:text;mso-width-percent:0;mso-height-percent:0;mso-width-relative:margin;mso-height-relative:margin;v-text-anchor:middle" o:gfxdata="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" fillcolor="white [3201]" strokecolor="#70ad47 [3209]" strokeweight="1pt">
                 <v:textbox>
                   <w:txbxContent>
                     <w:p>
@@ -13661,6 +13811,18 @@
     </w:p>
     <w:p>
       <w:pPr>
+        <w:pStyle w:val="Prrafodelista"/>
+        <w:spacing w:line="360" w:lineRule="auto"/>
+        <w:rPr>
+          <w:szCs w:val="24"/>
+          <w:lang w:val="es-ES"/>
+        </w:rPr>
+      </w:pPr>
+      <w:bookmarkStart w:id="14" w:name="_GoBack"/>
+      <w:bookmarkEnd w:id="14"/>
+    </w:p>
+    <w:p>
+      <w:pPr>
         <w:pStyle w:val="Ttulo1"/>
         <w:numPr>
           <w:ilvl w:val="0"/>
@@ -13670,14 +13832,15 @@
           <w:sz w:val="40"/>
         </w:rPr>
       </w:pPr>
-      <w:bookmarkStart w:id="14" w:name="_Toc462043427"/>
+      <w:bookmarkStart w:id="15" w:name="_Toc462043427"/>
       <w:r>
         <w:rPr>
           <w:sz w:val="40"/>
         </w:rPr>
+        <w:lastRenderedPageBreak/>
         <w:t>METAS Y RESTRICCIONES DE LA ARQUITECTURA</w:t>
       </w:r>
-      <w:bookmarkEnd w:id="14"/>
+      <w:bookmarkEnd w:id="15"/>
     </w:p>
     <w:p>
       <w:pPr>
@@ -13691,7 +13854,6 @@
         <w:ind w:left="643"/>
       </w:pPr>
       <w:r>
-        <w:lastRenderedPageBreak/>
         <w:t>Las metas a las que se desean llegar son:</w:t>
       </w:r>
     </w:p>
@@ -13977,14 +14139,14 @@
           <w:sz w:val="40"/>
         </w:rPr>
       </w:pPr>
-      <w:bookmarkStart w:id="15" w:name="_Toc462043428"/>
+      <w:bookmarkStart w:id="16" w:name="_Toc462043428"/>
       <w:r>
         <w:rPr>
           <w:sz w:val="40"/>
         </w:rPr>
         <w:t>VISTA DE CASOS DE USO</w:t>
       </w:r>
-      <w:bookmarkEnd w:id="15"/>
+      <w:bookmarkEnd w:id="16"/>
     </w:p>
     <w:p>
       <w:pPr>
@@ -13998,7 +14160,7 @@
           <w:lang w:eastAsia="es-ES"/>
         </w:rPr>
       </w:pPr>
-      <w:bookmarkStart w:id="16" w:name="_Toc462043429"/>
+      <w:bookmarkStart w:id="17" w:name="_Toc462043429"/>
       <w:r>
         <w:rPr>
           <w:sz w:val="32"/>
@@ -14006,7 +14168,7 @@
         </w:rPr>
         <w:t>Realización de casos de uso</w:t>
       </w:r>
-      <w:bookmarkEnd w:id="16"/>
+      <w:bookmarkEnd w:id="17"/>
     </w:p>
     <w:p>
       <w:pPr>
@@ -14020,7 +14182,7 @@
           <w:lang w:eastAsia="es-ES"/>
         </w:rPr>
       </w:pPr>
-      <w:bookmarkStart w:id="17" w:name="_Toc462043430"/>
+      <w:bookmarkStart w:id="18" w:name="_Toc462043430"/>
       <w:r>
         <w:rPr>
           <w:sz w:val="28"/>
@@ -14028,7 +14190,7 @@
         </w:rPr>
         <w:t>Escenarios de caso de uso</w:t>
       </w:r>
-      <w:bookmarkEnd w:id="17"/>
+      <w:bookmarkEnd w:id="18"/>
       <w:r>
         <w:rPr>
           <w:sz w:val="28"/>
@@ -14057,7 +14219,7 @@
           <w:lang w:eastAsia="es-ES"/>
         </w:rPr>
       </w:pPr>
-      <w:bookmarkStart w:id="18" w:name="_Toc462043431"/>
+      <w:bookmarkStart w:id="19" w:name="_Toc462043431"/>
       <w:r>
         <w:rPr>
           <w:b/>
@@ -14079,7 +14241,7 @@
         </w:rPr>
         <w:t xml:space="preserve"> LOGIN</w:t>
       </w:r>
-      <w:bookmarkEnd w:id="18"/>
+      <w:bookmarkEnd w:id="19"/>
     </w:p>
     <w:p>
       <w:pPr>
@@ -14364,12 +14526,14 @@
                 <w:lang w:eastAsia="es-ES"/>
               </w:rPr>
             </w:pPr>
+            <w:proofErr w:type="gramStart"/>
             <w:r>
               <w:rPr>
                 <w:lang w:eastAsia="es-ES"/>
               </w:rPr>
               <w:t>Variables a utilizar</w:t>
             </w:r>
+            <w:proofErr w:type="gramEnd"/>
           </w:p>
         </w:tc>
         <w:tc>
@@ -14417,12 +14581,14 @@
                 <w:lang w:eastAsia="es-ES"/>
               </w:rPr>
             </w:pPr>
+            <w:proofErr w:type="spellStart"/>
             <w:r>
               <w:rPr>
                 <w:lang w:eastAsia="es-ES"/>
               </w:rPr>
               <w:t>Des_alias</w:t>
             </w:r>
+            <w:proofErr w:type="spellEnd"/>
           </w:p>
         </w:tc>
         <w:tc>
@@ -14459,12 +14625,14 @@
                 <w:lang w:eastAsia="es-ES"/>
               </w:rPr>
             </w:pPr>
+            <w:proofErr w:type="spellStart"/>
             <w:r>
               <w:rPr>
                 <w:lang w:eastAsia="es-ES"/>
               </w:rPr>
               <w:t>Password</w:t>
             </w:r>
+            <w:proofErr w:type="spellEnd"/>
           </w:p>
         </w:tc>
         <w:tc>
@@ -14643,6 +14811,7 @@
               <w:rPr>
                 <w:lang w:eastAsia="es-ES"/>
               </w:rPr>
+              <w:lastRenderedPageBreak/>
               <w:t>Botón</w:t>
             </w:r>
           </w:p>
@@ -14735,7 +14904,6 @@
         <w:rPr>
           <w:lang w:eastAsia="es-ES"/>
         </w:rPr>
-        <w:lastRenderedPageBreak/>
         <w:t>E</w:t>
       </w:r>
       <w:r>
@@ -14837,7 +15005,7 @@
           <w:lang w:eastAsia="es-ES"/>
         </w:rPr>
       </w:pPr>
-      <w:bookmarkStart w:id="19" w:name="_Toc462043432"/>
+      <w:bookmarkStart w:id="20" w:name="_Toc462043432"/>
       <w:r>
         <w:rPr>
           <w:b/>
@@ -14852,7 +15020,7 @@
         </w:rPr>
         <w:t xml:space="preserve">ODULO </w:t>
       </w:r>
-      <w:bookmarkEnd w:id="19"/>
+      <w:bookmarkEnd w:id="20"/>
       <w:r>
         <w:rPr>
           <w:b/>
@@ -14968,12 +15136,14 @@
                 <w:lang w:eastAsia="es-ES"/>
               </w:rPr>
             </w:pPr>
+            <w:proofErr w:type="spellStart"/>
             <w:r>
               <w:rPr>
                 <w:lang w:eastAsia="es-ES"/>
               </w:rPr>
               <w:t>CodigoCliente</w:t>
             </w:r>
+            <w:proofErr w:type="spellEnd"/>
           </w:p>
           <w:p>
             <w:pPr>
@@ -15058,12 +15228,14 @@
                 <w:lang w:eastAsia="es-ES"/>
               </w:rPr>
             </w:pPr>
+            <w:proofErr w:type="spellStart"/>
             <w:r>
               <w:rPr>
                 <w:lang w:eastAsia="es-ES"/>
               </w:rPr>
               <w:t>Telefono</w:t>
             </w:r>
+            <w:proofErr w:type="spellEnd"/>
           </w:p>
           <w:p>
             <w:pPr>
@@ -15257,12 +15429,14 @@
                 <w:lang w:eastAsia="es-ES"/>
               </w:rPr>
             </w:pPr>
+            <w:proofErr w:type="gramStart"/>
             <w:r>
               <w:rPr>
                 <w:lang w:eastAsia="es-ES"/>
               </w:rPr>
               <w:t>Variables a utilizar</w:t>
             </w:r>
+            <w:proofErr w:type="gramEnd"/>
           </w:p>
         </w:tc>
         <w:tc>
@@ -15300,6 +15474,7 @@
                 <w:lang w:eastAsia="es-ES"/>
               </w:rPr>
             </w:pPr>
+            <w:proofErr w:type="spellStart"/>
             <w:r>
               <w:rPr>
                 <w:lang w:eastAsia="es-ES"/>
@@ -15312,12 +15487,21 @@
               </w:rPr>
               <w:t>CodigoCliente</w:t>
             </w:r>
-            <w:r>
-              <w:rPr>
-                <w:lang w:eastAsia="es-ES"/>
-              </w:rPr>
-              <w:t xml:space="preserve">         (</w:t>
-            </w:r>
+            <w:proofErr w:type="spellEnd"/>
+            <w:r>
+              <w:rPr>
+                <w:lang w:eastAsia="es-ES"/>
+              </w:rPr>
+              <w:t xml:space="preserve">      </w:t>
+            </w:r>
+            <w:proofErr w:type="gramStart"/>
+            <w:r>
+              <w:rPr>
+                <w:lang w:eastAsia="es-ES"/>
+              </w:rPr>
+              <w:t xml:space="preserve">   (</w:t>
+            </w:r>
+            <w:proofErr w:type="gramEnd"/>
             <w:r>
               <w:rPr>
                 <w:lang w:eastAsia="es-ES"/>
@@ -15378,6 +15562,7 @@
                 <w:lang w:eastAsia="es-ES"/>
               </w:rPr>
             </w:pPr>
+            <w:proofErr w:type="spellStart"/>
             <w:r>
               <w:rPr>
                 <w:lang w:eastAsia="es-ES"/>
@@ -15390,12 +15575,15 @@
               </w:rPr>
               <w:t>DNI</w:t>
             </w:r>
+            <w:proofErr w:type="spellEnd"/>
+            <w:proofErr w:type="gramStart"/>
             <w:r>
               <w:rPr>
                 <w:lang w:eastAsia="es-ES"/>
               </w:rPr>
               <w:t xml:space="preserve">   (</w:t>
             </w:r>
+            <w:proofErr w:type="gramEnd"/>
             <w:r>
               <w:rPr>
                 <w:lang w:eastAsia="es-ES"/>
@@ -15450,18 +15638,28 @@
                 <w:lang w:eastAsia="es-ES"/>
               </w:rPr>
             </w:pPr>
-            <w:r>
-              <w:rPr>
-                <w:lang w:eastAsia="es-ES"/>
-              </w:rPr>
-              <w:t>Des_nombre</w:t>
-            </w:r>
+            <w:proofErr w:type="spellStart"/>
+            <w:r>
+              <w:rPr>
+                <w:lang w:eastAsia="es-ES"/>
+              </w:rPr>
+              <w:t>Des_</w:t>
+            </w:r>
+            <w:proofErr w:type="gramStart"/>
+            <w:r>
+              <w:rPr>
+                <w:lang w:eastAsia="es-ES"/>
+              </w:rPr>
+              <w:t>nombre</w:t>
+            </w:r>
+            <w:proofErr w:type="spellEnd"/>
             <w:r>
               <w:rPr>
                 <w:lang w:eastAsia="es-ES"/>
               </w:rPr>
               <w:t xml:space="preserve">  (</w:t>
             </w:r>
+            <w:proofErr w:type="gramEnd"/>
             <w:r>
               <w:rPr>
                 <w:lang w:eastAsia="es-ES"/>
@@ -15510,11 +15708,33 @@
                 <w:lang w:eastAsia="es-ES"/>
               </w:rPr>
             </w:pPr>
-            <w:r>
-              <w:rPr>
-                <w:lang w:eastAsia="es-ES"/>
-              </w:rPr>
-              <w:t>Des_nombre         (Cliente)</w:t>
+            <w:proofErr w:type="spellStart"/>
+            <w:r>
+              <w:rPr>
+                <w:lang w:eastAsia="es-ES"/>
+              </w:rPr>
+              <w:t>Des_nombre</w:t>
+            </w:r>
+            <w:proofErr w:type="spellEnd"/>
+            <w:r>
+              <w:rPr>
+                <w:lang w:eastAsia="es-ES"/>
+              </w:rPr>
+              <w:t xml:space="preserve">      </w:t>
+            </w:r>
+            <w:proofErr w:type="gramStart"/>
+            <w:r>
+              <w:rPr>
+                <w:lang w:eastAsia="es-ES"/>
+              </w:rPr>
+              <w:t xml:space="preserve">   (</w:t>
+            </w:r>
+            <w:proofErr w:type="gramEnd"/>
+            <w:r>
+              <w:rPr>
+                <w:lang w:eastAsia="es-ES"/>
+              </w:rPr>
+              <w:t>Cliente)</w:t>
             </w:r>
           </w:p>
         </w:tc>
@@ -15552,11 +15772,26 @@
                 <w:lang w:eastAsia="es-ES"/>
               </w:rPr>
             </w:pPr>
-            <w:r>
-              <w:rPr>
-                <w:lang w:eastAsia="es-ES"/>
-              </w:rPr>
-              <w:t xml:space="preserve">Des_apellido            </w:t>
+            <w:proofErr w:type="spellStart"/>
+            <w:r>
+              <w:rPr>
+                <w:lang w:eastAsia="es-ES"/>
+              </w:rPr>
+              <w:t>Des_apellido</w:t>
+            </w:r>
+            <w:proofErr w:type="spellEnd"/>
+            <w:r>
+              <w:rPr>
+                <w:lang w:eastAsia="es-ES"/>
+              </w:rPr>
+              <w:t xml:space="preserve">          </w:t>
+            </w:r>
+            <w:proofErr w:type="gramStart"/>
+            <w:r>
+              <w:rPr>
+                <w:lang w:eastAsia="es-ES"/>
+              </w:rPr>
+              <w:t xml:space="preserve">  </w:t>
             </w:r>
             <w:r>
               <w:rPr>
@@ -15564,6 +15799,7 @@
               </w:rPr>
               <w:t xml:space="preserve"> (</w:t>
             </w:r>
+            <w:proofErr w:type="gramEnd"/>
             <w:r>
               <w:rPr>
                 <w:lang w:eastAsia="es-ES"/>
@@ -15618,6 +15854,7 @@
                 <w:lang w:eastAsia="es-ES"/>
               </w:rPr>
             </w:pPr>
+            <w:proofErr w:type="spellStart"/>
             <w:r>
               <w:rPr>
                 <w:lang w:eastAsia="es-ES"/>
@@ -15630,12 +15867,21 @@
               </w:rPr>
               <w:t>Pago</w:t>
             </w:r>
-            <w:r>
-              <w:rPr>
-                <w:lang w:eastAsia="es-ES"/>
-              </w:rPr>
-              <w:t xml:space="preserve">                (</w:t>
-            </w:r>
+            <w:proofErr w:type="spellEnd"/>
+            <w:r>
+              <w:rPr>
+                <w:lang w:eastAsia="es-ES"/>
+              </w:rPr>
+              <w:t xml:space="preserve">             </w:t>
+            </w:r>
+            <w:proofErr w:type="gramStart"/>
+            <w:r>
+              <w:rPr>
+                <w:lang w:eastAsia="es-ES"/>
+              </w:rPr>
+              <w:t xml:space="preserve">   (</w:t>
+            </w:r>
+            <w:proofErr w:type="gramEnd"/>
             <w:r>
               <w:rPr>
                 <w:lang w:eastAsia="es-ES"/>
@@ -15690,11 +15936,33 @@
                 <w:lang w:eastAsia="es-ES"/>
               </w:rPr>
             </w:pPr>
-            <w:r>
-              <w:rPr>
-                <w:lang w:eastAsia="es-ES"/>
-              </w:rPr>
-              <w:t>Des_Telefono                 (Cliente)</w:t>
+            <w:proofErr w:type="spellStart"/>
+            <w:r>
+              <w:rPr>
+                <w:lang w:eastAsia="es-ES"/>
+              </w:rPr>
+              <w:t>Des_Telefono</w:t>
+            </w:r>
+            <w:proofErr w:type="spellEnd"/>
+            <w:r>
+              <w:rPr>
+                <w:lang w:eastAsia="es-ES"/>
+              </w:rPr>
+              <w:t xml:space="preserve">              </w:t>
+            </w:r>
+            <w:proofErr w:type="gramStart"/>
+            <w:r>
+              <w:rPr>
+                <w:lang w:eastAsia="es-ES"/>
+              </w:rPr>
+              <w:t xml:space="preserve">   (</w:t>
+            </w:r>
+            <w:proofErr w:type="gramEnd"/>
+            <w:r>
+              <w:rPr>
+                <w:lang w:eastAsia="es-ES"/>
+              </w:rPr>
+              <w:t>Cliente)</w:t>
             </w:r>
           </w:p>
         </w:tc>
@@ -15732,11 +16000,41 @@
                 <w:lang w:eastAsia="es-ES"/>
               </w:rPr>
             </w:pPr>
-            <w:r>
-              <w:rPr>
-                <w:lang w:eastAsia="es-ES"/>
-              </w:rPr>
-              <w:t>Fecha_registro      (Detalle_cliente)</w:t>
+            <w:proofErr w:type="spellStart"/>
+            <w:r>
+              <w:rPr>
+                <w:lang w:eastAsia="es-ES"/>
+              </w:rPr>
+              <w:t>Fecha_registro</w:t>
+            </w:r>
+            <w:proofErr w:type="spellEnd"/>
+            <w:r>
+              <w:rPr>
+                <w:lang w:eastAsia="es-ES"/>
+              </w:rPr>
+              <w:t xml:space="preserve">   </w:t>
+            </w:r>
+            <w:proofErr w:type="gramStart"/>
+            <w:r>
+              <w:rPr>
+                <w:lang w:eastAsia="es-ES"/>
+              </w:rPr>
+              <w:t xml:space="preserve">   (</w:t>
+            </w:r>
+            <w:proofErr w:type="spellStart"/>
+            <w:proofErr w:type="gramEnd"/>
+            <w:r>
+              <w:rPr>
+                <w:lang w:eastAsia="es-ES"/>
+              </w:rPr>
+              <w:t>Detalle_cliente</w:t>
+            </w:r>
+            <w:proofErr w:type="spellEnd"/>
+            <w:r>
+              <w:rPr>
+                <w:lang w:eastAsia="es-ES"/>
+              </w:rPr>
+              <w:t>)</w:t>
             </w:r>
           </w:p>
         </w:tc>
@@ -15887,7 +16185,35 @@
               <w:rPr>
                 <w:lang w:eastAsia="es-ES"/>
               </w:rPr>
-              <w:t xml:space="preserve"> | Prev y Next (paginador) | Cerrar sesión</w:t>
+              <w:t xml:space="preserve"> | </w:t>
+            </w:r>
+            <w:proofErr w:type="spellStart"/>
+            <w:r>
+              <w:rPr>
+                <w:lang w:eastAsia="es-ES"/>
+              </w:rPr>
+              <w:t>Prev</w:t>
+            </w:r>
+            <w:proofErr w:type="spellEnd"/>
+            <w:r>
+              <w:rPr>
+                <w:lang w:eastAsia="es-ES"/>
+              </w:rPr>
+              <w:t xml:space="preserve"> y Next (</w:t>
+            </w:r>
+            <w:proofErr w:type="spellStart"/>
+            <w:r>
+              <w:rPr>
+                <w:lang w:eastAsia="es-ES"/>
+              </w:rPr>
+              <w:t>paginador</w:t>
+            </w:r>
+            <w:proofErr w:type="spellEnd"/>
+            <w:r>
+              <w:rPr>
+                <w:lang w:eastAsia="es-ES"/>
+              </w:rPr>
+              <w:t>) | Cerrar sesión</w:t>
             </w:r>
           </w:p>
         </w:tc>
@@ -16046,7 +16372,14 @@
               <w:rPr>
                 <w:lang w:eastAsia="es-ES"/>
               </w:rPr>
-              <w:t>Campos de registro de clientes y actividades</w:t>
+              <w:t xml:space="preserve">Campos de registro de clientes y </w:t>
+            </w:r>
+            <w:r>
+              <w:rPr>
+                <w:lang w:eastAsia="es-ES"/>
+              </w:rPr>
+              <w:lastRenderedPageBreak/>
+              <w:t>actividades</w:t>
             </w:r>
           </w:p>
         </w:tc>
@@ -16070,6 +16403,7 @@
               <w:rPr>
                 <w:lang w:eastAsia="es-ES"/>
               </w:rPr>
+              <w:lastRenderedPageBreak/>
               <w:t>Texto</w:t>
             </w:r>
           </w:p>
@@ -16126,7 +16460,21 @@
         <w:rPr>
           <w:lang w:eastAsia="es-ES"/>
         </w:rPr>
-        <w:t xml:space="preserve">Cliente, Detalle_cliente </w:t>
+        <w:t xml:space="preserve">Cliente, </w:t>
+      </w:r>
+      <w:proofErr w:type="spellStart"/>
+      <w:r>
+        <w:rPr>
+          <w:lang w:eastAsia="es-ES"/>
+        </w:rPr>
+        <w:t>Detalle_cliente</w:t>
+      </w:r>
+      <w:proofErr w:type="spellEnd"/>
+      <w:r>
+        <w:rPr>
+          <w:lang w:eastAsia="es-ES"/>
+        </w:rPr>
+        <w:t xml:space="preserve"> </w:t>
       </w:r>
       <w:r>
         <w:rPr>
@@ -16339,12 +16687,14 @@
                 <w:lang w:eastAsia="es-ES"/>
               </w:rPr>
             </w:pPr>
+            <w:proofErr w:type="spellStart"/>
             <w:r>
               <w:rPr>
                 <w:lang w:eastAsia="es-ES"/>
               </w:rPr>
               <w:t>CodigoGaraje</w:t>
             </w:r>
+            <w:proofErr w:type="spellEnd"/>
           </w:p>
           <w:p>
             <w:pPr>
@@ -16375,12 +16725,14 @@
                 <w:lang w:eastAsia="es-ES"/>
               </w:rPr>
             </w:pPr>
+            <w:proofErr w:type="spellStart"/>
             <w:r>
               <w:rPr>
                 <w:lang w:eastAsia="es-ES"/>
               </w:rPr>
               <w:t>NumeroDePlaca</w:t>
             </w:r>
+            <w:proofErr w:type="spellEnd"/>
           </w:p>
           <w:p>
             <w:pPr>
@@ -16522,12 +16874,14 @@
                 <w:lang w:eastAsia="es-ES"/>
               </w:rPr>
             </w:pPr>
+            <w:proofErr w:type="gramStart"/>
             <w:r>
               <w:rPr>
                 <w:lang w:eastAsia="es-ES"/>
               </w:rPr>
               <w:t>Variables a utilizar</w:t>
             </w:r>
+            <w:proofErr w:type="gramEnd"/>
           </w:p>
         </w:tc>
         <w:tc>
@@ -16570,18 +16924,28 @@
                 <w:lang w:eastAsia="es-ES"/>
               </w:rPr>
             </w:pPr>
+            <w:proofErr w:type="spellStart"/>
             <w:r>
               <w:rPr>
                 <w:lang w:eastAsia="es-ES"/>
               </w:rPr>
               <w:t>Des_codigoGaraje</w:t>
             </w:r>
-            <w:r>
-              <w:rPr>
-                <w:lang w:eastAsia="es-ES"/>
-              </w:rPr>
-              <w:t xml:space="preserve">         (</w:t>
-            </w:r>
+            <w:proofErr w:type="spellEnd"/>
+            <w:r>
+              <w:rPr>
+                <w:lang w:eastAsia="es-ES"/>
+              </w:rPr>
+              <w:t xml:space="preserve">      </w:t>
+            </w:r>
+            <w:proofErr w:type="gramStart"/>
+            <w:r>
+              <w:rPr>
+                <w:lang w:eastAsia="es-ES"/>
+              </w:rPr>
+              <w:t xml:space="preserve">   (</w:t>
+            </w:r>
+            <w:proofErr w:type="gramEnd"/>
             <w:r>
               <w:rPr>
                 <w:lang w:eastAsia="es-ES"/>
@@ -16641,18 +17005,21 @@
                 <w:lang w:eastAsia="es-ES"/>
               </w:rPr>
             </w:pPr>
+            <w:proofErr w:type="spellStart"/>
             <w:r>
               <w:rPr>
                 <w:lang w:eastAsia="es-ES"/>
               </w:rPr>
               <w:t>Des_DNI</w:t>
             </w:r>
+            <w:proofErr w:type="spellEnd"/>
             <w:r>
               <w:rPr>
                 <w:lang w:eastAsia="es-ES"/>
               </w:rPr>
               <w:t xml:space="preserve">  </w:t>
             </w:r>
+            <w:proofErr w:type="gramStart"/>
             <w:r>
               <w:rPr>
                 <w:lang w:eastAsia="es-ES"/>
@@ -16665,6 +17032,7 @@
               </w:rPr>
               <w:t>(</w:t>
             </w:r>
+            <w:proofErr w:type="gramEnd"/>
             <w:r>
               <w:rPr>
                 <w:lang w:eastAsia="es-ES"/>
@@ -16730,18 +17098,28 @@
                 <w:lang w:eastAsia="es-ES"/>
               </w:rPr>
             </w:pPr>
-            <w:r>
-              <w:rPr>
-                <w:lang w:eastAsia="es-ES"/>
-              </w:rPr>
-              <w:t>Des_NumeroDePlaca</w:t>
-            </w:r>
+            <w:proofErr w:type="spellStart"/>
+            <w:r>
+              <w:rPr>
+                <w:lang w:eastAsia="es-ES"/>
+              </w:rPr>
+              <w:t>Des_</w:t>
+            </w:r>
+            <w:proofErr w:type="gramStart"/>
+            <w:r>
+              <w:rPr>
+                <w:lang w:eastAsia="es-ES"/>
+              </w:rPr>
+              <w:t>NumeroDePlaca</w:t>
+            </w:r>
+            <w:proofErr w:type="spellEnd"/>
             <w:r>
               <w:rPr>
                 <w:lang w:eastAsia="es-ES"/>
               </w:rPr>
               <w:t xml:space="preserve">  (</w:t>
             </w:r>
+            <w:proofErr w:type="gramEnd"/>
             <w:r>
               <w:rPr>
                 <w:lang w:eastAsia="es-ES"/>
@@ -16863,7 +17241,35 @@
               <w:rPr>
                 <w:lang w:eastAsia="es-ES"/>
               </w:rPr>
-              <w:t>Registrar | Prev y Next (paginador) | Cerrar sesión</w:t>
+              <w:t xml:space="preserve">Registrar | </w:t>
+            </w:r>
+            <w:proofErr w:type="spellStart"/>
+            <w:r>
+              <w:rPr>
+                <w:lang w:eastAsia="es-ES"/>
+              </w:rPr>
+              <w:t>Prev</w:t>
+            </w:r>
+            <w:proofErr w:type="spellEnd"/>
+            <w:r>
+              <w:rPr>
+                <w:lang w:eastAsia="es-ES"/>
+              </w:rPr>
+              <w:t xml:space="preserve"> y Next (</w:t>
+            </w:r>
+            <w:proofErr w:type="spellStart"/>
+            <w:r>
+              <w:rPr>
+                <w:lang w:eastAsia="es-ES"/>
+              </w:rPr>
+              <w:t>paginador</w:t>
+            </w:r>
+            <w:proofErr w:type="spellEnd"/>
+            <w:r>
+              <w:rPr>
+                <w:lang w:eastAsia="es-ES"/>
+              </w:rPr>
+              <w:t>) | Cerrar sesión</w:t>
             </w:r>
             <w:r>
               <w:rPr>
@@ -17111,14 +17517,22 @@
         <w:rPr>
           <w:lang w:eastAsia="es-ES"/>
         </w:rPr>
-        <w:t xml:space="preserve"> y Detalle_</w:t>
-      </w:r>
+        <w:t xml:space="preserve"> y </w:t>
+      </w:r>
+      <w:proofErr w:type="spellStart"/>
       <w:r>
         <w:rPr>
           <w:lang w:eastAsia="es-ES"/>
         </w:rPr>
+        <w:t>Detalle_</w:t>
+      </w:r>
+      <w:r>
+        <w:rPr>
+          <w:lang w:eastAsia="es-ES"/>
+        </w:rPr>
         <w:t>vehículo</w:t>
       </w:r>
+      <w:proofErr w:type="spellEnd"/>
       <w:r>
         <w:rPr>
           <w:lang w:eastAsia="es-ES"/>
@@ -17141,8 +17555,29 @@
         <w:rPr>
           <w:lang w:eastAsia="es-ES"/>
         </w:rPr>
-        <w:t>Las entidades relacionados a través de un código lo cual ya fue mencionado en uno de los módulos.</w:t>
-      </w:r>
+        <w:t xml:space="preserve">Las </w:t>
+      </w:r>
+      <w:r>
+        <w:rPr>
+          <w:lang w:eastAsia="es-ES"/>
+        </w:rPr>
+        <w:t>entidades relacionadas</w:t>
+      </w:r>
+      <w:r>
+        <w:rPr>
+          <w:lang w:eastAsia="es-ES"/>
+        </w:rPr>
+        <w:t xml:space="preserve"> a través de un código lo cual ya fue mencionado en uno de los módulos.</w:t>
+      </w:r>
+    </w:p>
+    <w:p>
+      <w:pPr>
+        <w:pStyle w:val="Prrafodelista"/>
+        <w:ind w:left="2484"/>
+        <w:rPr>
+          <w:lang w:eastAsia="es-ES"/>
+        </w:rPr>
+      </w:pPr>
     </w:p>
     <w:p>
       <w:pPr>
@@ -17186,21 +17621,7 @@
           <w:b/>
           <w:lang w:eastAsia="es-ES"/>
         </w:rPr>
-        <w:t xml:space="preserve">ODULO </w:t>
-      </w:r>
-      <w:r>
-        <w:rPr>
-          <w:b/>
-          <w:lang w:eastAsia="es-ES"/>
-        </w:rPr>
-        <w:t>SISTEMA HABITACIONES</w:t>
-      </w:r>
-      <w:r>
-        <w:rPr>
-          <w:b/>
-          <w:lang w:eastAsia="es-ES"/>
-        </w:rPr>
-        <w:t xml:space="preserve"> </w:t>
+        <w:t xml:space="preserve">ODULO SISTEMA HABITACIONES </w:t>
       </w:r>
     </w:p>
     <w:p>
@@ -17246,7 +17667,6 @@
                 <w:b/>
                 <w:lang w:eastAsia="es-ES"/>
               </w:rPr>
-              <w:lastRenderedPageBreak/>
               <w:t>Procesos</w:t>
             </w:r>
           </w:p>
@@ -17307,12 +17727,14 @@
                 <w:lang w:eastAsia="es-ES"/>
               </w:rPr>
             </w:pPr>
+            <w:proofErr w:type="spellStart"/>
             <w:r>
               <w:rPr>
                 <w:lang w:eastAsia="es-ES"/>
               </w:rPr>
               <w:t>CodigoHabitaciones</w:t>
             </w:r>
+            <w:proofErr w:type="spellEnd"/>
           </w:p>
           <w:p>
             <w:pPr>
@@ -17325,12 +17747,14 @@
                 <w:lang w:eastAsia="es-ES"/>
               </w:rPr>
             </w:pPr>
+            <w:proofErr w:type="spellStart"/>
             <w:r>
               <w:rPr>
                 <w:lang w:eastAsia="es-ES"/>
               </w:rPr>
               <w:t>DisponibilidadHabitacion</w:t>
             </w:r>
+            <w:proofErr w:type="spellEnd"/>
           </w:p>
           <w:p>
             <w:pPr>
@@ -17343,12 +17767,14 @@
                 <w:lang w:eastAsia="es-ES"/>
               </w:rPr>
             </w:pPr>
+            <w:proofErr w:type="spellStart"/>
             <w:r>
               <w:rPr>
                 <w:lang w:eastAsia="es-ES"/>
               </w:rPr>
               <w:t>NumeroHabitacion</w:t>
             </w:r>
+            <w:proofErr w:type="spellEnd"/>
           </w:p>
         </w:tc>
       </w:tr>
@@ -17385,12 +17811,14 @@
                 <w:lang w:eastAsia="es-ES"/>
               </w:rPr>
             </w:pPr>
+            <w:proofErr w:type="gramStart"/>
             <w:r>
               <w:rPr>
                 <w:lang w:eastAsia="es-ES"/>
               </w:rPr>
               <w:t>Variables a utilizar</w:t>
             </w:r>
+            <w:proofErr w:type="gramEnd"/>
           </w:p>
         </w:tc>
         <w:tc>
@@ -17428,18 +17856,28 @@
                 <w:lang w:eastAsia="es-ES"/>
               </w:rPr>
             </w:pPr>
+            <w:proofErr w:type="spellStart"/>
             <w:r>
               <w:rPr>
                 <w:lang w:eastAsia="es-ES"/>
               </w:rPr>
               <w:t>CodigoHabitacion</w:t>
             </w:r>
-            <w:r>
-              <w:rPr>
-                <w:lang w:eastAsia="es-ES"/>
-              </w:rPr>
-              <w:t xml:space="preserve">         (</w:t>
-            </w:r>
+            <w:proofErr w:type="spellEnd"/>
+            <w:r>
+              <w:rPr>
+                <w:lang w:eastAsia="es-ES"/>
+              </w:rPr>
+              <w:t xml:space="preserve">      </w:t>
+            </w:r>
+            <w:proofErr w:type="gramStart"/>
+            <w:r>
+              <w:rPr>
+                <w:lang w:eastAsia="es-ES"/>
+              </w:rPr>
+              <w:t xml:space="preserve">   (</w:t>
+            </w:r>
+            <w:proofErr w:type="gramEnd"/>
             <w:r>
               <w:rPr>
                 <w:lang w:eastAsia="es-ES"/>
@@ -17488,18 +17926,22 @@
                 <w:lang w:eastAsia="es-ES"/>
               </w:rPr>
             </w:pPr>
+            <w:proofErr w:type="spellStart"/>
             <w:r>
               <w:rPr>
                 <w:lang w:eastAsia="es-ES"/>
               </w:rPr>
               <w:t>DisponibilidadHabitacion</w:t>
             </w:r>
+            <w:proofErr w:type="spellEnd"/>
+            <w:proofErr w:type="gramStart"/>
             <w:r>
               <w:rPr>
                 <w:lang w:eastAsia="es-ES"/>
               </w:rPr>
               <w:t xml:space="preserve">   (</w:t>
             </w:r>
+            <w:proofErr w:type="gramEnd"/>
             <w:r>
               <w:rPr>
                 <w:lang w:eastAsia="es-ES"/>
@@ -17548,18 +17990,22 @@
                 <w:lang w:eastAsia="es-ES"/>
               </w:rPr>
             </w:pPr>
+            <w:proofErr w:type="spellStart"/>
+            <w:proofErr w:type="gramStart"/>
             <w:r>
               <w:rPr>
                 <w:lang w:eastAsia="es-ES"/>
               </w:rPr>
               <w:t>NumeroHabitacio</w:t>
             </w:r>
+            <w:proofErr w:type="spellEnd"/>
             <w:r>
               <w:rPr>
                 <w:lang w:eastAsia="es-ES"/>
               </w:rPr>
               <w:t xml:space="preserve">  (</w:t>
             </w:r>
+            <w:proofErr w:type="gramEnd"/>
             <w:r>
               <w:rPr>
                 <w:lang w:eastAsia="es-ES"/>
@@ -17694,13 +18140,7 @@
               <w:rPr>
                 <w:lang w:eastAsia="es-ES"/>
               </w:rPr>
-              <w:t xml:space="preserve">Mostrar </w:t>
-            </w:r>
-            <w:r>
-              <w:rPr>
-                <w:lang w:eastAsia="es-ES"/>
-              </w:rPr>
-              <w:t>las habitaciones disponibles</w:t>
+              <w:t>Mostrar las habitaciones disponibles</w:t>
             </w:r>
           </w:p>
         </w:tc>
@@ -17813,7 +18253,7 @@
           <w:lang w:eastAsia="es-ES"/>
         </w:rPr>
       </w:pPr>
-      <w:bookmarkStart w:id="20" w:name="_Toc462043434"/>
+      <w:bookmarkStart w:id="21" w:name="_Toc462043434"/>
       <w:r>
         <w:rPr>
           <w:b/>
@@ -17835,7 +18275,7 @@
         </w:rPr>
         <w:t xml:space="preserve"> </w:t>
       </w:r>
-      <w:bookmarkEnd w:id="20"/>
+      <w:bookmarkEnd w:id="21"/>
     </w:p>
     <w:p>
       <w:pPr>
@@ -17926,7 +18366,21 @@
               <w:rPr>
                 <w:rFonts w:ascii="Calibri" w:hAnsi="Calibri" w:cs="Arial"/>
               </w:rPr>
-              <w:t>Mostrar los resultados de acuerdo a los parámetros que se quiera buscar.</w:t>
+              <w:t xml:space="preserve">Mostrar los resultados </w:t>
+            </w:r>
+            <w:proofErr w:type="gramStart"/>
+            <w:r>
+              <w:rPr>
+                <w:rFonts w:ascii="Calibri" w:hAnsi="Calibri" w:cs="Arial"/>
+              </w:rPr>
+              <w:t>de acuerdo a</w:t>
+            </w:r>
+            <w:proofErr w:type="gramEnd"/>
+            <w:r>
+              <w:rPr>
+                <w:rFonts w:ascii="Calibri" w:hAnsi="Calibri" w:cs="Arial"/>
+              </w:rPr>
+              <w:t xml:space="preserve"> los parámetros que se quiera buscar.</w:t>
             </w:r>
           </w:p>
           <w:p>
@@ -17971,12 +18425,14 @@
                 <w:lang w:eastAsia="es-ES"/>
               </w:rPr>
             </w:pPr>
+            <w:proofErr w:type="gramStart"/>
             <w:r>
               <w:rPr>
                 <w:lang w:eastAsia="es-ES"/>
               </w:rPr>
               <w:t>Variables a utilizar</w:t>
             </w:r>
+            <w:proofErr w:type="gramEnd"/>
           </w:p>
         </w:tc>
         <w:tc>
@@ -18014,6 +18470,7 @@
                 <w:lang w:eastAsia="es-ES"/>
               </w:rPr>
             </w:pPr>
+            <w:proofErr w:type="spellStart"/>
             <w:r>
               <w:rPr>
                 <w:lang w:eastAsia="es-ES"/>
@@ -18026,12 +18483,21 @@
               </w:rPr>
               <w:t>DNI</w:t>
             </w:r>
-            <w:r>
-              <w:rPr>
-                <w:lang w:eastAsia="es-ES"/>
-              </w:rPr>
-              <w:t xml:space="preserve">         (</w:t>
-            </w:r>
+            <w:proofErr w:type="spellEnd"/>
+            <w:r>
+              <w:rPr>
+                <w:lang w:eastAsia="es-ES"/>
+              </w:rPr>
+              <w:t xml:space="preserve">      </w:t>
+            </w:r>
+            <w:proofErr w:type="gramStart"/>
+            <w:r>
+              <w:rPr>
+                <w:lang w:eastAsia="es-ES"/>
+              </w:rPr>
+              <w:t xml:space="preserve">   (</w:t>
+            </w:r>
+            <w:proofErr w:type="gramEnd"/>
             <w:r>
               <w:rPr>
                 <w:lang w:eastAsia="es-ES"/>
@@ -18080,6 +18546,7 @@
                 <w:lang w:eastAsia="es-ES"/>
               </w:rPr>
             </w:pPr>
+            <w:proofErr w:type="spellStart"/>
             <w:r>
               <w:rPr>
                 <w:lang w:eastAsia="es-ES"/>
@@ -18092,12 +18559,15 @@
               </w:rPr>
               <w:t>nombre</w:t>
             </w:r>
+            <w:proofErr w:type="spellEnd"/>
+            <w:proofErr w:type="gramStart"/>
             <w:r>
               <w:rPr>
                 <w:lang w:eastAsia="es-ES"/>
               </w:rPr>
               <w:t xml:space="preserve">   (</w:t>
             </w:r>
+            <w:proofErr w:type="gramEnd"/>
             <w:r>
               <w:rPr>
                 <w:lang w:eastAsia="es-ES"/>
@@ -18146,18 +18616,28 @@
                 <w:lang w:eastAsia="es-ES"/>
               </w:rPr>
             </w:pPr>
-            <w:r>
-              <w:rPr>
-                <w:lang w:eastAsia="es-ES"/>
-              </w:rPr>
-              <w:t>Des_apellido</w:t>
-            </w:r>
+            <w:proofErr w:type="spellStart"/>
+            <w:r>
+              <w:rPr>
+                <w:lang w:eastAsia="es-ES"/>
+              </w:rPr>
+              <w:t>Des_</w:t>
+            </w:r>
+            <w:proofErr w:type="gramStart"/>
+            <w:r>
+              <w:rPr>
+                <w:lang w:eastAsia="es-ES"/>
+              </w:rPr>
+              <w:t>apellido</w:t>
+            </w:r>
+            <w:proofErr w:type="spellEnd"/>
             <w:r>
               <w:rPr>
                 <w:lang w:eastAsia="es-ES"/>
               </w:rPr>
               <w:t xml:space="preserve">  (</w:t>
             </w:r>
+            <w:proofErr w:type="gramEnd"/>
             <w:r>
               <w:rPr>
                 <w:lang w:eastAsia="es-ES"/>
@@ -18206,6 +18686,7 @@
                 <w:lang w:eastAsia="es-ES"/>
               </w:rPr>
             </w:pPr>
+            <w:proofErr w:type="spellStart"/>
             <w:r>
               <w:rPr>
                 <w:lang w:eastAsia="es-ES"/>
@@ -18218,11 +18699,26 @@
               </w:rPr>
               <w:t>NumeroDePlaca</w:t>
             </w:r>
-            <w:r>
-              <w:rPr>
-                <w:lang w:eastAsia="es-ES"/>
-              </w:rPr>
-              <w:t xml:space="preserve">         (Cliente)</w:t>
+            <w:proofErr w:type="spellEnd"/>
+            <w:r>
+              <w:rPr>
+                <w:lang w:eastAsia="es-ES"/>
+              </w:rPr>
+              <w:t xml:space="preserve">      </w:t>
+            </w:r>
+            <w:proofErr w:type="gramStart"/>
+            <w:r>
+              <w:rPr>
+                <w:lang w:eastAsia="es-ES"/>
+              </w:rPr>
+              <w:t xml:space="preserve">   (</w:t>
+            </w:r>
+            <w:proofErr w:type="gramEnd"/>
+            <w:r>
+              <w:rPr>
+                <w:lang w:eastAsia="es-ES"/>
+              </w:rPr>
+              <w:t>Cliente)</w:t>
             </w:r>
           </w:p>
         </w:tc>
@@ -18260,18 +18756,35 @@
                 <w:lang w:eastAsia="es-ES"/>
               </w:rPr>
             </w:pPr>
-            <w:r>
-              <w:rPr>
-                <w:lang w:eastAsia="es-ES"/>
-              </w:rPr>
-              <w:t xml:space="preserve">Des_CodigoCliente </w:t>
-            </w:r>
-            <w:r>
-              <w:rPr>
-                <w:lang w:eastAsia="es-ES"/>
-              </w:rPr>
-              <w:t xml:space="preserve">          (</w:t>
-            </w:r>
+            <w:proofErr w:type="spellStart"/>
+            <w:r>
+              <w:rPr>
+                <w:lang w:eastAsia="es-ES"/>
+              </w:rPr>
+              <w:lastRenderedPageBreak/>
+              <w:t>Des_CodigoCliente</w:t>
+            </w:r>
+            <w:proofErr w:type="spellEnd"/>
+            <w:r>
+              <w:rPr>
+                <w:lang w:eastAsia="es-ES"/>
+              </w:rPr>
+              <w:t xml:space="preserve"> </w:t>
+            </w:r>
+            <w:r>
+              <w:rPr>
+                <w:lang w:eastAsia="es-ES"/>
+              </w:rPr>
+              <w:t xml:space="preserve">       </w:t>
+            </w:r>
+            <w:proofErr w:type="gramStart"/>
+            <w:r>
+              <w:rPr>
+                <w:lang w:eastAsia="es-ES"/>
+              </w:rPr>
+              <w:t xml:space="preserve">   (</w:t>
+            </w:r>
+            <w:proofErr w:type="gramEnd"/>
             <w:r>
               <w:rPr>
                 <w:lang w:eastAsia="es-ES"/>
@@ -18320,11 +18833,26 @@
                 <w:lang w:eastAsia="es-ES"/>
               </w:rPr>
             </w:pPr>
-            <w:r>
-              <w:rPr>
-                <w:lang w:eastAsia="es-ES"/>
-              </w:rPr>
-              <w:t xml:space="preserve">Des_CodigoGaraje   </w:t>
+            <w:proofErr w:type="spellStart"/>
+            <w:r>
+              <w:rPr>
+                <w:lang w:eastAsia="es-ES"/>
+              </w:rPr>
+              <w:t>Des_CodigoGaraje</w:t>
+            </w:r>
+            <w:proofErr w:type="spellEnd"/>
+            <w:r>
+              <w:rPr>
+                <w:lang w:eastAsia="es-ES"/>
+              </w:rPr>
+              <w:t xml:space="preserve"> </w:t>
+            </w:r>
+            <w:proofErr w:type="gramStart"/>
+            <w:r>
+              <w:rPr>
+                <w:lang w:eastAsia="es-ES"/>
+              </w:rPr>
+              <w:t xml:space="preserve">  </w:t>
             </w:r>
             <w:r>
               <w:rPr>
@@ -18332,6 +18860,7 @@
               </w:rPr>
               <w:t xml:space="preserve"> (</w:t>
             </w:r>
+            <w:proofErr w:type="gramEnd"/>
             <w:r>
               <w:rPr>
                 <w:lang w:eastAsia="es-ES"/>
@@ -18380,18 +18909,34 @@
                 <w:lang w:eastAsia="es-ES"/>
               </w:rPr>
             </w:pPr>
-            <w:r>
-              <w:rPr>
-                <w:lang w:eastAsia="es-ES"/>
-              </w:rPr>
-              <w:t xml:space="preserve">Des_Pago </w:t>
-            </w:r>
-            <w:r>
-              <w:rPr>
-                <w:lang w:eastAsia="es-ES"/>
-              </w:rPr>
-              <w:t xml:space="preserve">                   (</w:t>
-            </w:r>
+            <w:proofErr w:type="spellStart"/>
+            <w:r>
+              <w:rPr>
+                <w:lang w:eastAsia="es-ES"/>
+              </w:rPr>
+              <w:t>Des_Pago</w:t>
+            </w:r>
+            <w:proofErr w:type="spellEnd"/>
+            <w:r>
+              <w:rPr>
+                <w:lang w:eastAsia="es-ES"/>
+              </w:rPr>
+              <w:t xml:space="preserve"> </w:t>
+            </w:r>
+            <w:r>
+              <w:rPr>
+                <w:lang w:eastAsia="es-ES"/>
+              </w:rPr>
+              <w:t xml:space="preserve">                </w:t>
+            </w:r>
+            <w:proofErr w:type="gramStart"/>
+            <w:r>
+              <w:rPr>
+                <w:lang w:eastAsia="es-ES"/>
+              </w:rPr>
+              <w:t xml:space="preserve">   (</w:t>
+            </w:r>
+            <w:proofErr w:type="gramEnd"/>
             <w:r>
               <w:rPr>
                 <w:lang w:eastAsia="es-ES"/>
@@ -18440,11 +18985,41 @@
                 <w:lang w:eastAsia="es-ES"/>
               </w:rPr>
             </w:pPr>
-            <w:r>
-              <w:rPr>
-                <w:lang w:eastAsia="es-ES"/>
-              </w:rPr>
-              <w:t>Fecha_registro      (Detalle_cliente)</w:t>
+            <w:proofErr w:type="spellStart"/>
+            <w:r>
+              <w:rPr>
+                <w:lang w:eastAsia="es-ES"/>
+              </w:rPr>
+              <w:t>Fecha_registro</w:t>
+            </w:r>
+            <w:proofErr w:type="spellEnd"/>
+            <w:r>
+              <w:rPr>
+                <w:lang w:eastAsia="es-ES"/>
+              </w:rPr>
+              <w:t xml:space="preserve">   </w:t>
+            </w:r>
+            <w:proofErr w:type="gramStart"/>
+            <w:r>
+              <w:rPr>
+                <w:lang w:eastAsia="es-ES"/>
+              </w:rPr>
+              <w:t xml:space="preserve">   (</w:t>
+            </w:r>
+            <w:proofErr w:type="spellStart"/>
+            <w:proofErr w:type="gramEnd"/>
+            <w:r>
+              <w:rPr>
+                <w:lang w:eastAsia="es-ES"/>
+              </w:rPr>
+              <w:t>Detalle_cliente</w:t>
+            </w:r>
+            <w:proofErr w:type="spellEnd"/>
+            <w:r>
+              <w:rPr>
+                <w:lang w:eastAsia="es-ES"/>
+              </w:rPr>
+              <w:t>)</w:t>
             </w:r>
           </w:p>
         </w:tc>
@@ -18482,17 +19057,26 @@
                 <w:lang w:eastAsia="es-ES"/>
               </w:rPr>
             </w:pPr>
+            <w:proofErr w:type="spellStart"/>
             <w:r>
               <w:rPr>
                 <w:lang w:eastAsia="es-ES"/>
               </w:rPr>
               <w:t>Des_</w:t>
             </w:r>
-            <w:r>
-              <w:rPr>
-                <w:lang w:eastAsia="es-ES"/>
-              </w:rPr>
-              <w:t xml:space="preserve">Telefono </w:t>
+            <w:proofErr w:type="gramStart"/>
+            <w:r>
+              <w:rPr>
+                <w:lang w:eastAsia="es-ES"/>
+              </w:rPr>
+              <w:t>Telefono</w:t>
+            </w:r>
+            <w:proofErr w:type="spellEnd"/>
+            <w:r>
+              <w:rPr>
+                <w:lang w:eastAsia="es-ES"/>
+              </w:rPr>
+              <w:t xml:space="preserve"> </w:t>
             </w:r>
             <w:r>
               <w:rPr>
@@ -18500,6 +19084,7 @@
               </w:rPr>
               <w:t xml:space="preserve"> (</w:t>
             </w:r>
+            <w:proofErr w:type="gramEnd"/>
             <w:r>
               <w:rPr>
                 <w:lang w:eastAsia="es-ES"/>
@@ -18711,13 +19296,35 @@
         <w:rPr>
           <w:lang w:eastAsia="es-ES"/>
         </w:rPr>
-        <w:t xml:space="preserve">En este módulo las variables son utilizado con las entidades Cliente, Detalle_cliente, </w:t>
-      </w:r>
+        <w:t xml:space="preserve">En este módulo las variables son utilizado con las entidades Cliente, </w:t>
+      </w:r>
+      <w:proofErr w:type="spellStart"/>
       <w:r>
         <w:rPr>
           <w:lang w:eastAsia="es-ES"/>
         </w:rPr>
-        <w:t xml:space="preserve">Vehiculo </w:t>
+        <w:t>Detalle_cliente</w:t>
+      </w:r>
+      <w:proofErr w:type="spellEnd"/>
+      <w:r>
+        <w:rPr>
+          <w:lang w:eastAsia="es-ES"/>
+        </w:rPr>
+        <w:t xml:space="preserve">, </w:t>
+      </w:r>
+      <w:proofErr w:type="spellStart"/>
+      <w:r>
+        <w:rPr>
+          <w:lang w:eastAsia="es-ES"/>
+        </w:rPr>
+        <w:t>Vehiculo</w:t>
+      </w:r>
+      <w:proofErr w:type="spellEnd"/>
+      <w:r>
+        <w:rPr>
+          <w:lang w:eastAsia="es-ES"/>
+        </w:rPr>
+        <w:t xml:space="preserve"> </w:t>
       </w:r>
       <w:r>
         <w:rPr>
@@ -18741,7 +19348,21 @@
         <w:rPr>
           <w:lang w:eastAsia="es-ES"/>
         </w:rPr>
-        <w:t xml:space="preserve">Para la parte de relación es lo mismo explicado el Modulo </w:t>
+        <w:t xml:space="preserve">Para la parte de relación es lo mismo explicado el </w:t>
+      </w:r>
+      <w:proofErr w:type="spellStart"/>
+      <w:r>
+        <w:rPr>
+          <w:lang w:eastAsia="es-ES"/>
+        </w:rPr>
+        <w:t>Modulo</w:t>
+      </w:r>
+      <w:proofErr w:type="spellEnd"/>
+      <w:r>
+        <w:rPr>
+          <w:lang w:eastAsia="es-ES"/>
+        </w:rPr>
+        <w:t xml:space="preserve"> </w:t>
       </w:r>
       <w:r>
         <w:rPr>
@@ -18778,14 +19399,14 @@
           <w:sz w:val="40"/>
         </w:rPr>
       </w:pPr>
-      <w:bookmarkStart w:id="21" w:name="_Toc462043435"/>
+      <w:bookmarkStart w:id="22" w:name="_Toc462043435"/>
       <w:r>
         <w:rPr>
           <w:sz w:val="40"/>
         </w:rPr>
         <w:t>VISTA LOGICA</w:t>
       </w:r>
-      <w:bookmarkEnd w:id="21"/>
+      <w:bookmarkEnd w:id="22"/>
     </w:p>
     <w:p>
       <w:pPr>
@@ -18798,14 +19419,14 @@
           <w:sz w:val="32"/>
         </w:rPr>
       </w:pPr>
-      <w:bookmarkStart w:id="22" w:name="_Toc462043436"/>
+      <w:bookmarkStart w:id="23" w:name="_Toc462043436"/>
       <w:r>
         <w:rPr>
           <w:sz w:val="32"/>
         </w:rPr>
         <w:t>Paquete Arquitectónico significativo del Diseño</w:t>
       </w:r>
-      <w:bookmarkEnd w:id="22"/>
+      <w:bookmarkEnd w:id="23"/>
     </w:p>
     <w:p/>
     <w:p/>
@@ -18821,7 +19442,7 @@
           <w:sz w:val="28"/>
         </w:rPr>
       </w:pPr>
-      <w:bookmarkStart w:id="23" w:name="_Toc462043437"/>
+      <w:bookmarkStart w:id="24" w:name="_Toc462043437"/>
       <w:r>
         <w:rPr>
           <w:b/>
@@ -18829,7 +19450,7 @@
         </w:rPr>
         <w:t>Módulo LOGIN</w:t>
       </w:r>
-      <w:bookmarkEnd w:id="23"/>
+      <w:bookmarkEnd w:id="24"/>
     </w:p>
     <w:p>
       <w:r>
@@ -18976,17 +19597,7 @@
           <w:szCs w:val="18"/>
           <w:lang w:val="es-ES"/>
         </w:rPr>
-        <w:t xml:space="preserve">en el sistema, por lo cual, su validación o verificación de datos al momento de tener acceso a realizar sus actividades, será a través de este. Con esto, resultara más </w:t>
-      </w:r>
-      <w:r>
-        <w:rPr>
-          <w:rFonts w:ascii="Calibri" w:eastAsia="Times New Roman" w:hAnsi="Calibri" w:cs="Times New Roman"/>
-          <w:sz w:val="24"/>
-          <w:szCs w:val="18"/>
-          <w:lang w:val="es-ES"/>
-        </w:rPr>
-        <w:lastRenderedPageBreak/>
-        <w:t>confiable y preciso que el empleado sea verificado que trabaja en la empresa, así como también, la seguridad en la data de la empresa ante personas externas.</w:t>
+        <w:t>en el sistema, por lo cual, su validación o verificación de datos al momento de tener acceso a realizar sus actividades, será a través de este. Con esto, resultara más confiable y preciso que el empleado sea verificado que trabaja en la empresa, así como también, la seguridad en la data de la empresa ante personas externas.</w:t>
       </w:r>
     </w:p>
     <w:p>
@@ -19029,7 +19640,7 @@
           <w:sz w:val="28"/>
         </w:rPr>
       </w:pPr>
-      <w:bookmarkStart w:id="24" w:name="_Toc462043438"/>
+      <w:bookmarkStart w:id="25" w:name="_Toc462043438"/>
       <w:r>
         <w:rPr>
           <w:b/>
@@ -19051,7 +19662,7 @@
         </w:rPr>
         <w:t>dulo LISTA DE ACTIVIDADES</w:t>
       </w:r>
-      <w:bookmarkEnd w:id="24"/>
+      <w:bookmarkEnd w:id="25"/>
       <w:r>
         <w:rPr>
           <w:b/>
@@ -19251,16 +19862,15 @@
           <w:sz w:val="28"/>
         </w:rPr>
       </w:pPr>
-      <w:bookmarkStart w:id="25" w:name="_Toc462043440"/>
+      <w:bookmarkStart w:id="26" w:name="_Toc462043440"/>
       <w:r>
         <w:rPr>
           <w:b/>
           <w:sz w:val="28"/>
         </w:rPr>
-        <w:lastRenderedPageBreak/>
         <w:t>Módulo BUSQUEDA</w:t>
       </w:r>
-      <w:bookmarkEnd w:id="25"/>
+      <w:bookmarkEnd w:id="26"/>
     </w:p>
     <w:p>
       <w:r>
@@ -19353,14 +19963,44 @@
           <w:sz w:val="24"/>
           <w:szCs w:val="24"/>
         </w:rPr>
-        <w:t>El empleado / ejecutivo podrá realizar sus búsquedas de acuerdo a los parámetros que seleccione, de tal manera que le facilitara si requiere hacer</w:t>
-      </w:r>
+        <w:t xml:space="preserve">El empleado / ejecutivo podrá realizar sus búsquedas de acuerdo a los parámetros que seleccione, de tal manera que le </w:t>
+      </w:r>
+      <w:proofErr w:type="gramStart"/>
       <w:r>
         <w:rPr>
           <w:sz w:val="24"/>
           <w:szCs w:val="24"/>
         </w:rPr>
-        <w:t xml:space="preserve"> una consulta concreta o simple, teniendo en cuenta que le limitara a escribir (proceso rápido).</w:t>
+        <w:t>facilitara</w:t>
+      </w:r>
+      <w:proofErr w:type="gramEnd"/>
+      <w:r>
+        <w:rPr>
+          <w:sz w:val="24"/>
+          <w:szCs w:val="24"/>
+        </w:rPr>
+        <w:t xml:space="preserve"> si requiere hacer</w:t>
+      </w:r>
+      <w:r>
+        <w:rPr>
+          <w:sz w:val="24"/>
+          <w:szCs w:val="24"/>
+        </w:rPr>
+        <w:t xml:space="preserve"> una consulta concreta o simple, teniendo en cuenta que le </w:t>
+      </w:r>
+      <w:r>
+        <w:rPr>
+          <w:sz w:val="24"/>
+          <w:szCs w:val="24"/>
+        </w:rPr>
+        <w:t>limitará</w:t>
+      </w:r>
+      <w:r>
+        <w:rPr>
+          <w:sz w:val="24"/>
+          <w:szCs w:val="24"/>
+        </w:rPr>
+        <w:t xml:space="preserve"> a escribir (proceso rápido).</w:t>
       </w:r>
     </w:p>
     <w:p/>
@@ -19408,14 +20048,14 @@
           <w:sz w:val="40"/>
         </w:rPr>
       </w:pPr>
-      <w:bookmarkStart w:id="26" w:name="_Toc462043442"/>
+      <w:bookmarkStart w:id="27" w:name="_Toc462043442"/>
       <w:r>
         <w:rPr>
           <w:sz w:val="40"/>
         </w:rPr>
         <w:t>VISTA-INTERFAZ</w:t>
       </w:r>
-      <w:bookmarkEnd w:id="26"/>
+      <w:bookmarkEnd w:id="27"/>
     </w:p>
     <w:p>
       <w:pPr>
@@ -19436,7 +20076,7 @@
         </w:rPr>
         <w:t xml:space="preserve"> </w:t>
       </w:r>
-      <w:bookmarkStart w:id="27" w:name="_Toc462043443"/>
+      <w:bookmarkStart w:id="28" w:name="_Toc462043443"/>
       <w:r>
         <w:rPr>
           <w:rStyle w:val="Ttulo2Car"/>
@@ -19444,7 +20084,7 @@
         </w:rPr>
         <w:t>Componente de la interfaz</w:t>
       </w:r>
-      <w:bookmarkEnd w:id="27"/>
+      <w:bookmarkEnd w:id="28"/>
     </w:p>
     <w:p/>
     <w:p>
@@ -19552,12 +20192,19 @@
           <w:numId w:val="7"/>
         </w:numPr>
       </w:pPr>
+      <w:proofErr w:type="spellStart"/>
       <w:r>
         <w:rPr>
           <w:b/>
         </w:rPr>
-        <w:lastRenderedPageBreak/>
-        <w:t>Password:</w:t>
+        <w:t>Password</w:t>
+      </w:r>
+      <w:proofErr w:type="spellEnd"/>
+      <w:r>
+        <w:rPr>
+          <w:b/>
+        </w:rPr>
+        <w:t>:</w:t>
       </w:r>
       <w:r>
         <w:t xml:space="preserve"> A través de esta opción el empleado deberá ingresar su contraseña, y para mayor seguridad mientras escribe solo se veras asteriscos (*).</w:t>
@@ -19679,12 +20326,19 @@
         <w:rPr>
           <w:b/>
         </w:rPr>
-        <w:t>DULO SISTEMA</w:t>
-      </w:r>
+        <w:t xml:space="preserve">DULO </w:t>
+      </w:r>
+      <w:proofErr w:type="gramStart"/>
       <w:r>
         <w:rPr>
           <w:b/>
         </w:rPr>
+        <w:t>SISTEMA</w:t>
+      </w:r>
+      <w:r>
+        <w:rPr>
+          <w:b/>
+        </w:rPr>
         <w:t xml:space="preserve"> </w:t>
       </w:r>
       <w:r>
@@ -19693,6 +20347,7 @@
         </w:rPr>
         <w:t xml:space="preserve"> CLIENTES</w:t>
       </w:r>
+      <w:proofErr w:type="gramEnd"/>
     </w:p>
     <w:p>
       <w:pPr>
@@ -19833,13 +20488,23 @@
           <w:lang w:val="es-ES"/>
         </w:rPr>
       </w:pPr>
+      <w:proofErr w:type="spellStart"/>
       <w:r>
         <w:rPr>
           <w:b/>
           <w:szCs w:val="24"/>
           <w:lang w:val="es-ES"/>
         </w:rPr>
-        <w:t xml:space="preserve">Click a la columna de datos: </w:t>
+        <w:t>Click</w:t>
+      </w:r>
+      <w:proofErr w:type="spellEnd"/>
+      <w:r>
+        <w:rPr>
+          <w:b/>
+          <w:szCs w:val="24"/>
+          <w:lang w:val="es-ES"/>
+        </w:rPr>
+        <w:t xml:space="preserve"> a la columna de datos: </w:t>
       </w:r>
       <w:r>
         <w:rPr>
@@ -20029,7 +20694,39 @@
           <w:szCs w:val="24"/>
           <w:lang w:val="es-ES"/>
         </w:rPr>
-        <w:t>: Es parte del paginador, donde Prev es regresar y Next es adelantar.</w:t>
+        <w:t xml:space="preserve">: Es parte del </w:t>
+      </w:r>
+      <w:proofErr w:type="spellStart"/>
+      <w:r>
+        <w:rPr>
+          <w:szCs w:val="24"/>
+          <w:lang w:val="es-ES"/>
+        </w:rPr>
+        <w:t>paginador</w:t>
+      </w:r>
+      <w:proofErr w:type="spellEnd"/>
+      <w:r>
+        <w:rPr>
+          <w:szCs w:val="24"/>
+          <w:lang w:val="es-ES"/>
+        </w:rPr>
+        <w:t xml:space="preserve">, donde </w:t>
+      </w:r>
+      <w:proofErr w:type="spellStart"/>
+      <w:r>
+        <w:rPr>
+          <w:szCs w:val="24"/>
+          <w:lang w:val="es-ES"/>
+        </w:rPr>
+        <w:t>Prev</w:t>
+      </w:r>
+      <w:proofErr w:type="spellEnd"/>
+      <w:r>
+        <w:rPr>
+          <w:szCs w:val="24"/>
+          <w:lang w:val="es-ES"/>
+        </w:rPr>
+        <w:t xml:space="preserve"> es regresar y Next es adelantar.</w:t>
       </w:r>
     </w:p>
     <w:p>
@@ -20055,26 +20752,28 @@
         <w:rPr>
           <w:b/>
         </w:rPr>
-        <w:t>MÓDULO SISTEMA</w:t>
-      </w:r>
+        <w:t xml:space="preserve">MÓDULO </w:t>
+      </w:r>
+      <w:proofErr w:type="gramStart"/>
       <w:r>
         <w:rPr>
           <w:b/>
         </w:rPr>
+        <w:t>SISTEMA</w:t>
+      </w:r>
+      <w:r>
+        <w:rPr>
+          <w:b/>
+        </w:rPr>
         <w:t xml:space="preserve"> </w:t>
       </w:r>
       <w:r>
         <w:rPr>
           <w:b/>
         </w:rPr>
-        <w:t xml:space="preserve"> </w:t>
-      </w:r>
-      <w:r>
-        <w:rPr>
-          <w:b/>
-        </w:rPr>
-        <w:t>GARAJE</w:t>
-      </w:r>
+        <w:t xml:space="preserve"> GARAJE</w:t>
+      </w:r>
+      <w:proofErr w:type="gramEnd"/>
     </w:p>
     <w:p>
       <w:pPr>
@@ -20280,7 +20979,39 @@
           <w:szCs w:val="24"/>
           <w:lang w:val="es-ES"/>
         </w:rPr>
-        <w:t>: Es parte del paginador, donde Prev es regresar y Next es adelantar.</w:t>
+        <w:t xml:space="preserve">: Es parte del </w:t>
+      </w:r>
+      <w:proofErr w:type="spellStart"/>
+      <w:r>
+        <w:rPr>
+          <w:szCs w:val="24"/>
+          <w:lang w:val="es-ES"/>
+        </w:rPr>
+        <w:t>paginador</w:t>
+      </w:r>
+      <w:proofErr w:type="spellEnd"/>
+      <w:r>
+        <w:rPr>
+          <w:szCs w:val="24"/>
+          <w:lang w:val="es-ES"/>
+        </w:rPr>
+        <w:t xml:space="preserve">, donde </w:t>
+      </w:r>
+      <w:proofErr w:type="spellStart"/>
+      <w:r>
+        <w:rPr>
+          <w:szCs w:val="24"/>
+          <w:lang w:val="es-ES"/>
+        </w:rPr>
+        <w:t>Prev</w:t>
+      </w:r>
+      <w:proofErr w:type="spellEnd"/>
+      <w:r>
+        <w:rPr>
+          <w:szCs w:val="24"/>
+          <w:lang w:val="es-ES"/>
+        </w:rPr>
+        <w:t xml:space="preserve"> es regresar y Next es adelantar.</w:t>
       </w:r>
     </w:p>
     <w:p>
@@ -20304,26 +21035,28 @@
         <w:rPr>
           <w:b/>
         </w:rPr>
-        <w:t>MÓDULO SISTEMA</w:t>
-      </w:r>
+        <w:t xml:space="preserve">MÓDULO </w:t>
+      </w:r>
+      <w:proofErr w:type="gramStart"/>
       <w:r>
         <w:rPr>
           <w:b/>
         </w:rPr>
+        <w:t>SISTEMA</w:t>
+      </w:r>
+      <w:r>
+        <w:rPr>
+          <w:b/>
+        </w:rPr>
         <w:t xml:space="preserve"> </w:t>
       </w:r>
       <w:r>
         <w:rPr>
           <w:b/>
         </w:rPr>
-        <w:t xml:space="preserve"> </w:t>
-      </w:r>
-      <w:r>
-        <w:rPr>
-          <w:b/>
-        </w:rPr>
-        <w:t>HABITACIONES</w:t>
-      </w:r>
+        <w:t xml:space="preserve"> HABITACIONES</w:t>
+      </w:r>
+      <w:proofErr w:type="gramEnd"/>
     </w:p>
     <w:p>
       <w:pPr>
@@ -20353,10 +21086,7 @@
         <w:t>:</w:t>
       </w:r>
       <w:r>
-        <w:t xml:space="preserve"> El empleado podrá </w:t>
-      </w:r>
-      <w:r>
-        <w:t xml:space="preserve">observar si hay habitaciones disponibles y cuáles son esas habitaciones </w:t>
+        <w:t xml:space="preserve"> El empleado podrá observar si hay habitaciones disponibles y cuáles son esas habitaciones </w:t>
       </w:r>
     </w:p>
     <w:p>
@@ -20485,31 +21215,16 @@
         <w:rPr>
           <w:b/>
         </w:rPr>
-        <w:t xml:space="preserve">Mostrar </w:t>
+        <w:t>Mostrar recursos</w:t>
       </w:r>
       <w:r>
         <w:rPr>
           <w:b/>
         </w:rPr>
-        <w:t>recursos</w:t>
-      </w:r>
-      <w:r>
-        <w:rPr>
-          <w:b/>
-        </w:rPr>
         <w:t>:</w:t>
       </w:r>
       <w:r>
-        <w:t xml:space="preserve"> El empleado podrá </w:t>
-      </w:r>
-      <w:r>
-        <w:t>observar</w:t>
-      </w:r>
-      <w:r>
-        <w:t xml:space="preserve"> </w:t>
-      </w:r>
-      <w:r>
-        <w:t xml:space="preserve">todos los recursos cerciorarse de la disponibilidad de estos y así actualizar la reserva de estos recursos. </w:t>
+        <w:t xml:space="preserve"> El empleado podrá observar todos los recursos cerciorarse de la disponibilidad de estos y así actualizar la reserva de estos recursos. </w:t>
       </w:r>
     </w:p>
     <w:p>
@@ -20686,7 +21401,39 @@
           <w:szCs w:val="24"/>
           <w:lang w:val="es-ES"/>
         </w:rPr>
-        <w:t>: Es parte del paginador, donde Prev es regresar y Next es adelantar.</w:t>
+        <w:t xml:space="preserve">: Es parte del </w:t>
+      </w:r>
+      <w:proofErr w:type="spellStart"/>
+      <w:r>
+        <w:rPr>
+          <w:szCs w:val="24"/>
+          <w:lang w:val="es-ES"/>
+        </w:rPr>
+        <w:t>paginador</w:t>
+      </w:r>
+      <w:proofErr w:type="spellEnd"/>
+      <w:r>
+        <w:rPr>
+          <w:szCs w:val="24"/>
+          <w:lang w:val="es-ES"/>
+        </w:rPr>
+        <w:t xml:space="preserve">, donde </w:t>
+      </w:r>
+      <w:proofErr w:type="spellStart"/>
+      <w:r>
+        <w:rPr>
+          <w:szCs w:val="24"/>
+          <w:lang w:val="es-ES"/>
+        </w:rPr>
+        <w:t>Prev</w:t>
+      </w:r>
+      <w:proofErr w:type="spellEnd"/>
+      <w:r>
+        <w:rPr>
+          <w:szCs w:val="24"/>
+          <w:lang w:val="es-ES"/>
+        </w:rPr>
+        <w:t xml:space="preserve"> es regresar y Next es adelantar.</w:t>
       </w:r>
     </w:p>
     <w:p>
@@ -20807,7 +21554,23 @@
           <w:szCs w:val="24"/>
           <w:lang w:val="es-ES"/>
         </w:rPr>
-        <w:t>Puede escoger de acuerdo a los parámetros que requiera.</w:t>
+        <w:t xml:space="preserve">Puede escoger </w:t>
+      </w:r>
+      <w:proofErr w:type="gramStart"/>
+      <w:r>
+        <w:rPr>
+          <w:szCs w:val="24"/>
+          <w:lang w:val="es-ES"/>
+        </w:rPr>
+        <w:t>de acuerdo a</w:t>
+      </w:r>
+      <w:proofErr w:type="gramEnd"/>
+      <w:r>
+        <w:rPr>
+          <w:szCs w:val="24"/>
+          <w:lang w:val="es-ES"/>
+        </w:rPr>
+        <w:t xml:space="preserve"> los parámetros que requiera.</w:t>
       </w:r>
     </w:p>
     <w:p>
@@ -20905,16 +21668,15 @@
           <w:lang w:val="es-ES"/>
         </w:rPr>
       </w:pPr>
-      <w:bookmarkStart w:id="28" w:name="_Toc462043445"/>
+      <w:bookmarkStart w:id="29" w:name="_Toc462043445"/>
       <w:r>
         <w:rPr>
           <w:rStyle w:val="Ttulo2Car"/>
           <w:sz w:val="32"/>
         </w:rPr>
-        <w:lastRenderedPageBreak/>
         <w:t>Criterios de Interfaz</w:t>
       </w:r>
-      <w:bookmarkEnd w:id="28"/>
+      <w:bookmarkEnd w:id="29"/>
       <w:r>
         <w:rPr>
           <w:rStyle w:val="Ttulo2Car"/>
@@ -20935,7 +21697,7 @@
           <w:lang w:val="es-ES"/>
         </w:rPr>
       </w:pPr>
-      <w:bookmarkStart w:id="29" w:name="_Toc462043446"/>
+      <w:bookmarkStart w:id="30" w:name="_Toc462043446"/>
       <w:r>
         <w:rPr>
           <w:rFonts w:asciiTheme="minorHAnsi" w:eastAsiaTheme="minorHAnsi" w:hAnsiTheme="minorHAnsi" w:cstheme="minorBidi"/>
@@ -20947,7 +21709,7 @@
         </w:rPr>
         <w:t>MODULO LOGIN</w:t>
       </w:r>
-      <w:bookmarkEnd w:id="29"/>
+      <w:bookmarkEnd w:id="30"/>
     </w:p>
     <w:p>
       <w:pPr>
@@ -21425,10 +22187,18 @@
         <w:t>, solo uno a la ve</w:t>
       </w:r>
       <w:r>
-        <w:t xml:space="preserve">z, rellenando todos los campos </w:t>
-      </w:r>
-      <w:r>
-        <w:t xml:space="preserve"> y pulsando en registrar.</w:t>
+        <w:t xml:space="preserve">z, rellenando todos los </w:t>
+      </w:r>
+      <w:proofErr w:type="gramStart"/>
+      <w:r>
+        <w:t xml:space="preserve">campos </w:t>
+      </w:r>
+      <w:r>
+        <w:t xml:space="preserve"> y</w:t>
+      </w:r>
+      <w:proofErr w:type="gramEnd"/>
+      <w:r>
+        <w:t xml:space="preserve"> pulsando en registrar.</w:t>
       </w:r>
     </w:p>
     <w:p>
@@ -21643,6 +22413,7 @@
           <w:rFonts w:cs="Arial"/>
           <w:b/>
         </w:rPr>
+        <w:lastRenderedPageBreak/>
         <w:t xml:space="preserve">Visualización detallada de cada cliente registrado </w:t>
       </w:r>
     </w:p>
@@ -22102,6 +22873,7 @@
           <w:szCs w:val="24"/>
           <w:lang w:val="es-ES"/>
         </w:rPr>
+        <w:lastRenderedPageBreak/>
         <w:t>Se podrá seleccionar en la lista de clientes aquel que terminará su instancia en el</w:t>
       </w:r>
       <w:r>
@@ -22514,6 +23286,7 @@
           <w:noProof/>
           <w:lang w:eastAsia="es-PE"/>
         </w:rPr>
+        <w:lastRenderedPageBreak/>
         <w:drawing>
           <wp:anchor distT="0" distB="0" distL="114300" distR="114300" simplePos="0" relativeHeight="251701248" behindDoc="1" locked="0" layoutInCell="1" allowOverlap="1" wp14:anchorId="254C2E4A" wp14:editId="76989AA8">
             <wp:simplePos x="0" y="0"/>
@@ -22718,7 +23491,23 @@
           <w:rFonts w:cs="Arial"/>
           <w:b/>
         </w:rPr>
-        <w:t>Buscar de acuerdo a los parámetros que se requiera</w:t>
+        <w:t xml:space="preserve">Buscar </w:t>
+      </w:r>
+      <w:proofErr w:type="gramStart"/>
+      <w:r>
+        <w:rPr>
+          <w:rFonts w:cs="Arial"/>
+          <w:b/>
+        </w:rPr>
+        <w:t>de acuerdo a</w:t>
+      </w:r>
+      <w:proofErr w:type="gramEnd"/>
+      <w:r>
+        <w:rPr>
+          <w:rFonts w:cs="Arial"/>
+          <w:b/>
+        </w:rPr>
+        <w:t xml:space="preserve"> los parámetros que se requiera</w:t>
       </w:r>
     </w:p>
     <w:p>
@@ -22972,7 +23761,24 @@
           <w:rFonts w:cs="Arial"/>
           <w:b/>
         </w:rPr>
-        <w:t xml:space="preserve"> Opciones a exportar ya sea PDF o Excel los registros de  actividades, empleados o cuadro estadístico.</w:t>
+        <w:lastRenderedPageBreak/>
+        <w:t xml:space="preserve"> Opciones a exportar ya sea PDF o Excel los registros </w:t>
+      </w:r>
+      <w:proofErr w:type="gramStart"/>
+      <w:r>
+        <w:rPr>
+          <w:rFonts w:cs="Arial"/>
+          <w:b/>
+        </w:rPr>
+        <w:t>de  actividades</w:t>
+      </w:r>
+      <w:proofErr w:type="gramEnd"/>
+      <w:r>
+        <w:rPr>
+          <w:rFonts w:cs="Arial"/>
+          <w:b/>
+        </w:rPr>
+        <w:t>, empleados o cuadro estadístico.</w:t>
       </w:r>
     </w:p>
     <w:p>
@@ -23220,10 +24026,18 @@
         <w:t>, solo uno a la ve</w:t>
       </w:r>
       <w:r>
-        <w:t xml:space="preserve">z, rellenando todos los campos </w:t>
-      </w:r>
-      <w:r>
-        <w:t xml:space="preserve"> y pulsando en registrar.</w:t>
+        <w:t xml:space="preserve">z, rellenando todos los </w:t>
+      </w:r>
+      <w:proofErr w:type="gramStart"/>
+      <w:r>
+        <w:t xml:space="preserve">campos </w:t>
+      </w:r>
+      <w:r>
+        <w:t xml:space="preserve"> y</w:t>
+      </w:r>
+      <w:proofErr w:type="gramEnd"/>
+      <w:r>
+        <w:t xml:space="preserve"> pulsando en registrar.</w:t>
       </w:r>
     </w:p>
     <w:p>
@@ -23468,7 +24282,7 @@
           <w:lang w:eastAsia="es-PE"/>
         </w:rPr>
         <w:drawing>
-          <wp:anchor distT="0" distB="0" distL="114300" distR="114300" simplePos="0" relativeHeight="251669504" behindDoc="1" locked="0" layoutInCell="1" allowOverlap="1" wp14:anchorId="64F8EC68" wp14:editId="3C9245FF">
+          <wp:anchor distT="0" distB="0" distL="114300" distR="114300" simplePos="0" relativeHeight="251670528" behindDoc="1" locked="0" layoutInCell="1" allowOverlap="1" wp14:anchorId="64F8EC68" wp14:editId="3C9245FF">
             <wp:simplePos x="0" y="0"/>
             <wp:positionH relativeFrom="page">
               <wp:posOffset>1988185</wp:posOffset>
@@ -23728,12 +24542,21 @@
         </w:rPr>
         <w:t xml:space="preserve"> aquel que </w:t>
       </w:r>
+      <w:proofErr w:type="gramStart"/>
       <w:r>
         <w:rPr>
           <w:szCs w:val="24"/>
           <w:lang w:val="es-ES"/>
         </w:rPr>
-        <w:t xml:space="preserve">dejara el garaje del hotel </w:t>
+        <w:t>dejara</w:t>
+      </w:r>
+      <w:proofErr w:type="gramEnd"/>
+      <w:r>
+        <w:rPr>
+          <w:szCs w:val="24"/>
+          <w:lang w:val="es-ES"/>
+        </w:rPr>
+        <w:t xml:space="preserve"> el garaje del hotel </w:t>
       </w:r>
     </w:p>
     <w:p>
@@ -23761,7 +24584,7 @@
           <w:lang w:eastAsia="es-PE"/>
         </w:rPr>
         <w:drawing>
-          <wp:anchor distT="0" distB="0" distL="114300" distR="114300" simplePos="0" relativeHeight="251683840" behindDoc="1" locked="0" layoutInCell="1" allowOverlap="1" wp14:anchorId="085DF1EA" wp14:editId="17166318">
+          <wp:anchor distT="0" distB="0" distL="114300" distR="114300" simplePos="0" relativeHeight="251682816" behindDoc="1" locked="0" layoutInCell="1" allowOverlap="1" wp14:anchorId="085DF1EA" wp14:editId="17166318">
             <wp:simplePos x="0" y="0"/>
             <wp:positionH relativeFrom="column">
               <wp:posOffset>0</wp:posOffset>
@@ -23889,18 +24712,7 @@
           <w:szCs w:val="24"/>
           <w:lang w:val="es-ES"/>
         </w:rPr>
-        <w:t xml:space="preserve">SISTEMA </w:t>
-      </w:r>
-      <w:r>
-        <w:rPr>
-          <w:rFonts w:asciiTheme="minorHAnsi" w:eastAsiaTheme="minorHAnsi" w:hAnsiTheme="minorHAnsi" w:cstheme="minorBidi"/>
-          <w:b/>
-          <w:color w:val="auto"/>
-          <w:sz w:val="22"/>
-          <w:szCs w:val="24"/>
-          <w:lang w:val="es-ES"/>
-        </w:rPr>
-        <w:t>HABITACIONES</w:t>
+        <w:t>SISTEMA HABITACIONES</w:t>
       </w:r>
     </w:p>
     <w:p>
@@ -23923,6 +24735,7 @@
           <w:b/>
         </w:rPr>
       </w:pPr>
+      <w:proofErr w:type="gramStart"/>
       <w:r>
         <w:rPr>
           <w:rFonts w:cs="Arial"/>
@@ -23942,7 +24755,15 @@
           <w:rFonts w:cs="Arial"/>
           <w:b/>
         </w:rPr>
-        <w:t>de habitaciones disponibles</w:t>
+        <w:t>de</w:t>
+      </w:r>
+      <w:proofErr w:type="gramEnd"/>
+      <w:r>
+        <w:rPr>
+          <w:rFonts w:cs="Arial"/>
+          <w:b/>
+        </w:rPr>
+        <w:t xml:space="preserve"> habitaciones disponibles</w:t>
       </w:r>
       <w:r>
         <w:rPr>
@@ -24442,7 +25263,23 @@
           <w:rFonts w:cs="Arial"/>
           <w:b/>
         </w:rPr>
-        <w:t>Buscar de acuerdo a los parámetros que se requiera</w:t>
+        <w:t xml:space="preserve">Buscar </w:t>
+      </w:r>
+      <w:proofErr w:type="gramStart"/>
+      <w:r>
+        <w:rPr>
+          <w:rFonts w:cs="Arial"/>
+          <w:b/>
+        </w:rPr>
+        <w:t>de acuerdo a</w:t>
+      </w:r>
+      <w:proofErr w:type="gramEnd"/>
+      <w:r>
+        <w:rPr>
+          <w:rFonts w:cs="Arial"/>
+          <w:b/>
+        </w:rPr>
+        <w:t xml:space="preserve"> los parámetros que se requiera</w:t>
       </w:r>
     </w:p>
     <w:p>
@@ -24737,7 +25574,7 @@
           <w:b/>
         </w:rPr>
       </w:pPr>
-      <w:bookmarkStart w:id="30" w:name="_Toc462043448"/>
+      <w:bookmarkStart w:id="31" w:name="_Toc462043448"/>
       <w:r>
         <w:rPr>
           <w:b/>
@@ -24745,7 +25582,7 @@
         <w:lastRenderedPageBreak/>
         <w:t>VISTA DE IMPLEMENTACION</w:t>
       </w:r>
-      <w:bookmarkEnd w:id="30"/>
+      <w:bookmarkEnd w:id="31"/>
     </w:p>
     <w:p>
       <w:pPr>
@@ -24755,11 +25592,11 @@
           <w:numId w:val="1"/>
         </w:numPr>
       </w:pPr>
-      <w:bookmarkStart w:id="31" w:name="_Toc462043449"/>
+      <w:bookmarkStart w:id="32" w:name="_Toc462043449"/>
       <w:r>
         <w:t>Información sobre la Programación</w:t>
       </w:r>
-      <w:bookmarkEnd w:id="31"/>
+      <w:bookmarkEnd w:id="32"/>
     </w:p>
     <w:p>
       <w:pPr>
@@ -24785,11 +25622,11 @@
           <w:numId w:val="1"/>
         </w:numPr>
       </w:pPr>
-      <w:bookmarkStart w:id="32" w:name="_Toc462043450"/>
+      <w:bookmarkStart w:id="33" w:name="_Toc462043450"/>
       <w:r>
         <w:t>Diagrama de Componentes</w:t>
       </w:r>
-      <w:bookmarkEnd w:id="32"/>
+      <w:bookmarkEnd w:id="33"/>
     </w:p>
     <w:p>
       <w:pPr>
@@ -24862,11 +25699,11 @@
           <w:numId w:val="1"/>
         </w:numPr>
       </w:pPr>
-      <w:bookmarkStart w:id="33" w:name="_Toc462043451"/>
+      <w:bookmarkStart w:id="34" w:name="_Toc462043451"/>
       <w:r>
         <w:t>Diagrama de Despliegue</w:t>
       </w:r>
-      <w:bookmarkEnd w:id="33"/>
+      <w:bookmarkEnd w:id="34"/>
     </w:p>
     <w:p>
       <w:r>
@@ -25001,18 +25838,26 @@
           <w:numId w:val="1"/>
         </w:numPr>
       </w:pPr>
-      <w:bookmarkStart w:id="34" w:name="_Toc462043452"/>
+      <w:bookmarkStart w:id="35" w:name="_Toc462043452"/>
       <w:r>
         <w:t>Pruebas Funcionales</w:t>
       </w:r>
-      <w:bookmarkEnd w:id="34"/>
+      <w:bookmarkEnd w:id="35"/>
     </w:p>
     <w:p>
       <w:pPr>
         <w:ind w:left="1188"/>
       </w:pPr>
       <w:r>
-        <w:t>Las pruebas funcionales realizadas al sistema, se encuentran en el siguiente enlace:</w:t>
+        <w:t xml:space="preserve">Las pruebas funcionales realizadas al </w:t>
+      </w:r>
+      <w:proofErr w:type="gramStart"/>
+      <w:r>
+        <w:t>sistema,</w:t>
+      </w:r>
+      <w:proofErr w:type="gramEnd"/>
+      <w:r>
+        <w:t xml:space="preserve"> se encuentran en el siguiente enlace:</w:t>
       </w:r>
     </w:p>
     <w:p>
@@ -25042,14 +25887,14 @@
           <w:szCs w:val="32"/>
         </w:rPr>
       </w:pPr>
-      <w:bookmarkStart w:id="35" w:name="_Toc462043453"/>
+      <w:bookmarkStart w:id="36" w:name="_Toc462043453"/>
       <w:r>
         <w:rPr>
           <w:b/>
         </w:rPr>
         <w:t>VISTA DE INTEGRACION</w:t>
       </w:r>
-      <w:bookmarkEnd w:id="35"/>
+      <w:bookmarkEnd w:id="36"/>
       <w:r>
         <w:rPr>
           <w:rStyle w:val="Ttulo2Car"/>
@@ -25071,14 +25916,14 @@
           <w:szCs w:val="32"/>
         </w:rPr>
       </w:pPr>
-      <w:bookmarkStart w:id="36" w:name="_Toc462043454"/>
+      <w:bookmarkStart w:id="37" w:name="_Toc462043454"/>
       <w:r>
         <w:rPr>
           <w:rStyle w:val="Ttulo2Car"/>
         </w:rPr>
         <w:t>Requerimientos de Hardware</w:t>
       </w:r>
-      <w:bookmarkEnd w:id="36"/>
+      <w:bookmarkEnd w:id="37"/>
     </w:p>
     <w:p>
       <w:pPr>
@@ -25088,13 +25933,13 @@
           <w:numId w:val="30"/>
         </w:numPr>
       </w:pPr>
-      <w:bookmarkStart w:id="37" w:name="_Toc435694746"/>
-      <w:bookmarkStart w:id="38" w:name="_Toc462043455"/>
+      <w:bookmarkStart w:id="38" w:name="_Toc435694746"/>
+      <w:bookmarkStart w:id="39" w:name="_Toc462043455"/>
       <w:r>
         <w:t>Requisitos mínimos</w:t>
       </w:r>
-      <w:bookmarkEnd w:id="37"/>
       <w:bookmarkEnd w:id="38"/>
+      <w:bookmarkEnd w:id="39"/>
     </w:p>
     <w:tbl>
       <w:tblPr>
@@ -25129,6 +25974,7 @@
               <w:snapToGrid w:val="0"/>
               <w:jc w:val="center"/>
               <w:rPr>
+                <w:rFonts w:hint="eastAsia"/>
                 <w:bCs w:val="0"/>
                 <w:color w:val="000000"/>
                 <w:sz w:val="22"/>
@@ -25166,6 +26012,7 @@
               <w:snapToGrid w:val="0"/>
               <w:jc w:val="center"/>
               <w:rPr>
+                <w:rFonts w:hint="eastAsia"/>
                 <w:bCs w:val="0"/>
                 <w:color w:val="000000"/>
                 <w:sz w:val="22"/>
@@ -25197,6 +26044,7 @@
               <w:jc w:val="center"/>
               <w:cnfStyle w:val="000000100000" w:firstRow="0" w:lastRow="0" w:firstColumn="0" w:lastColumn="0" w:oddVBand="0" w:evenVBand="0" w:oddHBand="1" w:evenHBand="0" w:firstRowFirstColumn="0" w:firstRowLastColumn="0" w:lastRowFirstColumn="0" w:lastRowLastColumn="0"/>
               <w:rPr>
+                <w:rFonts w:hint="eastAsia"/>
                 <w:b/>
                 <w:bCs/>
                 <w:color w:val="000000"/>
@@ -25230,6 +26078,7 @@
               <w:jc w:val="center"/>
               <w:cnfStyle w:val="000000100000" w:firstRow="0" w:lastRow="0" w:firstColumn="0" w:lastColumn="0" w:oddVBand="0" w:evenVBand="0" w:oddHBand="1" w:evenHBand="0" w:firstRowFirstColumn="0" w:firstRowLastColumn="0" w:lastRowFirstColumn="0" w:lastRowLastColumn="0"/>
               <w:rPr>
+                <w:rFonts w:hint="eastAsia"/>
                 <w:b/>
                 <w:bCs/>
                 <w:color w:val="000000"/>
@@ -25268,6 +26117,7 @@
               <w:pStyle w:val="TableContents"/>
               <w:jc w:val="left"/>
               <w:rPr>
+                <w:rFonts w:hint="eastAsia"/>
                 <w:color w:val="000000"/>
                 <w:sz w:val="22"/>
                 <w:szCs w:val="22"/>
@@ -25294,6 +26144,7 @@
               <w:jc w:val="center"/>
               <w:cnfStyle w:val="000000000000" w:firstRow="0" w:lastRow="0" w:firstColumn="0" w:lastColumn="0" w:oddVBand="0" w:evenVBand="0" w:oddHBand="0" w:evenHBand="0" w:firstRowFirstColumn="0" w:firstRowLastColumn="0" w:lastRowFirstColumn="0" w:lastRowLastColumn="0"/>
               <w:rPr>
+                <w:rFonts w:hint="eastAsia"/>
                 <w:color w:val="000000"/>
                 <w:sz w:val="22"/>
                 <w:szCs w:val="22"/>
@@ -25320,6 +26171,7 @@
               <w:jc w:val="center"/>
               <w:cnfStyle w:val="000000000000" w:firstRow="0" w:lastRow="0" w:firstColumn="0" w:lastColumn="0" w:oddVBand="0" w:evenVBand="0" w:oddHBand="0" w:evenHBand="0" w:firstRowFirstColumn="0" w:firstRowLastColumn="0" w:lastRowFirstColumn="0" w:lastRowLastColumn="0"/>
               <w:rPr>
+                <w:rFonts w:hint="eastAsia"/>
                 <w:color w:val="000000"/>
                 <w:sz w:val="22"/>
                 <w:szCs w:val="22"/>
@@ -25354,6 +26206,7 @@
               <w:pStyle w:val="TableContents"/>
               <w:jc w:val="left"/>
               <w:rPr>
+                <w:rFonts w:hint="eastAsia"/>
                 <w:color w:val="000000"/>
                 <w:sz w:val="22"/>
                 <w:szCs w:val="22"/>
@@ -25380,6 +26233,7 @@
               <w:jc w:val="center"/>
               <w:cnfStyle w:val="000000100000" w:firstRow="0" w:lastRow="0" w:firstColumn="0" w:lastColumn="0" w:oddVBand="0" w:evenVBand="0" w:oddHBand="1" w:evenHBand="0" w:firstRowFirstColumn="0" w:firstRowLastColumn="0" w:lastRowFirstColumn="0" w:lastRowLastColumn="0"/>
               <w:rPr>
+                <w:rFonts w:hint="eastAsia"/>
                 <w:color w:val="000000"/>
                 <w:sz w:val="22"/>
                 <w:szCs w:val="22"/>
@@ -25414,6 +26268,7 @@
               <w:jc w:val="center"/>
               <w:cnfStyle w:val="000000100000" w:firstRow="0" w:lastRow="0" w:firstColumn="0" w:lastColumn="0" w:oddVBand="0" w:evenVBand="0" w:oddHBand="1" w:evenHBand="0" w:firstRowFirstColumn="0" w:firstRowLastColumn="0" w:lastRowFirstColumn="0" w:lastRowLastColumn="0"/>
               <w:rPr>
+                <w:rFonts w:hint="eastAsia"/>
                 <w:color w:val="000000"/>
                 <w:sz w:val="22"/>
                 <w:szCs w:val="22"/>
@@ -25451,6 +26306,7 @@
       <w:pPr>
         <w:pStyle w:val="Standard"/>
         <w:rPr>
+          <w:rFonts w:hint="eastAsia"/>
           <w:color w:val="000000"/>
         </w:rPr>
       </w:pPr>
@@ -25459,6 +26315,7 @@
       <w:pPr>
         <w:pStyle w:val="Standard"/>
         <w:rPr>
+          <w:rFonts w:hint="eastAsia"/>
           <w:color w:val="000000"/>
         </w:rPr>
       </w:pPr>
@@ -25471,17 +26328,17 @@
           <w:numId w:val="30"/>
         </w:numPr>
       </w:pPr>
-      <w:bookmarkStart w:id="39" w:name="__RefHeading__2004_1977503599"/>
-      <w:bookmarkStart w:id="40" w:name="__RefHeading__2006_1977503599"/>
-      <w:bookmarkStart w:id="41" w:name="_Toc435694747"/>
-      <w:bookmarkStart w:id="42" w:name="_Toc462043456"/>
-      <w:bookmarkEnd w:id="39"/>
+      <w:bookmarkStart w:id="40" w:name="__RefHeading__2004_1977503599"/>
+      <w:bookmarkStart w:id="41" w:name="__RefHeading__2006_1977503599"/>
+      <w:bookmarkStart w:id="42" w:name="_Toc435694747"/>
+      <w:bookmarkStart w:id="43" w:name="_Toc462043456"/>
       <w:bookmarkEnd w:id="40"/>
+      <w:bookmarkEnd w:id="41"/>
       <w:r>
         <w:t>Conectividad</w:t>
       </w:r>
-      <w:bookmarkEnd w:id="41"/>
       <w:bookmarkEnd w:id="42"/>
+      <w:bookmarkEnd w:id="43"/>
     </w:p>
     <w:tbl>
       <w:tblPr>
@@ -25515,6 +26372,7 @@
               <w:snapToGrid w:val="0"/>
               <w:jc w:val="center"/>
               <w:rPr>
+                <w:rFonts w:hint="eastAsia"/>
                 <w:color w:val="000000"/>
                 <w:sz w:val="22"/>
                 <w:szCs w:val="22"/>
@@ -25544,6 +26402,7 @@
               <w:jc w:val="center"/>
               <w:cnfStyle w:val="100000000000" w:firstRow="1" w:lastRow="0" w:firstColumn="0" w:lastColumn="0" w:oddVBand="0" w:evenVBand="0" w:oddHBand="0" w:evenHBand="0" w:firstRowFirstColumn="0" w:firstRowLastColumn="0" w:lastRowFirstColumn="0" w:lastRowLastColumn="0"/>
               <w:rPr>
+                <w:rFonts w:hint="eastAsia"/>
                 <w:color w:val="000000"/>
                 <w:sz w:val="22"/>
                 <w:szCs w:val="22"/>
@@ -25573,6 +26432,7 @@
               <w:jc w:val="center"/>
               <w:cnfStyle w:val="100000000000" w:firstRow="1" w:lastRow="0" w:firstColumn="0" w:lastColumn="0" w:oddVBand="0" w:evenVBand="0" w:oddHBand="0" w:evenHBand="0" w:firstRowFirstColumn="0" w:firstRowLastColumn="0" w:lastRowFirstColumn="0" w:lastRowLastColumn="0"/>
               <w:rPr>
+                <w:rFonts w:hint="eastAsia"/>
                 <w:color w:val="000000"/>
                 <w:sz w:val="22"/>
                 <w:szCs w:val="22"/>
@@ -25608,6 +26468,7 @@
               <w:pStyle w:val="TableContents"/>
               <w:jc w:val="left"/>
               <w:rPr>
+                <w:rFonts w:hint="eastAsia"/>
                 <w:color w:val="000000"/>
                 <w:sz w:val="22"/>
                 <w:szCs w:val="22"/>
@@ -25635,6 +26496,7 @@
               <w:jc w:val="center"/>
               <w:cnfStyle w:val="000000100000" w:firstRow="0" w:lastRow="0" w:firstColumn="0" w:lastColumn="0" w:oddVBand="0" w:evenVBand="0" w:oddHBand="1" w:evenHBand="0" w:firstRowFirstColumn="0" w:firstRowLastColumn="0" w:lastRowFirstColumn="0" w:lastRowLastColumn="0"/>
               <w:rPr>
+                <w:rFonts w:hint="eastAsia"/>
                 <w:color w:val="000000"/>
                 <w:sz w:val="22"/>
                 <w:szCs w:val="22"/>
@@ -25662,6 +26524,7 @@
               <w:jc w:val="center"/>
               <w:cnfStyle w:val="000000100000" w:firstRow="0" w:lastRow="0" w:firstColumn="0" w:lastColumn="0" w:oddVBand="0" w:evenVBand="0" w:oddHBand="1" w:evenHBand="0" w:firstRowFirstColumn="0" w:firstRowLastColumn="0" w:lastRowFirstColumn="0" w:lastRowLastColumn="0"/>
               <w:rPr>
+                <w:rFonts w:hint="eastAsia"/>
                 <w:color w:val="000000"/>
                 <w:sz w:val="22"/>
                 <w:szCs w:val="22"/>
@@ -25683,6 +26546,7 @@
       <w:pPr>
         <w:pStyle w:val="Standard"/>
         <w:rPr>
+          <w:rFonts w:hint="eastAsia"/>
           <w:color w:val="000000"/>
         </w:rPr>
       </w:pPr>
@@ -25691,6 +26555,7 @@
       <w:pPr>
         <w:pStyle w:val="Standard"/>
         <w:rPr>
+          <w:rFonts w:hint="eastAsia"/>
           <w:color w:val="000000"/>
         </w:rPr>
       </w:pPr>
@@ -25703,15 +26568,15 @@
           <w:numId w:val="30"/>
         </w:numPr>
       </w:pPr>
-      <w:bookmarkStart w:id="43" w:name="__RefHeading__2008_1977503599"/>
-      <w:bookmarkStart w:id="44" w:name="_Toc435694748"/>
-      <w:bookmarkStart w:id="45" w:name="_Toc462043457"/>
-      <w:bookmarkEnd w:id="43"/>
+      <w:bookmarkStart w:id="44" w:name="__RefHeading__2008_1977503599"/>
+      <w:bookmarkStart w:id="45" w:name="_Toc435694748"/>
+      <w:bookmarkStart w:id="46" w:name="_Toc462043457"/>
+      <w:bookmarkEnd w:id="44"/>
       <w:r>
         <w:t>Restricciones</w:t>
       </w:r>
-      <w:bookmarkEnd w:id="44"/>
       <w:bookmarkEnd w:id="45"/>
+      <w:bookmarkEnd w:id="46"/>
     </w:p>
     <w:tbl>
       <w:tblPr>
@@ -25744,6 +26609,7 @@
               <w:snapToGrid w:val="0"/>
               <w:jc w:val="center"/>
               <w:rPr>
+                <w:rFonts w:hint="eastAsia"/>
                 <w:color w:val="000000"/>
                 <w:sz w:val="22"/>
                 <w:szCs w:val="22"/>
@@ -25773,6 +26639,7 @@
               <w:jc w:val="center"/>
               <w:cnfStyle w:val="100000000000" w:firstRow="1" w:lastRow="0" w:firstColumn="0" w:lastColumn="0" w:oddVBand="0" w:evenVBand="0" w:oddHBand="0" w:evenHBand="0" w:firstRowFirstColumn="0" w:firstRowLastColumn="0" w:lastRowFirstColumn="0" w:lastRowLastColumn="0"/>
               <w:rPr>
+                <w:rFonts w:hint="eastAsia"/>
                 <w:color w:val="000000"/>
                 <w:sz w:val="22"/>
                 <w:szCs w:val="22"/>
@@ -25808,6 +26675,7 @@
               <w:pStyle w:val="TableContents"/>
               <w:jc w:val="left"/>
               <w:rPr>
+                <w:rFonts w:hint="eastAsia"/>
                 <w:color w:val="000000"/>
                 <w:sz w:val="22"/>
                 <w:szCs w:val="22"/>
@@ -25835,6 +26703,7 @@
               <w:jc w:val="center"/>
               <w:cnfStyle w:val="000000100000" w:firstRow="0" w:lastRow="0" w:firstColumn="0" w:lastColumn="0" w:oddVBand="0" w:evenVBand="0" w:oddHBand="1" w:evenHBand="0" w:firstRowFirstColumn="0" w:firstRowLastColumn="0" w:lastRowFirstColumn="0" w:lastRowLastColumn="0"/>
               <w:rPr>
+                <w:rFonts w:hint="eastAsia"/>
                 <w:color w:val="000000"/>
                 <w:sz w:val="22"/>
                 <w:szCs w:val="22"/>
@@ -25848,8 +26717,6 @@
               </w:rPr>
               <w:t>No requiere internet</w:t>
             </w:r>
-            <w:bookmarkStart w:id="46" w:name="_GoBack"/>
-            <w:bookmarkEnd w:id="46"/>
           </w:p>
         </w:tc>
       </w:tr>
@@ -25858,6 +26725,7 @@
       <w:pPr>
         <w:pStyle w:val="Standard"/>
         <w:rPr>
+          <w:rFonts w:hint="eastAsia"/>
           <w:color w:val="000000"/>
         </w:rPr>
       </w:pPr>
@@ -25922,7 +26790,27 @@
           <w:sz w:val="24"/>
           <w:lang w:val="es-PE"/>
         </w:rPr>
-        <w:t>Se necesitará contar con un servidor web y algún dominio, ya que el sistema es web. Luego se tendrá que copiar o cargar todo el sistema en el servidor. Por otro lado, también se podría cargar todo el sistema a través del software Filezilla, en caso querer subirlo a través de este software se tendrá que contar con los siguientes datos:</w:t>
+        <w:t xml:space="preserve">Se necesitará contar con un servidor web y algún dominio, ya que el sistema es web. Luego se tendrá que copiar o cargar todo el sistema en el servidor. Por otro lado, también se podría cargar todo el sistema a través del software </w:t>
+      </w:r>
+      <w:proofErr w:type="spellStart"/>
+      <w:r>
+        <w:rPr>
+          <w:rFonts w:asciiTheme="majorHAnsi" w:hAnsiTheme="majorHAnsi"/>
+          <w:color w:val="000000"/>
+          <w:sz w:val="24"/>
+          <w:lang w:val="es-PE"/>
+        </w:rPr>
+        <w:t>Filezilla</w:t>
+      </w:r>
+      <w:proofErr w:type="spellEnd"/>
+      <w:r>
+        <w:rPr>
+          <w:rFonts w:asciiTheme="majorHAnsi" w:hAnsiTheme="majorHAnsi"/>
+          <w:color w:val="000000"/>
+          <w:sz w:val="24"/>
+          <w:lang w:val="es-PE"/>
+        </w:rPr>
+        <w:t>, en caso querer subirlo a través de este software se tendrá que contar con los siguientes datos:</w:t>
       </w:r>
     </w:p>
     <w:p>
@@ -26128,7 +27016,47 @@
           <w:sz w:val="24"/>
           <w:lang w:val="es-PE"/>
         </w:rPr>
-        <w:t>Subir la base de datos, para ello se debe entrar al servidor buscar la parte de “base de datos”, en este caso el panel que usa es cPanel, esto la mayoría de servidores trae para facilitar al usuario al ingreso de configuración. Los pasos a seguir son:</w:t>
+        <w:t xml:space="preserve">Subir la base de datos, para ello se debe entrar al servidor buscar la parte de “base de datos”, en este caso el panel que usa es </w:t>
+      </w:r>
+      <w:proofErr w:type="spellStart"/>
+      <w:r>
+        <w:rPr>
+          <w:rFonts w:asciiTheme="majorHAnsi" w:hAnsiTheme="majorHAnsi"/>
+          <w:color w:val="000000"/>
+          <w:sz w:val="24"/>
+          <w:lang w:val="es-PE"/>
+        </w:rPr>
+        <w:t>cPanel</w:t>
+      </w:r>
+      <w:proofErr w:type="spellEnd"/>
+      <w:r>
+        <w:rPr>
+          <w:rFonts w:asciiTheme="majorHAnsi" w:hAnsiTheme="majorHAnsi"/>
+          <w:color w:val="000000"/>
+          <w:sz w:val="24"/>
+          <w:lang w:val="es-PE"/>
+        </w:rPr>
+        <w:t xml:space="preserve">, esto la mayoría de servidores trae para facilitar al usuario al ingreso de configuración. </w:t>
+      </w:r>
+      <w:proofErr w:type="gramStart"/>
+      <w:r>
+        <w:rPr>
+          <w:rFonts w:asciiTheme="majorHAnsi" w:hAnsiTheme="majorHAnsi"/>
+          <w:color w:val="000000"/>
+          <w:sz w:val="24"/>
+          <w:lang w:val="es-PE"/>
+        </w:rPr>
+        <w:t>Los pasos a seguir</w:t>
+      </w:r>
+      <w:proofErr w:type="gramEnd"/>
+      <w:r>
+        <w:rPr>
+          <w:rFonts w:asciiTheme="majorHAnsi" w:hAnsiTheme="majorHAnsi"/>
+          <w:color w:val="000000"/>
+          <w:sz w:val="24"/>
+          <w:lang w:val="es-PE"/>
+        </w:rPr>
+        <w:t xml:space="preserve"> son:</w:t>
       </w:r>
     </w:p>
     <w:p>
@@ -26228,7 +27156,27 @@
           <w:sz w:val="24"/>
           <w:lang w:val="es-PE"/>
         </w:rPr>
-        <w:t>Entrar a la parte de phpMyAdmin, donde ahí se mostrará ya la base de datos creada, lo que se hará es importar la base de datos que se le brindara con el sistema.</w:t>
+        <w:t xml:space="preserve">Entrar a la parte de </w:t>
+      </w:r>
+      <w:proofErr w:type="spellStart"/>
+      <w:r>
+        <w:rPr>
+          <w:rFonts w:asciiTheme="majorHAnsi" w:hAnsiTheme="majorHAnsi"/>
+          <w:color w:val="000000"/>
+          <w:sz w:val="24"/>
+          <w:lang w:val="es-PE"/>
+        </w:rPr>
+        <w:t>phpMyAdmin</w:t>
+      </w:r>
+      <w:proofErr w:type="spellEnd"/>
+      <w:r>
+        <w:rPr>
+          <w:rFonts w:asciiTheme="majorHAnsi" w:hAnsiTheme="majorHAnsi"/>
+          <w:color w:val="000000"/>
+          <w:sz w:val="24"/>
+          <w:lang w:val="es-PE"/>
+        </w:rPr>
+        <w:t>, donde ahí se mostrará ya la base de datos creada, lo que se hará es importar la base de datos que se le brindara con el sistema.</w:t>
       </w:r>
     </w:p>
     <w:p>
@@ -26672,7 +27620,27 @@
           <w:sz w:val="24"/>
           <w:lang w:val="es-PE"/>
         </w:rPr>
-        <w:t>Modificar el archivo “conexion.php” que se encuentra dentro de la carpeta del sistema:</w:t>
+        <w:t>Modificar el archivo “</w:t>
+      </w:r>
+      <w:proofErr w:type="spellStart"/>
+      <w:r>
+        <w:rPr>
+          <w:rFonts w:asciiTheme="majorHAnsi" w:hAnsiTheme="majorHAnsi"/>
+          <w:color w:val="000000"/>
+          <w:sz w:val="24"/>
+          <w:lang w:val="es-PE"/>
+        </w:rPr>
+        <w:t>conexion.php</w:t>
+      </w:r>
+      <w:proofErr w:type="spellEnd"/>
+      <w:r>
+        <w:rPr>
+          <w:rFonts w:asciiTheme="majorHAnsi" w:hAnsiTheme="majorHAnsi"/>
+          <w:color w:val="000000"/>
+          <w:sz w:val="24"/>
+          <w:lang w:val="es-PE"/>
+        </w:rPr>
+        <w:t>” que se encuentra dentro de la carpeta del sistema:</w:t>
       </w:r>
     </w:p>
     <w:p>
@@ -26693,7 +27661,47 @@
           <w:sz w:val="24"/>
           <w:lang w:val="es-PE"/>
         </w:rPr>
-        <w:t xml:space="preserve">$user = “ ” </w:t>
+        <w:t>$</w:t>
+      </w:r>
+      <w:proofErr w:type="spellStart"/>
+      <w:r>
+        <w:rPr>
+          <w:rFonts w:asciiTheme="majorHAnsi" w:hAnsiTheme="majorHAnsi"/>
+          <w:color w:val="000000"/>
+          <w:sz w:val="24"/>
+          <w:lang w:val="es-PE"/>
+        </w:rPr>
+        <w:t>user</w:t>
+      </w:r>
+      <w:proofErr w:type="spellEnd"/>
+      <w:r>
+        <w:rPr>
+          <w:rFonts w:asciiTheme="majorHAnsi" w:hAnsiTheme="majorHAnsi"/>
+          <w:color w:val="000000"/>
+          <w:sz w:val="24"/>
+          <w:lang w:val="es-PE"/>
+        </w:rPr>
+        <w:t xml:space="preserve"> = </w:t>
+      </w:r>
+      <w:proofErr w:type="gramStart"/>
+      <w:r>
+        <w:rPr>
+          <w:rFonts w:asciiTheme="majorHAnsi" w:hAnsiTheme="majorHAnsi"/>
+          <w:color w:val="000000"/>
+          <w:sz w:val="24"/>
+          <w:lang w:val="es-PE"/>
+        </w:rPr>
+        <w:t>“ ”</w:t>
+      </w:r>
+      <w:proofErr w:type="gramEnd"/>
+      <w:r>
+        <w:rPr>
+          <w:rFonts w:asciiTheme="majorHAnsi" w:hAnsiTheme="majorHAnsi"/>
+          <w:color w:val="000000"/>
+          <w:sz w:val="24"/>
+          <w:lang w:val="es-PE"/>
+        </w:rPr>
+        <w:t xml:space="preserve"> </w:t>
       </w:r>
       <w:r>
         <w:rPr>
@@ -26723,7 +27731,47 @@
           <w:sz w:val="24"/>
           <w:lang w:val="es-PE"/>
         </w:rPr>
-        <w:t xml:space="preserve">$password = “ ” </w:t>
+        <w:t>$</w:t>
+      </w:r>
+      <w:proofErr w:type="spellStart"/>
+      <w:r>
+        <w:rPr>
+          <w:rFonts w:asciiTheme="majorHAnsi" w:hAnsiTheme="majorHAnsi"/>
+          <w:color w:val="000000"/>
+          <w:sz w:val="24"/>
+          <w:lang w:val="es-PE"/>
+        </w:rPr>
+        <w:t>password</w:t>
+      </w:r>
+      <w:proofErr w:type="spellEnd"/>
+      <w:r>
+        <w:rPr>
+          <w:rFonts w:asciiTheme="majorHAnsi" w:hAnsiTheme="majorHAnsi"/>
+          <w:color w:val="000000"/>
+          <w:sz w:val="24"/>
+          <w:lang w:val="es-PE"/>
+        </w:rPr>
+        <w:t xml:space="preserve"> = </w:t>
+      </w:r>
+      <w:proofErr w:type="gramStart"/>
+      <w:r>
+        <w:rPr>
+          <w:rFonts w:asciiTheme="majorHAnsi" w:hAnsiTheme="majorHAnsi"/>
+          <w:color w:val="000000"/>
+          <w:sz w:val="24"/>
+          <w:lang w:val="es-PE"/>
+        </w:rPr>
+        <w:t>“ ”</w:t>
+      </w:r>
+      <w:proofErr w:type="gramEnd"/>
+      <w:r>
+        <w:rPr>
+          <w:rFonts w:asciiTheme="majorHAnsi" w:hAnsiTheme="majorHAnsi"/>
+          <w:color w:val="000000"/>
+          <w:sz w:val="24"/>
+          <w:lang w:val="es-PE"/>
+        </w:rPr>
+        <w:t xml:space="preserve"> </w:t>
       </w:r>
       <w:r>
         <w:rPr>
@@ -26753,7 +27801,47 @@
           <w:sz w:val="24"/>
           <w:lang w:val="es-PE"/>
         </w:rPr>
-        <w:t xml:space="preserve">$bd = “ “ -&gt; Ingresar el nombre de la base de datos, que fue creado </w:t>
+        <w:t>$</w:t>
+      </w:r>
+      <w:proofErr w:type="spellStart"/>
+      <w:r>
+        <w:rPr>
+          <w:rFonts w:asciiTheme="majorHAnsi" w:hAnsiTheme="majorHAnsi"/>
+          <w:color w:val="000000"/>
+          <w:sz w:val="24"/>
+          <w:lang w:val="es-PE"/>
+        </w:rPr>
+        <w:t>bd</w:t>
+      </w:r>
+      <w:proofErr w:type="spellEnd"/>
+      <w:r>
+        <w:rPr>
+          <w:rFonts w:asciiTheme="majorHAnsi" w:hAnsiTheme="majorHAnsi"/>
+          <w:color w:val="000000"/>
+          <w:sz w:val="24"/>
+          <w:lang w:val="es-PE"/>
+        </w:rPr>
+        <w:t xml:space="preserve"> = </w:t>
+      </w:r>
+      <w:proofErr w:type="gramStart"/>
+      <w:r>
+        <w:rPr>
+          <w:rFonts w:asciiTheme="majorHAnsi" w:hAnsiTheme="majorHAnsi"/>
+          <w:color w:val="000000"/>
+          <w:sz w:val="24"/>
+          <w:lang w:val="es-PE"/>
+        </w:rPr>
+        <w:t>“ “</w:t>
+      </w:r>
+      <w:proofErr w:type="gramEnd"/>
+      <w:r>
+        <w:rPr>
+          <w:rFonts w:asciiTheme="majorHAnsi" w:hAnsiTheme="majorHAnsi"/>
+          <w:color w:val="000000"/>
+          <w:sz w:val="24"/>
+          <w:lang w:val="es-PE"/>
+        </w:rPr>
+        <w:t xml:space="preserve"> -&gt; Ingresar el nombre de la base de datos, que fue creado </w:t>
       </w:r>
       <w:r>
         <w:rPr>
@@ -26962,7 +28050,27 @@
           <w:sz w:val="24"/>
           <w:lang w:val="es-PE"/>
         </w:rPr>
-        <w:t>En este caso el dominio es blitzperu.com y el sistema está guardado en la carpeta “sistemaBlitz”.</w:t>
+        <w:t>En este caso el dominio es blitzperu.com y el sistema está guardado en la carpeta “</w:t>
+      </w:r>
+      <w:proofErr w:type="spellStart"/>
+      <w:r>
+        <w:rPr>
+          <w:rFonts w:asciiTheme="majorHAnsi" w:hAnsiTheme="majorHAnsi"/>
+          <w:color w:val="000000"/>
+          <w:sz w:val="24"/>
+          <w:lang w:val="es-PE"/>
+        </w:rPr>
+        <w:t>sistemaBlitz</w:t>
+      </w:r>
+      <w:proofErr w:type="spellEnd"/>
+      <w:r>
+        <w:rPr>
+          <w:rFonts w:asciiTheme="majorHAnsi" w:hAnsiTheme="majorHAnsi"/>
+          <w:color w:val="000000"/>
+          <w:sz w:val="24"/>
+          <w:lang w:val="es-PE"/>
+        </w:rPr>
+        <w:t>”.</w:t>
       </w:r>
     </w:p>
     <w:p>
@@ -27023,7 +28131,27 @@
           <w:sz w:val="24"/>
           <w:lang w:val="es-PE"/>
         </w:rPr>
-        <w:t>Lo primero que hará se mandarnos la parte del login.</w:t>
+        <w:t xml:space="preserve">Lo primero que hará se mandarnos la parte del </w:t>
+      </w:r>
+      <w:proofErr w:type="spellStart"/>
+      <w:r>
+        <w:rPr>
+          <w:rFonts w:asciiTheme="majorHAnsi" w:hAnsiTheme="majorHAnsi"/>
+          <w:color w:val="000000"/>
+          <w:sz w:val="24"/>
+          <w:lang w:val="es-PE"/>
+        </w:rPr>
+        <w:t>login</w:t>
+      </w:r>
+      <w:proofErr w:type="spellEnd"/>
+      <w:r>
+        <w:rPr>
+          <w:rFonts w:asciiTheme="majorHAnsi" w:hAnsiTheme="majorHAnsi"/>
+          <w:color w:val="000000"/>
+          <w:sz w:val="24"/>
+          <w:lang w:val="es-PE"/>
+        </w:rPr>
+        <w:t>.</w:t>
       </w:r>
     </w:p>
     <w:p>
@@ -27119,7 +28247,27 @@
           <w:sz w:val="24"/>
           <w:lang w:val="es-PE"/>
         </w:rPr>
-        <w:t>En caso se quiere hacer de prueba en un servidor local, se usara el XAMPP, para lo cual se tiene que saber el puerto que usa este, por defecto siempre es el puerto 80, pero a veces sucede que ese puerto se cruza con algún otro software que también lo esté usando, entonces para ese caso se tendrá que modificar el puerto del XAMPP para Apache.</w:t>
+        <w:t xml:space="preserve">En caso se quiere hacer de prueba en un servidor local, se </w:t>
+      </w:r>
+      <w:proofErr w:type="gramStart"/>
+      <w:r>
+        <w:rPr>
+          <w:rFonts w:asciiTheme="majorHAnsi" w:hAnsiTheme="majorHAnsi"/>
+          <w:color w:val="000000"/>
+          <w:sz w:val="24"/>
+          <w:lang w:val="es-PE"/>
+        </w:rPr>
+        <w:t>usara</w:t>
+      </w:r>
+      <w:proofErr w:type="gramEnd"/>
+      <w:r>
+        <w:rPr>
+          <w:rFonts w:asciiTheme="majorHAnsi" w:hAnsiTheme="majorHAnsi"/>
+          <w:color w:val="000000"/>
+          <w:sz w:val="24"/>
+          <w:lang w:val="es-PE"/>
+        </w:rPr>
+        <w:t xml:space="preserve"> el XAMPP, para lo cual se tiene que saber el puerto que usa este, por defecto siempre es el puerto 80, pero a veces sucede que ese puerto se cruza con algún otro software que también lo esté usando, entonces para ese caso se tendrá que modificar el puerto del XAMPP para Apache.</w:t>
       </w:r>
     </w:p>
     <w:p>
@@ -27242,7 +28390,29 @@
           <w:lang w:val="es-PE"/>
         </w:rPr>
         <w:lastRenderedPageBreak/>
-        <w:t>ambiar el puerto se tendrá que abrir el archivo httpd.conf en block de notas y modificar todo lo que tenga “80”, se puede cambiar por ejemplo a “8080”.</w:t>
+        <w:t xml:space="preserve">ambiar el puerto se tendrá que abrir el archivo </w:t>
+      </w:r>
+      <w:proofErr w:type="spellStart"/>
+      <w:proofErr w:type="gramStart"/>
+      <w:r>
+        <w:rPr>
+          <w:rFonts w:asciiTheme="majorHAnsi" w:hAnsiTheme="majorHAnsi"/>
+          <w:color w:val="000000"/>
+          <w:sz w:val="24"/>
+          <w:lang w:val="es-PE"/>
+        </w:rPr>
+        <w:t>httpd.conf</w:t>
+      </w:r>
+      <w:proofErr w:type="spellEnd"/>
+      <w:proofErr w:type="gramEnd"/>
+      <w:r>
+        <w:rPr>
+          <w:rFonts w:asciiTheme="majorHAnsi" w:hAnsiTheme="majorHAnsi"/>
+          <w:color w:val="000000"/>
+          <w:sz w:val="24"/>
+          <w:lang w:val="es-PE"/>
+        </w:rPr>
+        <w:t xml:space="preserve"> en block de notas y modificar todo lo que tenga “80”, se puede cambiar por ejemplo a “8080”.</w:t>
       </w:r>
     </w:p>
     <w:p>
@@ -27393,6 +28563,7 @@
         </w:rPr>
         <w:t xml:space="preserve">Para subir la base de datos, se tendrá que acceder a la siguiente ruta: </w:t>
       </w:r>
+      <w:proofErr w:type="gramStart"/>
       <w:r>
         <w:rPr>
           <w:rFonts w:asciiTheme="majorHAnsi" w:hAnsiTheme="majorHAnsi"/>
@@ -27409,7 +28580,17 @@
           <w:sz w:val="24"/>
           <w:lang w:val="es-PE"/>
         </w:rPr>
-        <w:t>+puerto+</w:t>
+        <w:t>+</w:t>
+      </w:r>
+      <w:proofErr w:type="gramEnd"/>
+      <w:r>
+        <w:rPr>
+          <w:rFonts w:asciiTheme="majorHAnsi" w:hAnsiTheme="majorHAnsi"/>
+          <w:color w:val="000000"/>
+          <w:sz w:val="24"/>
+          <w:lang w:val="es-PE"/>
+        </w:rPr>
+        <w:t>puerto+</w:t>
       </w:r>
       <w:r>
         <w:rPr>
@@ -27418,7 +28599,27 @@
           <w:sz w:val="24"/>
           <w:lang w:val="es-PE"/>
         </w:rPr>
-        <w:t xml:space="preserve">/phpmyadmin </w:t>
+        <w:t>/</w:t>
+      </w:r>
+      <w:proofErr w:type="spellStart"/>
+      <w:r>
+        <w:rPr>
+          <w:rFonts w:asciiTheme="majorHAnsi" w:hAnsiTheme="majorHAnsi"/>
+          <w:color w:val="FF0000"/>
+          <w:sz w:val="24"/>
+          <w:lang w:val="es-PE"/>
+        </w:rPr>
+        <w:t>phpmyadmin</w:t>
+      </w:r>
+      <w:proofErr w:type="spellEnd"/>
+      <w:r>
+        <w:rPr>
+          <w:rFonts w:asciiTheme="majorHAnsi" w:hAnsiTheme="majorHAnsi"/>
+          <w:color w:val="FF0000"/>
+          <w:sz w:val="24"/>
+          <w:lang w:val="es-PE"/>
+        </w:rPr>
+        <w:t xml:space="preserve"> </w:t>
       </w:r>
       <w:r>
         <w:rPr>
@@ -27479,6 +28680,7 @@
         </w:rPr>
         <w:t xml:space="preserve">El sistema debe guardarse dentro de la siguiente ruta: </w:t>
       </w:r>
+      <w:proofErr w:type="spellStart"/>
       <w:r>
         <w:rPr>
           <w:rFonts w:asciiTheme="majorHAnsi" w:hAnsiTheme="majorHAnsi"/>
@@ -27486,7 +28688,37 @@
           <w:sz w:val="24"/>
           <w:lang w:val="es-PE"/>
         </w:rPr>
-        <w:t>xampp/htdocs/</w:t>
+        <w:t>xampp</w:t>
+      </w:r>
+      <w:proofErr w:type="spellEnd"/>
+      <w:r>
+        <w:rPr>
+          <w:rFonts w:asciiTheme="majorHAnsi" w:hAnsiTheme="majorHAnsi"/>
+          <w:color w:val="FF0000"/>
+          <w:sz w:val="24"/>
+          <w:lang w:val="es-PE"/>
+        </w:rPr>
+        <w:t>/</w:t>
+      </w:r>
+      <w:proofErr w:type="spellStart"/>
+      <w:r>
+        <w:rPr>
+          <w:rFonts w:asciiTheme="majorHAnsi" w:hAnsiTheme="majorHAnsi"/>
+          <w:color w:val="FF0000"/>
+          <w:sz w:val="24"/>
+          <w:lang w:val="es-PE"/>
+        </w:rPr>
+        <w:t>htdocs</w:t>
+      </w:r>
+      <w:proofErr w:type="spellEnd"/>
+      <w:r>
+        <w:rPr>
+          <w:rFonts w:asciiTheme="majorHAnsi" w:hAnsiTheme="majorHAnsi"/>
+          <w:color w:val="FF0000"/>
+          <w:sz w:val="24"/>
+          <w:lang w:val="es-PE"/>
+        </w:rPr>
+        <w:t>/</w:t>
       </w:r>
       <w:r>
         <w:rPr>
@@ -27495,8 +28727,19 @@
           <w:sz w:val="24"/>
           <w:lang w:val="es-PE"/>
         </w:rPr>
-        <w:t>+nombreCarpetaSistema</w:t>
-      </w:r>
+        <w:t>+</w:t>
+      </w:r>
+      <w:proofErr w:type="spellStart"/>
+      <w:r>
+        <w:rPr>
+          <w:rFonts w:asciiTheme="majorHAnsi" w:hAnsiTheme="majorHAnsi"/>
+          <w:color w:val="000000"/>
+          <w:sz w:val="24"/>
+          <w:lang w:val="es-PE"/>
+        </w:rPr>
+        <w:t>nombreCarpetaSistema</w:t>
+      </w:r>
+      <w:proofErr w:type="spellEnd"/>
     </w:p>
     <w:p>
       <w:pPr>
@@ -27522,6 +28765,7 @@
         </w:rPr>
         <w:t xml:space="preserve">Para ejecutarlo se hará de la siguiente manera: </w:t>
       </w:r>
+      <w:proofErr w:type="gramStart"/>
       <w:r>
         <w:rPr>
           <w:rFonts w:asciiTheme="majorHAnsi" w:hAnsiTheme="majorHAnsi"/>
@@ -27538,7 +28782,17 @@
           <w:sz w:val="24"/>
           <w:lang w:val="es-PE"/>
         </w:rPr>
-        <w:t>+puerto+</w:t>
+        <w:t>+</w:t>
+      </w:r>
+      <w:proofErr w:type="gramEnd"/>
+      <w:r>
+        <w:rPr>
+          <w:rFonts w:asciiTheme="majorHAnsi" w:hAnsiTheme="majorHAnsi"/>
+          <w:color w:val="000000"/>
+          <w:sz w:val="24"/>
+          <w:lang w:val="es-PE"/>
+        </w:rPr>
+        <w:t>puerto+</w:t>
       </w:r>
       <w:r>
         <w:rPr>
@@ -27556,7 +28810,27 @@
           <w:sz w:val="24"/>
           <w:lang w:val="es-PE"/>
         </w:rPr>
-        <w:t>+nombreCarpetaSistema+</w:t>
+        <w:t>+</w:t>
+      </w:r>
+      <w:proofErr w:type="spellStart"/>
+      <w:r>
+        <w:rPr>
+          <w:rFonts w:asciiTheme="majorHAnsi" w:hAnsiTheme="majorHAnsi"/>
+          <w:color w:val="000000" w:themeColor="text1"/>
+          <w:sz w:val="24"/>
+          <w:lang w:val="es-PE"/>
+        </w:rPr>
+        <w:t>nombreCarpetaSistema</w:t>
+      </w:r>
+      <w:proofErr w:type="spellEnd"/>
+      <w:r>
+        <w:rPr>
+          <w:rFonts w:asciiTheme="majorHAnsi" w:hAnsiTheme="majorHAnsi"/>
+          <w:color w:val="000000" w:themeColor="text1"/>
+          <w:sz w:val="24"/>
+          <w:lang w:val="es-PE"/>
+        </w:rPr>
+        <w:t>+</w:t>
       </w:r>
       <w:r>
         <w:rPr>
@@ -27565,8 +28839,19 @@
           <w:sz w:val="24"/>
           <w:lang w:val="es-PE"/>
         </w:rPr>
-        <w:t>/index.php</w:t>
-      </w:r>
+        <w:t>/</w:t>
+      </w:r>
+      <w:proofErr w:type="spellStart"/>
+      <w:r>
+        <w:rPr>
+          <w:rFonts w:asciiTheme="majorHAnsi" w:hAnsiTheme="majorHAnsi"/>
+          <w:color w:val="FF0000"/>
+          <w:sz w:val="24"/>
+          <w:lang w:val="es-PE"/>
+        </w:rPr>
+        <w:t>index.php</w:t>
+      </w:r>
+      <w:proofErr w:type="spellEnd"/>
     </w:p>
     <w:p>
       <w:pPr>
@@ -27984,7 +29269,27 @@
           <w:szCs w:val="24"/>
           <w:lang w:val="es-ES" w:eastAsia="es-ES"/>
         </w:rPr>
-        <w:t>Una vez que se haya accedido al Sistema de manera correcta, inmediatamente será re-direccionado a la página principal.</w:t>
+        <w:t xml:space="preserve">Una vez que se haya accedido al Sistema de manera correcta, inmediatamente será </w:t>
+      </w:r>
+      <w:proofErr w:type="gramStart"/>
+      <w:r>
+        <w:rPr>
+          <w:rFonts w:asciiTheme="majorHAnsi" w:eastAsia="Times New Roman" w:hAnsiTheme="majorHAnsi" w:cs="Arial"/>
+          <w:sz w:val="24"/>
+          <w:szCs w:val="24"/>
+          <w:lang w:val="es-ES" w:eastAsia="es-ES"/>
+        </w:rPr>
+        <w:t>re-direccionado</w:t>
+      </w:r>
+      <w:proofErr w:type="gramEnd"/>
+      <w:r>
+        <w:rPr>
+          <w:rFonts w:asciiTheme="majorHAnsi" w:eastAsia="Times New Roman" w:hAnsiTheme="majorHAnsi" w:cs="Arial"/>
+          <w:sz w:val="24"/>
+          <w:szCs w:val="24"/>
+          <w:lang w:val="es-ES" w:eastAsia="es-ES"/>
+        </w:rPr>
+        <w:t xml:space="preserve"> a la página principal.</w:t>
       </w:r>
     </w:p>
     <w:p>
@@ -28793,7 +30098,7 @@
           </mc:Choice>
           <mc:Fallback>
             <w:pict>
-              <v:shapetype w14:anchorId="3B7FED0B" id="_x0000_t32" coordsize="21600,21600" o:spt="32" o:oned="t" path="m,l21600,21600e" filled="f">
+              <v:shapetype w14:anchorId="04F371D3" id="_x0000_t32" coordsize="21600,21600" o:spt="32" o:oned="t" path="m,l21600,21600e" filled="f">
                 <v:path arrowok="t" fillok="f" o:connecttype="none"/>
                 <o:lock v:ext="edit" shapetype="t"/>
               </v:shapetype>
@@ -28948,6 +30253,7 @@
           <w:lang w:val="es-ES" w:eastAsia="es-ES"/>
         </w:rPr>
       </w:pPr>
+      <w:proofErr w:type="spellStart"/>
       <w:r>
         <w:rPr>
           <w:rFonts w:asciiTheme="majorHAnsi" w:eastAsia="Times New Roman" w:hAnsiTheme="majorHAnsi" w:cs="Arial"/>
@@ -28956,8 +30262,9 @@
           <w:szCs w:val="24"/>
           <w:lang w:val="es-ES" w:eastAsia="es-ES"/>
         </w:rPr>
-        <w:t>Paginador de C</w:t>
-      </w:r>
+        <w:t>Paginador</w:t>
+      </w:r>
+      <w:proofErr w:type="spellEnd"/>
       <w:r>
         <w:rPr>
           <w:rFonts w:asciiTheme="majorHAnsi" w:eastAsia="Times New Roman" w:hAnsiTheme="majorHAnsi" w:cs="Arial"/>
@@ -28966,7 +30273,39 @@
           <w:szCs w:val="24"/>
           <w:lang w:val="es-ES" w:eastAsia="es-ES"/>
         </w:rPr>
-        <w:t>Paginador de C</w:t>
+        <w:t xml:space="preserve"> de </w:t>
+      </w:r>
+      <w:proofErr w:type="spellStart"/>
+      <w:r>
+        <w:rPr>
+          <w:rFonts w:asciiTheme="majorHAnsi" w:eastAsia="Times New Roman" w:hAnsiTheme="majorHAnsi" w:cs="Arial"/>
+          <w:b/>
+          <w:sz w:val="24"/>
+          <w:szCs w:val="24"/>
+          <w:lang w:val="es-ES" w:eastAsia="es-ES"/>
+        </w:rPr>
+        <w:t>C</w:t>
+      </w:r>
+      <w:r>
+        <w:rPr>
+          <w:rFonts w:asciiTheme="majorHAnsi" w:eastAsia="Times New Roman" w:hAnsiTheme="majorHAnsi" w:cs="Arial"/>
+          <w:b/>
+          <w:sz w:val="24"/>
+          <w:szCs w:val="24"/>
+          <w:lang w:val="es-ES" w:eastAsia="es-ES"/>
+        </w:rPr>
+        <w:t>Paginador</w:t>
+      </w:r>
+      <w:proofErr w:type="spellEnd"/>
+      <w:r>
+        <w:rPr>
+          <w:rFonts w:asciiTheme="majorHAnsi" w:eastAsia="Times New Roman" w:hAnsiTheme="majorHAnsi" w:cs="Arial"/>
+          <w:b/>
+          <w:sz w:val="24"/>
+          <w:szCs w:val="24"/>
+          <w:lang w:val="es-ES" w:eastAsia="es-ES"/>
+        </w:rPr>
+        <w:t xml:space="preserve"> de C</w:t>
       </w:r>
       <w:r>
         <w:rPr>
@@ -29017,7 +30356,27 @@
           <w:szCs w:val="24"/>
           <w:lang w:val="es-ES" w:eastAsia="es-ES"/>
         </w:rPr>
-        <w:t>Podrá tener todos sus clientes en una sola pantalla, si se cuenta con muchos clientes registrados, estos se irán acumulando en una ventana, y si se requiere ver el resto de los clientes, lo podrá hacer a través del paginador, ya que este hace mantener un orden.</w:t>
+        <w:t xml:space="preserve">Podrá tener todos sus clientes en una sola pantalla, si se cuenta con muchos clientes registrados, estos se irán acumulando en una ventana, y si se requiere ver el resto de los clientes, lo podrá hacer a través del </w:t>
+      </w:r>
+      <w:proofErr w:type="spellStart"/>
+      <w:r>
+        <w:rPr>
+          <w:rFonts w:asciiTheme="majorHAnsi" w:eastAsia="Times New Roman" w:hAnsiTheme="majorHAnsi" w:cs="Arial"/>
+          <w:sz w:val="24"/>
+          <w:szCs w:val="24"/>
+          <w:lang w:val="es-ES" w:eastAsia="es-ES"/>
+        </w:rPr>
+        <w:t>paginador</w:t>
+      </w:r>
+      <w:proofErr w:type="spellEnd"/>
+      <w:r>
+        <w:rPr>
+          <w:rFonts w:asciiTheme="majorHAnsi" w:eastAsia="Times New Roman" w:hAnsiTheme="majorHAnsi" w:cs="Arial"/>
+          <w:sz w:val="24"/>
+          <w:szCs w:val="24"/>
+          <w:lang w:val="es-ES" w:eastAsia="es-ES"/>
+        </w:rPr>
+        <w:t>, ya que este hace mantener un orden.</w:t>
       </w:r>
     </w:p>
     <w:p>
@@ -29301,7 +30660,7 @@
           </mc:Choice>
           <mc:Fallback>
             <w:pict>
-              <v:oval w14:anchorId="60A08D68" id="Elipse 183" o:spid="_x0000_s1026" style="position:absolute;margin-left:196.75pt;margin-top:2.85pt;width:43.7pt;height:27pt;z-index:251631616;visibility:visible;mso-wrap-style:square;mso-width-percent:0;mso-height-percent:0;mso-wrap-distance-left:9pt;mso-wrap-distance-top:0;mso-wrap-distance-right:9pt;mso-wrap-distance-bottom:0;mso-position-horizontal:absolute;mso-position-horizontal-relative:text;mso-position-vertical:absolute;mso-position-vertical-relative:text;mso-width-percent:0;mso-height-percent:0;mso-width-relative:page;mso-height-relative:page;v-text-anchor:top" o:gfxdata="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" filled="f" strokeweight="1pt">
+              <v:oval w14:anchorId="375CA249" id="Elipse 183" o:spid="_x0000_s1026" style="position:absolute;margin-left:196.75pt;margin-top:2.85pt;width:43.7pt;height:27pt;z-index:251631616;visibility:visible;mso-wrap-style:square;mso-width-percent:0;mso-height-percent:0;mso-wrap-distance-left:9pt;mso-wrap-distance-top:0;mso-wrap-distance-right:9pt;mso-wrap-distance-bottom:0;mso-position-horizontal:absolute;mso-position-horizontal-relative:text;mso-position-vertical:absolute;mso-position-vertical-relative:text;mso-width-percent:0;mso-height-percent:0;mso-width-relative:page;mso-height-relative:page;v-text-anchor:top" o:gfxdata="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" filled="f" strokeweight="1pt">
                 <v:stroke dashstyle="dash"/>
                 <v:shadow color="#868686"/>
               </v:oval>
@@ -29411,7 +30770,7 @@
           </mc:Choice>
           <mc:Fallback>
             <w:pict>
-              <v:shape w14:anchorId="5688E5B0" id="Conector recto de flecha 182" o:spid="_x0000_s1026" type="#_x0000_t32" style="position:absolute;margin-left:200.1pt;margin-top:3.55pt;width:10.1pt;height:39.75pt;flip:x;z-index:251644928;visibility:visible;mso-wrap-style:square;mso-width-percent:0;mso-height-percent:0;mso-wrap-distance-left:9pt;mso-wrap-distance-top:0;mso-wrap-distance-right:9pt;mso-wrap-distance-bottom:0;mso-position-horizontal:absolute;mso-position-horizontal-relative:text;mso-position-vertical:absolute;mso-position-vertical-relative:text;mso-width-percent:0;mso-height-percent:0;mso-width-relative:page;mso-height-relative:page" o:gfxdata="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">
+              <v:shape w14:anchorId="0D1853CA" id="Conector recto de flecha 182" o:spid="_x0000_s1026" type="#_x0000_t32" style="position:absolute;margin-left:200.1pt;margin-top:3.55pt;width:10.1pt;height:39.75pt;flip:x;z-index:251644928;visibility:visible;mso-wrap-style:square;mso-width-percent:0;mso-height-percent:0;mso-wrap-distance-left:9pt;mso-wrap-distance-top:0;mso-wrap-distance-right:9pt;mso-wrap-distance-bottom:0;mso-position-horizontal:absolute;mso-position-horizontal-relative:text;mso-position-vertical:absolute;mso-position-vertical-relative:text;mso-width-percent:0;mso-height-percent:0;mso-width-relative:page;mso-height-relative:page" o:gfxdata="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">
                 <v:stroke endarrow="block"/>
               </v:shape>
             </w:pict>
@@ -29518,9 +30877,11 @@
                       <wps:txbx>
                         <w:txbxContent>
                           <w:p>
+                            <w:proofErr w:type="spellStart"/>
                             <w:r>
                               <w:t>Paginador</w:t>
                             </w:r>
+                            <w:proofErr w:type="spellEnd"/>
                           </w:p>
                         </w:txbxContent>
                       </wps:txbx>
@@ -29545,9 +30906,11 @@
                 <v:textbox>
                   <w:txbxContent>
                     <w:p>
+                      <w:proofErr w:type="spellStart"/>
                       <w:r>
                         <w:t>Paginador</w:t>
                       </w:r>
+                      <w:proofErr w:type="spellEnd"/>
                     </w:p>
                   </w:txbxContent>
                 </v:textbox>
@@ -30224,7 +31587,7 @@
           </mc:Choice>
           <mc:Fallback>
             <w:pict>
-              <v:shapetype w14:anchorId="57245DC7" id="_x0000_t88" coordsize="21600,21600" o:spt="88" adj="1800,10800" path="m,qx10800@0l10800@2qy21600@11,10800@3l10800@1qy,21600e" filled="f">
+              <v:shapetype w14:anchorId="3248B955" id="_x0000_t88" coordsize="21600,21600" o:spt="88" adj="1800,10800" path="m,qx10800@0l10800@2qy21600@11,10800@3l10800@1qy,21600e" filled="f">
                 <v:formulas>
                   <v:f eqn="val #0"/>
                   <v:f eqn="sum 21600 0 #0"/>
@@ -30417,7 +31780,7 @@
           </mc:Choice>
           <mc:Fallback>
             <w:pict>
-              <v:shape w14:anchorId="6C0F2A41" id="Conector recto de flecha 173" o:spid="_x0000_s1026" type="#_x0000_t32" style="position:absolute;margin-left:195.6pt;margin-top:98.65pt;width:56.7pt;height:2.3pt;flip:y;z-index:251679744;visibility:visible;mso-wrap-style:square;mso-width-percent:0;mso-height-percent:0;mso-wrap-distance-left:9pt;mso-wrap-distance-top:0;mso-wrap-distance-right:9pt;mso-wrap-distance-bottom:0;mso-position-horizontal:absolute;mso-position-horizontal-relative:text;mso-position-vertical:absolute;mso-position-vertical-relative:text;mso-width-percent:0;mso-height-percent:0;mso-width-relative:page;mso-height-relative:page" o:gfxdata="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">
+              <v:shape w14:anchorId="01F279A3" id="Conector recto de flecha 173" o:spid="_x0000_s1026" type="#_x0000_t32" style="position:absolute;margin-left:195.6pt;margin-top:98.65pt;width:56.7pt;height:2.3pt;flip:y;z-index:251679744;visibility:visible;mso-wrap-style:square;mso-width-percent:0;mso-height-percent:0;mso-wrap-distance-left:9pt;mso-wrap-distance-top:0;mso-wrap-distance-right:9pt;mso-wrap-distance-bottom:0;mso-position-horizontal:absolute;mso-position-horizontal-relative:text;mso-position-vertical:absolute;mso-position-vertical-relative:text;mso-width-percent:0;mso-height-percent:0;mso-width-relative:page;mso-height-relative:page" o:gfxdata="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">
                 <v:stroke endarrow="block"/>
               </v:shape>
             </w:pict>
@@ -30511,7 +31874,7 @@
           </mc:Choice>
           <mc:Fallback>
             <w:pict>
-              <v:oval w14:anchorId="19057B14" id="Elipse 172" o:spid="_x0000_s1026" style="position:absolute;margin-left:49.3pt;margin-top:68.75pt;width:146.3pt;height:83.7pt;z-index:251674624;visibility:visible;mso-wrap-style:square;mso-width-percent:0;mso-height-percent:0;mso-wrap-distance-left:9pt;mso-wrap-distance-top:0;mso-wrap-distance-right:9pt;mso-wrap-distance-bottom:0;mso-position-horizontal:absolute;mso-position-horizontal-relative:text;mso-position-vertical:absolute;mso-position-vertical-relative:text;mso-width-percent:0;mso-height-percent:0;mso-width-relative:page;mso-height-relative:page;v-text-anchor:top" o:gfxdata="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" filled="f" strokeweight="1pt">
+              <v:oval w14:anchorId="21A03B02" id="Elipse 172" o:spid="_x0000_s1026" style="position:absolute;margin-left:49.3pt;margin-top:68.75pt;width:146.3pt;height:83.7pt;z-index:251674624;visibility:visible;mso-wrap-style:square;mso-width-percent:0;mso-height-percent:0;mso-wrap-distance-left:9pt;mso-wrap-distance-top:0;mso-wrap-distance-right:9pt;mso-wrap-distance-bottom:0;mso-position-horizontal:absolute;mso-position-horizontal-relative:text;mso-position-vertical:absolute;mso-position-vertical-relative:text;mso-width-percent:0;mso-height-percent:0;mso-width-relative:page;mso-height-relative:page;v-text-anchor:top" o:gfxdata="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" filled="f" strokeweight="1pt">
                 <v:stroke dashstyle="dash"/>
                 <v:shadow color="#868686"/>
               </v:oval>
@@ -30925,7 +32288,29 @@
           <w:szCs w:val="24"/>
           <w:lang w:val="es-ES" w:eastAsia="es-ES"/>
         </w:rPr>
-        <w:t>* Se está escribiendo solo la letra “a”, por lo tanto me debe mostrar todos los clientes que tengan la letra “a”.</w:t>
+        <w:t xml:space="preserve">* Se está escribiendo solo la letra “a”, por lo </w:t>
+      </w:r>
+      <w:proofErr w:type="gramStart"/>
+      <w:r>
+        <w:rPr>
+          <w:rFonts w:asciiTheme="majorHAnsi" w:eastAsia="Times New Roman" w:hAnsiTheme="majorHAnsi" w:cs="Arial"/>
+          <w:b/>
+          <w:sz w:val="24"/>
+          <w:szCs w:val="24"/>
+          <w:lang w:val="es-ES" w:eastAsia="es-ES"/>
+        </w:rPr>
+        <w:t>tanto</w:t>
+      </w:r>
+      <w:proofErr w:type="gramEnd"/>
+      <w:r>
+        <w:rPr>
+          <w:rFonts w:asciiTheme="majorHAnsi" w:eastAsia="Times New Roman" w:hAnsiTheme="majorHAnsi" w:cs="Arial"/>
+          <w:b/>
+          <w:sz w:val="24"/>
+          <w:szCs w:val="24"/>
+          <w:lang w:val="es-ES" w:eastAsia="es-ES"/>
+        </w:rPr>
+        <w:t xml:space="preserve"> me debe mostrar todos los clientes que tengan la letra “a”.</w:t>
       </w:r>
     </w:p>
     <w:p>
@@ -31380,7 +32765,27 @@
           <w:szCs w:val="24"/>
           <w:lang w:val="es-ES" w:eastAsia="es-ES"/>
         </w:rPr>
-        <w:t>En la página principal se tendrá dos tipos de visualizar gráficos estadísticos, dentro de lo cual uno de ellos mostrara la cantidad de clientes registrado de cada mes de ese mismo año, y el otro visualizara los clientes registrados dentro de todo el añ</w:t>
+        <w:t xml:space="preserve">En la página principal se tendrá dos tipos de visualizar gráficos estadísticos, dentro de lo cual uno de ellos mostrara la cantidad de clientes registrado de cada mes de ese mismo año, y el otro </w:t>
+      </w:r>
+      <w:proofErr w:type="gramStart"/>
+      <w:r>
+        <w:rPr>
+          <w:rFonts w:asciiTheme="majorHAnsi" w:eastAsia="Times New Roman" w:hAnsiTheme="majorHAnsi" w:cs="Arial"/>
+          <w:sz w:val="24"/>
+          <w:szCs w:val="24"/>
+          <w:lang w:val="es-ES" w:eastAsia="es-ES"/>
+        </w:rPr>
+        <w:t>visualizara</w:t>
+      </w:r>
+      <w:proofErr w:type="gramEnd"/>
+      <w:r>
+        <w:rPr>
+          <w:rFonts w:asciiTheme="majorHAnsi" w:eastAsia="Times New Roman" w:hAnsiTheme="majorHAnsi" w:cs="Arial"/>
+          <w:sz w:val="24"/>
+          <w:szCs w:val="24"/>
+          <w:lang w:val="es-ES" w:eastAsia="es-ES"/>
+        </w:rPr>
+        <w:t xml:space="preserve"> los clientes registrados dentro de todo el añ</w:t>
       </w:r>
       <w:r>
         <w:rPr>
@@ -32275,7 +33680,7 @@
           </mc:Choice>
           <mc:Fallback>
             <w:pict>
-              <v:shape w14:anchorId="79DDDC1D" id="Conector recto de flecha 165" o:spid="_x0000_s1026" type="#_x0000_t32" style="position:absolute;margin-left:395.55pt;margin-top:49.6pt;width:51pt;height:25.5pt;flip:y;z-index:251626496;visibility:visible;mso-wrap-style:square;mso-width-percent:0;mso-height-percent:0;mso-wrap-distance-left:9pt;mso-wrap-distance-top:0;mso-wrap-distance-right:9pt;mso-wrap-distance-bottom:0;mso-position-horizontal:absolute;mso-position-horizontal-relative:text;mso-position-vertical:absolute;mso-position-vertical-relative:text;mso-width-percent:0;mso-height-percent:0;mso-width-relative:page;mso-height-relative:page" o:gfxdata="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">
+              <v:shape w14:anchorId="6957D7CD" id="Conector recto de flecha 165" o:spid="_x0000_s1026" type="#_x0000_t32" style="position:absolute;margin-left:395.55pt;margin-top:49.6pt;width:51pt;height:25.5pt;flip:y;z-index:251626496;visibility:visible;mso-wrap-style:square;mso-width-percent:0;mso-height-percent:0;mso-wrap-distance-left:9pt;mso-wrap-distance-top:0;mso-wrap-distance-right:9pt;mso-wrap-distance-bottom:0;mso-position-horizontal:absolute;mso-position-horizontal-relative:text;mso-position-vertical:absolute;mso-position-vertical-relative:text;mso-width-percent:0;mso-height-percent:0;mso-width-relative:page;mso-height-relative:page" o:gfxdata="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">
                 <v:stroke endarrow="block"/>
               </v:shape>
             </w:pict>
@@ -32462,7 +33867,7 @@
           </mc:Choice>
           <mc:Fallback>
             <w:pict>
-              <v:oval w14:anchorId="7BD66C83" id="Elipse 163" o:spid="_x0000_s1026" style="position:absolute;margin-left:367.8pt;margin-top:85.4pt;width:43.7pt;height:27pt;z-index:251627520;visibility:visible;mso-wrap-style:square;mso-width-percent:0;mso-height-percent:0;mso-wrap-distance-left:9pt;mso-wrap-distance-top:0;mso-wrap-distance-right:9pt;mso-wrap-distance-bottom:0;mso-position-horizontal:absolute;mso-position-horizontal-relative:text;mso-position-vertical:absolute;mso-position-vertical-relative:text;mso-width-percent:0;mso-height-percent:0;mso-width-relative:page;mso-height-relative:page;v-text-anchor:top" o:gfxdata="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" filled="f" strokeweight="1pt">
+              <v:oval w14:anchorId="2E4CAB6B" id="Elipse 163" o:spid="_x0000_s1026" style="position:absolute;margin-left:367.8pt;margin-top:85.4pt;width:43.7pt;height:27pt;z-index:251627520;visibility:visible;mso-wrap-style:square;mso-width-percent:0;mso-height-percent:0;mso-wrap-distance-left:9pt;mso-wrap-distance-top:0;mso-wrap-distance-right:9pt;mso-wrap-distance-bottom:0;mso-position-horizontal:absolute;mso-position-horizontal-relative:text;mso-position-vertical:absolute;mso-position-vertical-relative:text;mso-width-percent:0;mso-height-percent:0;mso-width-relative:page;mso-height-relative:page;v-text-anchor:top" o:gfxdata="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" filled="f" strokeweight="1pt">
                 <v:stroke dashstyle="dash"/>
                 <v:shadow color="#868686"/>
               </v:oval>
@@ -32542,7 +33947,7 @@
           </mc:Choice>
           <mc:Fallback>
             <w:pict>
-              <v:shape w14:anchorId="3C24355D" id="Conector recto de flecha 166" o:spid="_x0000_s1026" type="#_x0000_t32" style="position:absolute;margin-left:399.85pt;margin-top:75.6pt;width:50.25pt;height:22.5pt;flip:y;z-index:251630592;visibility:visible;mso-wrap-style:square;mso-width-percent:0;mso-height-percent:0;mso-wrap-distance-left:9pt;mso-wrap-distance-top:0;mso-wrap-distance-right:9pt;mso-wrap-distance-bottom:0;mso-position-horizontal:absolute;mso-position-horizontal-relative:text;mso-position-vertical:absolute;mso-position-vertical-relative:text;mso-width-percent:0;mso-height-percent:0;mso-width-relative:page;mso-height-relative:page" o:gfxdata="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">
+              <v:shape w14:anchorId="16792E58" id="Conector recto de flecha 166" o:spid="_x0000_s1026" type="#_x0000_t32" style="position:absolute;margin-left:399.85pt;margin-top:75.6pt;width:50.25pt;height:22.5pt;flip:y;z-index:251630592;visibility:visible;mso-wrap-style:square;mso-width-percent:0;mso-height-percent:0;mso-wrap-distance-left:9pt;mso-wrap-distance-top:0;mso-wrap-distance-right:9pt;mso-wrap-distance-bottom:0;mso-position-horizontal:absolute;mso-position-horizontal-relative:text;mso-position-vertical:absolute;mso-position-vertical-relative:text;mso-width-percent:0;mso-height-percent:0;mso-width-relative:page;mso-height-relative:page" o:gfxdata="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">
                 <v:stroke endarrow="block"/>
               </v:shape>
             </w:pict>
@@ -32636,7 +34041,7 @@
           </mc:Choice>
           <mc:Fallback>
             <w:pict>
-              <v:oval w14:anchorId="7890D5D8" id="Elipse 164" o:spid="_x0000_s1026" style="position:absolute;margin-left:362.05pt;margin-top:57.95pt;width:43.7pt;height:27pt;z-index:251616256;visibility:visible;mso-wrap-style:square;mso-width-percent:0;mso-height-percent:0;mso-wrap-distance-left:9pt;mso-wrap-distance-top:0;mso-wrap-distance-right:9pt;mso-wrap-distance-bottom:0;mso-position-horizontal:absolute;mso-position-horizontal-relative:text;mso-position-vertical:absolute;mso-position-vertical-relative:text;mso-width-percent:0;mso-height-percent:0;mso-width-relative:page;mso-height-relative:page;v-text-anchor:top" o:gfxdata="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" filled="f" strokeweight="1pt">
+              <v:oval w14:anchorId="065AA121" id="Elipse 164" o:spid="_x0000_s1026" style="position:absolute;margin-left:362.05pt;margin-top:57.95pt;width:43.7pt;height:27pt;z-index:251616256;visibility:visible;mso-wrap-style:square;mso-width-percent:0;mso-height-percent:0;mso-wrap-distance-left:9pt;mso-wrap-distance-top:0;mso-wrap-distance-right:9pt;mso-wrap-distance-bottom:0;mso-position-horizontal:absolute;mso-position-horizontal-relative:text;mso-position-vertical:absolute;mso-position-vertical-relative:text;mso-width-percent:0;mso-height-percent:0;mso-width-relative:page;mso-height-relative:page;v-text-anchor:top" o:gfxdata="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" filled="f" strokeweight="1pt">
                 <v:stroke dashstyle="dash"/>
                 <v:shadow color="#868686"/>
               </v:oval>
@@ -32917,8 +34322,8 @@
 </file>
 
 <file path=word/numbering.xml><?xml version="1.0" encoding="utf-8"?>
-<w:numbering xmlns:wpc="http://schemas.microsoft.com/office/word/2010/wordprocessingCanvas" xmlns:mc="http://schemas.openxmlformats.org/markup-compatibility/2006" xmlns:o="urn:schemas-microsoft-com:office:office" xmlns:r="http://schemas.openxmlformats.org/officeDocument/2006/relationships" xmlns:m="http://schemas.openxmlformats.org/officeDocument/2006/math" xmlns:v="urn:schemas-microsoft-com:vml" xmlns:wp14="http://schemas.microsoft.com/office/word/2010/wordprocessingDrawing" xmlns:wp="http://schemas.openxmlformats.org/drawingml/2006/wordprocessingDrawing" xmlns:w10="urn:schemas-microsoft-com:office:word" xmlns:w="http://schemas.openxmlformats.org/wordprocessingml/2006/main" xmlns:w14="http://schemas.microsoft.com/office/word/2010/wordml" xmlns:w15="http://schemas.microsoft.com/office/word/2012/wordml" xmlns:wpg="http://schemas.microsoft.com/office/word/2010/wordprocessingGroup" xmlns:wpi="http://schemas.microsoft.com/office/word/2010/wordprocessingInk" xmlns:wne="http://schemas.microsoft.com/office/word/2006/wordml" xmlns:wps="http://schemas.microsoft.com/office/word/2010/wordprocessingShape" mc:Ignorable="w14 w15 wp14">
-  <w:abstractNum w:abstractNumId="0">
+<w:numbering xmlns:wpc="http://schemas.microsoft.com/office/word/2010/wordprocessingCanvas" xmlns:cx="http://schemas.microsoft.com/office/drawing/2014/chartex" xmlns:cx1="http://schemas.microsoft.com/office/drawing/2015/9/8/chartex" xmlns:cx2="http://schemas.microsoft.com/office/drawing/2015/10/21/chartex" xmlns:cx3="http://schemas.microsoft.com/office/drawing/2016/5/9/chartex" xmlns:cx4="http://schemas.microsoft.com/office/drawing/2016/5/10/chartex" xmlns:cx5="http://schemas.microsoft.com/office/drawing/2016/5/11/chartex" xmlns:cx6="http://schemas.microsoft.com/office/drawing/2016/5/12/chartex" xmlns:cx7="http://schemas.microsoft.com/office/drawing/2016/5/13/chartex" xmlns:cx8="http://schemas.microsoft.com/office/drawing/2016/5/14/chartex" xmlns:mc="http://schemas.openxmlformats.org/markup-compatibility/2006" xmlns:aink="http://schemas.microsoft.com/office/drawing/2016/ink" xmlns:am3d="http://schemas.microsoft.com/office/drawing/2017/model3d" xmlns:o="urn:schemas-microsoft-com:office:office" xmlns:r="http://schemas.openxmlformats.org/officeDocument/2006/relationships" xmlns:m="http://schemas.openxmlformats.org/officeDocument/2006/math" xmlns:v="urn:schemas-microsoft-com:vml" xmlns:wp14="http://schemas.microsoft.com/office/word/2010/wordprocessingDrawing" xmlns:wp="http://schemas.openxmlformats.org/drawingml/2006/wordprocessingDrawing" xmlns:w10="urn:schemas-microsoft-com:office:word" xmlns:w="http://schemas.openxmlformats.org/wordprocessingml/2006/main" xmlns:w14="http://schemas.microsoft.com/office/word/2010/wordml" xmlns:w15="http://schemas.microsoft.com/office/word/2012/wordml" xmlns:w16cid="http://schemas.microsoft.com/office/word/2016/wordml/cid" xmlns:w16se="http://schemas.microsoft.com/office/word/2015/wordml/symex" xmlns:wpg="http://schemas.microsoft.com/office/word/2010/wordprocessingGroup" xmlns:wpi="http://schemas.microsoft.com/office/word/2010/wordprocessingInk" xmlns:wne="http://schemas.microsoft.com/office/word/2006/wordml" xmlns:wps="http://schemas.microsoft.com/office/word/2010/wordprocessingShape" mc:Ignorable="w14 w15 w16se w16cid wp14">
+  <w:abstractNum w:abstractNumId="0" w15:restartNumberingAfterBreak="0">
     <w:nsid w:val="00241E4A"/>
     <w:multiLevelType w:val="hybridMultilevel"/>
     <w:tmpl w:val="51F6D7DA"/>
@@ -33031,7 +34436,7 @@
       </w:rPr>
     </w:lvl>
   </w:abstractNum>
-  <w:abstractNum w:abstractNumId="1">
+  <w:abstractNum w:abstractNumId="1" w15:restartNumberingAfterBreak="0">
     <w:nsid w:val="01B23D0A"/>
     <w:multiLevelType w:val="hybridMultilevel"/>
     <w:tmpl w:val="6FE2D558"/>
@@ -33144,7 +34549,7 @@
       </w:rPr>
     </w:lvl>
   </w:abstractNum>
-  <w:abstractNum w:abstractNumId="2">
+  <w:abstractNum w:abstractNumId="2" w15:restartNumberingAfterBreak="0">
     <w:nsid w:val="051811DF"/>
     <w:multiLevelType w:val="hybridMultilevel"/>
     <w:tmpl w:val="0A04B562"/>
@@ -33233,7 +34638,7 @@
       </w:pPr>
     </w:lvl>
   </w:abstractNum>
-  <w:abstractNum w:abstractNumId="3">
+  <w:abstractNum w:abstractNumId="3" w15:restartNumberingAfterBreak="0">
     <w:nsid w:val="0EAA48DF"/>
     <w:multiLevelType w:val="hybridMultilevel"/>
     <w:tmpl w:val="699294F4"/>
@@ -33322,7 +34727,7 @@
       </w:pPr>
     </w:lvl>
   </w:abstractNum>
-  <w:abstractNum w:abstractNumId="4">
+  <w:abstractNum w:abstractNumId="4" w15:restartNumberingAfterBreak="0">
     <w:nsid w:val="0F4F06D3"/>
     <w:multiLevelType w:val="hybridMultilevel"/>
     <w:tmpl w:val="9E8A7B92"/>
@@ -33435,7 +34840,7 @@
       </w:rPr>
     </w:lvl>
   </w:abstractNum>
-  <w:abstractNum w:abstractNumId="5">
+  <w:abstractNum w:abstractNumId="5" w15:restartNumberingAfterBreak="0">
     <w:nsid w:val="12E22758"/>
     <w:multiLevelType w:val="hybridMultilevel"/>
     <w:tmpl w:val="FB8005C4"/>
@@ -33524,7 +34929,7 @@
       </w:pPr>
     </w:lvl>
   </w:abstractNum>
-  <w:abstractNum w:abstractNumId="6">
+  <w:abstractNum w:abstractNumId="6" w15:restartNumberingAfterBreak="0">
     <w:nsid w:val="17177230"/>
     <w:multiLevelType w:val="multilevel"/>
     <w:tmpl w:val="7904EA92"/>
@@ -33648,7 +35053,7 @@
       </w:rPr>
     </w:lvl>
   </w:abstractNum>
-  <w:abstractNum w:abstractNumId="7">
+  <w:abstractNum w:abstractNumId="7" w15:restartNumberingAfterBreak="0">
     <w:nsid w:val="1AA3024F"/>
     <w:multiLevelType w:val="hybridMultilevel"/>
     <w:tmpl w:val="7E88C9B4"/>
@@ -33761,7 +35166,7 @@
       </w:rPr>
     </w:lvl>
   </w:abstractNum>
-  <w:abstractNum w:abstractNumId="8">
+  <w:abstractNum w:abstractNumId="8" w15:restartNumberingAfterBreak="0">
     <w:nsid w:val="21754C68"/>
     <w:multiLevelType w:val="hybridMultilevel"/>
     <w:tmpl w:val="A9E8B762"/>
@@ -33850,7 +35255,7 @@
       </w:pPr>
     </w:lvl>
   </w:abstractNum>
-  <w:abstractNum w:abstractNumId="9">
+  <w:abstractNum w:abstractNumId="9" w15:restartNumberingAfterBreak="0">
     <w:nsid w:val="2A424F16"/>
     <w:multiLevelType w:val="hybridMultilevel"/>
     <w:tmpl w:val="ACB881B4"/>
@@ -33963,7 +35368,7 @@
       </w:rPr>
     </w:lvl>
   </w:abstractNum>
-  <w:abstractNum w:abstractNumId="10">
+  <w:abstractNum w:abstractNumId="10" w15:restartNumberingAfterBreak="0">
     <w:nsid w:val="2AD57736"/>
     <w:multiLevelType w:val="hybridMultilevel"/>
     <w:tmpl w:val="550646CC"/>
@@ -34052,7 +35457,7 @@
       </w:pPr>
     </w:lvl>
   </w:abstractNum>
-  <w:abstractNum w:abstractNumId="11">
+  <w:abstractNum w:abstractNumId="11" w15:restartNumberingAfterBreak="0">
     <w:nsid w:val="2D3E61E4"/>
     <w:multiLevelType w:val="hybridMultilevel"/>
     <w:tmpl w:val="F10CFC66"/>
@@ -34141,7 +35546,7 @@
       </w:pPr>
     </w:lvl>
   </w:abstractNum>
-  <w:abstractNum w:abstractNumId="12">
+  <w:abstractNum w:abstractNumId="12" w15:restartNumberingAfterBreak="0">
     <w:nsid w:val="2FDA73C4"/>
     <w:multiLevelType w:val="hybridMultilevel"/>
     <w:tmpl w:val="CE3E97F4"/>
@@ -34254,7 +35659,7 @@
       </w:rPr>
     </w:lvl>
   </w:abstractNum>
-  <w:abstractNum w:abstractNumId="13">
+  <w:abstractNum w:abstractNumId="13" w15:restartNumberingAfterBreak="0">
     <w:nsid w:val="32FC252C"/>
     <w:multiLevelType w:val="hybridMultilevel"/>
     <w:tmpl w:val="800252C6"/>
@@ -34343,7 +35748,7 @@
       </w:pPr>
     </w:lvl>
   </w:abstractNum>
-  <w:abstractNum w:abstractNumId="14">
+  <w:abstractNum w:abstractNumId="14" w15:restartNumberingAfterBreak="0">
     <w:nsid w:val="3D314F6F"/>
     <w:multiLevelType w:val="hybridMultilevel"/>
     <w:tmpl w:val="2E7E052C"/>
@@ -34456,7 +35861,7 @@
       </w:rPr>
     </w:lvl>
   </w:abstractNum>
-  <w:abstractNum w:abstractNumId="15">
+  <w:abstractNum w:abstractNumId="15" w15:restartNumberingAfterBreak="0">
     <w:nsid w:val="3DD559C6"/>
     <w:multiLevelType w:val="hybridMultilevel"/>
     <w:tmpl w:val="7E16A4B2"/>
@@ -34545,7 +35950,7 @@
       </w:pPr>
     </w:lvl>
   </w:abstractNum>
-  <w:abstractNum w:abstractNumId="16">
+  <w:abstractNum w:abstractNumId="16" w15:restartNumberingAfterBreak="0">
     <w:nsid w:val="3EA03743"/>
     <w:multiLevelType w:val="hybridMultilevel"/>
     <w:tmpl w:val="D33A0948"/>
@@ -34658,7 +36063,7 @@
       </w:rPr>
     </w:lvl>
   </w:abstractNum>
-  <w:abstractNum w:abstractNumId="17">
+  <w:abstractNum w:abstractNumId="17" w15:restartNumberingAfterBreak="0">
     <w:nsid w:val="3F682CD3"/>
     <w:multiLevelType w:val="hybridMultilevel"/>
     <w:tmpl w:val="492A2442"/>
@@ -34747,7 +36152,7 @@
       </w:pPr>
     </w:lvl>
   </w:abstractNum>
-  <w:abstractNum w:abstractNumId="18">
+  <w:abstractNum w:abstractNumId="18" w15:restartNumberingAfterBreak="0">
     <w:nsid w:val="409A17FB"/>
     <w:multiLevelType w:val="hybridMultilevel"/>
     <w:tmpl w:val="3E8287F6"/>
@@ -34836,7 +36241,7 @@
       </w:pPr>
     </w:lvl>
   </w:abstractNum>
-  <w:abstractNum w:abstractNumId="19">
+  <w:abstractNum w:abstractNumId="19" w15:restartNumberingAfterBreak="0">
     <w:nsid w:val="43317244"/>
     <w:multiLevelType w:val="hybridMultilevel"/>
     <w:tmpl w:val="7B3E93AC"/>
@@ -34949,7 +36354,7 @@
       </w:rPr>
     </w:lvl>
   </w:abstractNum>
-  <w:abstractNum w:abstractNumId="20">
+  <w:abstractNum w:abstractNumId="20" w15:restartNumberingAfterBreak="0">
     <w:nsid w:val="4C6C20C5"/>
     <w:multiLevelType w:val="hybridMultilevel"/>
     <w:tmpl w:val="FB2EC41A"/>
@@ -35062,7 +36467,7 @@
       </w:rPr>
     </w:lvl>
   </w:abstractNum>
-  <w:abstractNum w:abstractNumId="21">
+  <w:abstractNum w:abstractNumId="21" w15:restartNumberingAfterBreak="0">
     <w:nsid w:val="55A02ECF"/>
     <w:multiLevelType w:val="hybridMultilevel"/>
     <w:tmpl w:val="62E0844E"/>
@@ -35151,7 +36556,7 @@
       </w:pPr>
     </w:lvl>
   </w:abstractNum>
-  <w:abstractNum w:abstractNumId="22">
+  <w:abstractNum w:abstractNumId="22" w15:restartNumberingAfterBreak="0">
     <w:nsid w:val="561C3C42"/>
     <w:multiLevelType w:val="hybridMultilevel"/>
     <w:tmpl w:val="F3689A28"/>
@@ -35264,7 +36669,7 @@
       </w:rPr>
     </w:lvl>
   </w:abstractNum>
-  <w:abstractNum w:abstractNumId="23">
+  <w:abstractNum w:abstractNumId="23" w15:restartNumberingAfterBreak="0">
     <w:nsid w:val="59B35E25"/>
     <w:multiLevelType w:val="hybridMultilevel"/>
     <w:tmpl w:val="AE36F970"/>
@@ -35353,7 +36758,7 @@
       </w:pPr>
     </w:lvl>
   </w:abstractNum>
-  <w:abstractNum w:abstractNumId="24">
+  <w:abstractNum w:abstractNumId="24" w15:restartNumberingAfterBreak="0">
     <w:nsid w:val="5AA24533"/>
     <w:multiLevelType w:val="hybridMultilevel"/>
     <w:tmpl w:val="69B83670"/>
@@ -35442,7 +36847,7 @@
       </w:pPr>
     </w:lvl>
   </w:abstractNum>
-  <w:abstractNum w:abstractNumId="25">
+  <w:abstractNum w:abstractNumId="25" w15:restartNumberingAfterBreak="0">
     <w:nsid w:val="5E970ADC"/>
     <w:multiLevelType w:val="hybridMultilevel"/>
     <w:tmpl w:val="9F203E0E"/>
@@ -35555,7 +36960,7 @@
       </w:rPr>
     </w:lvl>
   </w:abstractNum>
-  <w:abstractNum w:abstractNumId="26">
+  <w:abstractNum w:abstractNumId="26" w15:restartNumberingAfterBreak="0">
     <w:nsid w:val="607A7B08"/>
     <w:multiLevelType w:val="hybridMultilevel"/>
     <w:tmpl w:val="32600558"/>
@@ -35668,7 +37073,7 @@
       </w:rPr>
     </w:lvl>
   </w:abstractNum>
-  <w:abstractNum w:abstractNumId="27">
+  <w:abstractNum w:abstractNumId="27" w15:restartNumberingAfterBreak="0">
     <w:nsid w:val="638A5F8E"/>
     <w:multiLevelType w:val="hybridMultilevel"/>
     <w:tmpl w:val="401E2FC2"/>
@@ -35781,7 +37186,7 @@
       </w:rPr>
     </w:lvl>
   </w:abstractNum>
-  <w:abstractNum w:abstractNumId="28">
+  <w:abstractNum w:abstractNumId="28" w15:restartNumberingAfterBreak="0">
     <w:nsid w:val="65F11826"/>
     <w:multiLevelType w:val="hybridMultilevel"/>
     <w:tmpl w:val="22F20A7C"/>
@@ -35894,7 +37299,7 @@
       </w:rPr>
     </w:lvl>
   </w:abstractNum>
-  <w:abstractNum w:abstractNumId="29">
+  <w:abstractNum w:abstractNumId="29" w15:restartNumberingAfterBreak="0">
     <w:nsid w:val="667A343E"/>
     <w:multiLevelType w:val="hybridMultilevel"/>
     <w:tmpl w:val="0986CD2C"/>
@@ -35983,7 +37388,7 @@
       </w:pPr>
     </w:lvl>
   </w:abstractNum>
-  <w:abstractNum w:abstractNumId="30">
+  <w:abstractNum w:abstractNumId="30" w15:restartNumberingAfterBreak="0">
     <w:nsid w:val="66C13439"/>
     <w:multiLevelType w:val="hybridMultilevel"/>
     <w:tmpl w:val="21DC782C"/>
@@ -36096,7 +37501,7 @@
       </w:rPr>
     </w:lvl>
   </w:abstractNum>
-  <w:abstractNum w:abstractNumId="31">
+  <w:abstractNum w:abstractNumId="31" w15:restartNumberingAfterBreak="0">
     <w:nsid w:val="700C46A5"/>
     <w:multiLevelType w:val="hybridMultilevel"/>
     <w:tmpl w:val="D2F239AE"/>
@@ -36209,7 +37614,7 @@
       </w:rPr>
     </w:lvl>
   </w:abstractNum>
-  <w:abstractNum w:abstractNumId="32">
+  <w:abstractNum w:abstractNumId="32" w15:restartNumberingAfterBreak="0">
     <w:nsid w:val="72922703"/>
     <w:multiLevelType w:val="hybridMultilevel"/>
     <w:tmpl w:val="FB407E4A"/>
@@ -36298,7 +37703,7 @@
       </w:pPr>
     </w:lvl>
   </w:abstractNum>
-  <w:abstractNum w:abstractNumId="33">
+  <w:abstractNum w:abstractNumId="33" w15:restartNumberingAfterBreak="0">
     <w:nsid w:val="735A129F"/>
     <w:multiLevelType w:val="hybridMultilevel"/>
     <w:tmpl w:val="758A966E"/>
@@ -36384,7 +37789,7 @@
       </w:pPr>
     </w:lvl>
   </w:abstractNum>
-  <w:abstractNum w:abstractNumId="34">
+  <w:abstractNum w:abstractNumId="34" w15:restartNumberingAfterBreak="0">
     <w:nsid w:val="77973CEF"/>
     <w:multiLevelType w:val="hybridMultilevel"/>
     <w:tmpl w:val="DCE285B0"/>
@@ -36497,7 +37902,7 @@
       </w:rPr>
     </w:lvl>
   </w:abstractNum>
-  <w:abstractNum w:abstractNumId="35">
+  <w:abstractNum w:abstractNumId="35" w15:restartNumberingAfterBreak="0">
     <w:nsid w:val="7E0E2006"/>
     <w:multiLevelType w:val="hybridMultilevel"/>
     <w:tmpl w:val="CDA6FC40"/>
@@ -36586,7 +37991,7 @@
       </w:pPr>
     </w:lvl>
   </w:abstractNum>
-  <w:abstractNum w:abstractNumId="36">
+  <w:abstractNum w:abstractNumId="36" w15:restartNumberingAfterBreak="0">
     <w:nsid w:val="7EC06784"/>
     <w:multiLevelType w:val="hybridMultilevel"/>
     <w:tmpl w:val="0330A32E"/>
@@ -36816,7 +38221,7 @@
 </file>
 
 <file path=word/styles.xml><?xml version="1.0" encoding="utf-8"?>
-<w:styles xmlns:mc="http://schemas.openxmlformats.org/markup-compatibility/2006" xmlns:r="http://schemas.openxmlformats.org/officeDocument/2006/relationships" xmlns:w="http://schemas.openxmlformats.org/wordprocessingml/2006/main" xmlns:w14="http://schemas.microsoft.com/office/word/2010/wordml" xmlns:w15="http://schemas.microsoft.com/office/word/2012/wordml" mc:Ignorable="w14 w15">
+<w:styles xmlns:mc="http://schemas.openxmlformats.org/markup-compatibility/2006" xmlns:r="http://schemas.openxmlformats.org/officeDocument/2006/relationships" xmlns:w="http://schemas.openxmlformats.org/wordprocessingml/2006/main" xmlns:w14="http://schemas.microsoft.com/office/word/2010/wordml" xmlns:w15="http://schemas.microsoft.com/office/word/2012/wordml" xmlns:w16cid="http://schemas.microsoft.com/office/word/2016/wordml/cid" xmlns:w16se="http://schemas.microsoft.com/office/word/2015/wordml/symex" mc:Ignorable="w14 w15 w16se w16cid">
   <w:docDefaults>
     <w:rPrDefault>
       <w:rPr>
@@ -36832,7 +38237,7 @@
       </w:pPr>
     </w:pPrDefault>
   </w:docDefaults>
-  <w:latentStyles w:defLockedState="0" w:defUIPriority="99" w:defSemiHidden="0" w:defUnhideWhenUsed="0" w:defQFormat="0" w:count="371">
+  <w:latentStyles w:defLockedState="0" w:defUIPriority="99" w:defSemiHidden="0" w:defUnhideWhenUsed="0" w:defQFormat="0" w:count="375">
     <w:lsdException w:name="Normal" w:uiPriority="0" w:qFormat="1"/>
     <w:lsdException w:name="heading 1" w:uiPriority="9" w:qFormat="1"/>
     <w:lsdException w:name="heading 2" w:semiHidden="1" w:uiPriority="9" w:unhideWhenUsed="1" w:qFormat="1"/>
@@ -36938,7 +38343,6 @@
     <w:lsdException w:name="HTML Sample" w:semiHidden="1" w:unhideWhenUsed="1"/>
     <w:lsdException w:name="HTML Typewriter" w:semiHidden="1" w:unhideWhenUsed="1"/>
     <w:lsdException w:name="HTML Variable" w:semiHidden="1" w:unhideWhenUsed="1"/>
-    <w:lsdException w:name="Normal Table" w:semiHidden="1" w:unhideWhenUsed="1"/>
     <w:lsdException w:name="annotation subject" w:semiHidden="1" w:unhideWhenUsed="1"/>
     <w:lsdException w:name="No List" w:semiHidden="1" w:unhideWhenUsed="1"/>
     <w:lsdException w:name="Outline List 1" w:semiHidden="1" w:unhideWhenUsed="1"/>
@@ -36982,10 +38386,8 @@
     <w:lsdException w:name="Table Elegant" w:semiHidden="1" w:unhideWhenUsed="1"/>
     <w:lsdException w:name="Table Professional" w:semiHidden="1" w:unhideWhenUsed="1"/>
     <w:lsdException w:name="Table Subtle 1" w:semiHidden="1" w:unhideWhenUsed="1"/>
-    <w:lsdException w:name="Table Subtle 2" w:semiHidden="1" w:unhideWhenUsed="1"/>
     <w:lsdException w:name="Table Web 1" w:semiHidden="1" w:unhideWhenUsed="1"/>
     <w:lsdException w:name="Table Web 2" w:semiHidden="1" w:unhideWhenUsed="1"/>
-    <w:lsdException w:name="Table Web 3" w:semiHidden="1" w:unhideWhenUsed="1"/>
     <w:lsdException w:name="Balloon Text" w:semiHidden="1" w:unhideWhenUsed="1"/>
     <w:lsdException w:name="Table Grid" w:uiPriority="39"/>
     <w:lsdException w:name="Table Theme" w:semiHidden="1" w:unhideWhenUsed="1"/>
@@ -37204,6 +38606,10 @@
     <w:lsdException w:name="List Table 5 Dark Accent 6" w:uiPriority="50"/>
     <w:lsdException w:name="List Table 6 Colorful Accent 6" w:uiPriority="51"/>
     <w:lsdException w:name="List Table 7 Colorful Accent 6" w:uiPriority="52"/>
+    <w:lsdException w:name="Mention" w:semiHidden="1" w:unhideWhenUsed="1"/>
+    <w:lsdException w:name="Smart Hyperlink" w:semiHidden="1" w:unhideWhenUsed="1"/>
+    <w:lsdException w:name="Hashtag" w:semiHidden="1" w:unhideWhenUsed="1"/>
+    <w:lsdException w:name="Unresolved Mention" w:semiHidden="1" w:unhideWhenUsed="1"/>
   </w:latentStyles>
   <w:style w:type="paragraph" w:default="1" w:styleId="Normal">
     <w:name w:val="Normal"/>
@@ -37374,7 +38780,7 @@
       <w:lang w:val="es-PE"/>
     </w:rPr>
   </w:style>
-  <w:style w:type="paragraph" w:styleId="TtulodeTDC">
+  <w:style w:type="paragraph" w:styleId="TtuloTDC">
     <w:name w:val="TOC Heading"/>
     <w:basedOn w:val="Ttulo1"/>
     <w:next w:val="Normal"/>
@@ -37640,7 +39046,6 @@
       <w:spacing w:after="0" w:line="240" w:lineRule="auto"/>
     </w:pPr>
     <w:tblPr>
-      <w:tblInd w:w="0" w:type="dxa"/>
       <w:tblBorders>
         <w:top w:val="single" w:sz="4" w:space="0" w:color="auto"/>
         <w:left w:val="single" w:sz="4" w:space="0" w:color="auto"/>
@@ -37649,12 +39054,6 @@
         <w:insideH w:val="single" w:sz="4" w:space="0" w:color="auto"/>
         <w:insideV w:val="single" w:sz="4" w:space="0" w:color="auto"/>
       </w:tblBorders>
-      <w:tblCellMar>
-        <w:top w:w="0" w:type="dxa"/>
-        <w:left w:w="108" w:type="dxa"/>
-        <w:bottom w:w="0" w:type="dxa"/>
-        <w:right w:w="108" w:type="dxa"/>
-      </w:tblCellMar>
     </w:tblPr>
   </w:style>
   <w:style w:type="paragraph" w:styleId="Textodeglobo">
@@ -37756,7 +39155,6 @@
     <w:tblPr>
       <w:tblStyleRowBandSize w:val="1"/>
       <w:tblStyleColBandSize w:val="1"/>
-      <w:tblInd w:w="0" w:type="dxa"/>
       <w:tblBorders>
         <w:top w:val="single" w:sz="4" w:space="0" w:color="8EAADB" w:themeColor="accent5" w:themeTint="99"/>
         <w:left w:val="single" w:sz="4" w:space="0" w:color="8EAADB" w:themeColor="accent5" w:themeTint="99"/>
@@ -37765,12 +39163,6 @@
         <w:insideH w:val="single" w:sz="4" w:space="0" w:color="8EAADB" w:themeColor="accent5" w:themeTint="99"/>
         <w:insideV w:val="single" w:sz="4" w:space="0" w:color="8EAADB" w:themeColor="accent5" w:themeTint="99"/>
       </w:tblBorders>
-      <w:tblCellMar>
-        <w:top w:w="0" w:type="dxa"/>
-        <w:left w:w="108" w:type="dxa"/>
-        <w:bottom w:w="0" w:type="dxa"/>
-        <w:right w:w="108" w:type="dxa"/>
-      </w:tblCellMar>
     </w:tblPr>
     <w:tblStylePr w:type="firstRow">
       <w:rPr>
@@ -38107,7 +39499,7 @@
 </file>
 
 <file path=customXml/itemProps1.xml><?xml version="1.0" encoding="utf-8"?>
-<ds:datastoreItem xmlns:ds="http://schemas.openxmlformats.org/officeDocument/2006/customXml" ds:itemID="{6E144E9A-FA95-4155-890E-23E3671FA1A4}">
+<ds:datastoreItem xmlns:ds="http://schemas.openxmlformats.org/officeDocument/2006/customXml" ds:itemID="{76DD65FA-D4F1-45E3-97E0-AF6B203AA9F2}">
   <ds:schemaRefs>
     <ds:schemaRef ds:uri="http://schemas.openxmlformats.org/officeDocument/2006/bibliography"/>
   </ds:schemaRefs>

</xml_diff>